<commit_message>
Fix S1 Video mention & print margin
This build is based on
https://github.com/greenelab/meta-review/commit/ad8dd8e9e183a6dc47cf4bbdf81f9a643d726e53.

This commit was created by the following Travis CI build and job:
https://travis-ci.org/greenelab/meta-review/builds/518393557
https://travis-ci.org/greenelab/meta-review/jobs/518393558

[ci skip]

The full commit message that triggered this build is copied below:

Fix S1 Video mention & print margin

Merges https://github.com/greenelab/meta-review/pull/206
Closes https://github.com/greenelab/meta-review/issues/204
</commit_message>
<xml_diff>
--- a/manuscript.docx
+++ b/manuscript.docx
@@ -81,14 +81,14 @@
           <w:rPr>
             <w:rStyle w:val="Hyperlink"/>
           </w:rPr>
-          <w:t xml:space="preserve">greenelab/meta-review@5b23bdb</w:t>
-        </w:r>
-      </w:hyperlink>
-      <w:r>
-        <w:t xml:space="preserve"> </w:t>
-      </w:r>
-      <w:r>
-        <w:t xml:space="preserve">on April 9, 2019.</w:t>
+          <w:t xml:space="preserve">greenelab/meta-review@ad8dd8e</w:t>
+        </w:r>
+      </w:hyperlink>
+      <w:r>
+        <w:t xml:space="preserve"> </w:t>
+      </w:r>
+      <w:r>
+        <w:t xml:space="preserve">on April 10, 2019.</w:t>
       </w:r>
       <w:r>
         <w:t xml:space="preserve"> </w:t>
@@ -6866,7 +6866,21 @@
         <w:t xml:space="preserve"> </w:t>
       </w:r>
       <w:r>
-        <w:t xml:space="preserve">section and demonstrated in Video S1.</w:t>
+        <w:t xml:space="preserve">section and demonstrated in</w:t>
+      </w:r>
+      <w:r>
+        <w:t xml:space="preserve"> </w:t>
+      </w:r>
+      <w:hyperlink w:anchor="vid:usage">
+        <w:r>
+          <w:rPr>
+            <w:rStyle w:val="Hyperlink"/>
+          </w:rPr>
+          <w:t xml:space="preserve">S1 Video</w:t>
+        </w:r>
+      </w:hyperlink>
+      <w:r>
+        <w:t xml:space="preserve">.</w:t>
       </w:r>
       <w:r>
         <w:t xml:space="preserve"> </w:t>
@@ -12513,7 +12527,7 @@
         <w:rPr>
           <w:b/>
         </w:rPr>
-        <w:t xml:space="preserve">The Grey Literature — Proof of prespecified endpoints in medical research with the bitcoin blockchain</w:t>
+        <w:t xml:space="preserve">Proof of prespecified endpoints in medical research with the bitcoin blockchain – The Grey Literature</w:t>
       </w:r>
       <w:hyperlink r:id="rId283">
         <w:r>

</xml_diff>

<commit_message>
Update author order on 2019-04-11
This build is based on
https://github.com/greenelab/meta-review/commit/7c56be5c2d68bfb39312011774a10e59dc25101c.

This commit was created by the following Travis CI build and job:
https://travis-ci.org/greenelab/meta-review/builds/518719664
https://travis-ci.org/greenelab/meta-review/jobs/518719665

[ci skip]

The full commit message that triggered this build is copied below:

Update author order on 2019-04-11

Merges https://github.com/greenelab/meta-review/pull/210
Closes https://github.com/greenelab/meta-review/issues/127
</commit_message>
<xml_diff>
--- a/manuscript.docx
+++ b/manuscript.docx
@@ -81,14 +81,14 @@
           <w:rPr>
             <w:rStyle w:val="Hyperlink"/>
           </w:rPr>
-          <w:t xml:space="preserve">greenelab/meta-review@57afd5c</w:t>
-        </w:r>
-      </w:hyperlink>
-      <w:r>
-        <w:t xml:space="preserve"> </w:t>
-      </w:r>
-      <w:r>
-        <w:t xml:space="preserve">on April 10, 2019.</w:t>
+          <w:t xml:space="preserve">greenelab/meta-review@7c56be5</w:t>
+        </w:r>
+      </w:hyperlink>
+      <w:r>
+        <w:t xml:space="preserve"> </w:t>
+      </w:r>
+      <w:r>
+        <w:t xml:space="preserve">on April 11, 2019.</w:t>
       </w:r>
       <w:r>
         <w:t xml:space="preserve"> </w:t>
@@ -333,7 +333,7 @@
         <w:rPr>
           <w:b/>
         </w:rPr>
-        <w:t xml:space="preserve">David R. Slochower</w:t>
+        <w:t xml:space="preserve">Vincent Rubinetti</w:t>
       </w:r>
       <w:r>
         <w:t xml:space="preserve"> </w:t>
@@ -391,7 +391,7 @@
           <w:rPr>
             <w:rStyle w:val="Hyperlink"/>
           </w:rPr>
-          <w:t xml:space="preserve">0000-0003-3928-5050</w:t>
+          <w:t xml:space="preserve">0000-0002-4655-3773</w:t>
         </w:r>
       </w:hyperlink>
       <w:r>
@@ -453,7 +453,7 @@
           <w:rPr>
             <w:rStyle w:val="Hyperlink"/>
           </w:rPr>
-          <w:t xml:space="preserve">slochower</w:t>
+          <w:t xml:space="preserve">vincerubinetti</w:t>
         </w:r>
       </w:hyperlink>
       <w:r>
@@ -515,17 +515,17 @@
           <w:rPr>
             <w:rStyle w:val="Hyperlink"/>
           </w:rPr>
-          <w:t xml:space="preserve">drslochower</w:t>
-        </w:r>
-      </w:hyperlink>
-      <w:r>
-        <w:t xml:space="preserve"> </w:t>
-      </w:r>
-      <w:r>
-        <w:t xml:space="preserve"> </w:t>
-      </w:r>
-      <w:r>
-        <w:t xml:space="preserve">Skaggs School of Pharmacy and Pharmaceutical Sciences, University of California, San Diego</w:t>
+          <w:t xml:space="preserve">vincerubinetti</w:t>
+        </w:r>
+      </w:hyperlink>
+      <w:r>
+        <w:t xml:space="preserve"> </w:t>
+      </w:r>
+      <w:r>
+        <w:t xml:space="preserve"> </w:t>
+      </w:r>
+      <w:r>
+        <w:t xml:space="preserve">Department of Systems Pharmacology and Translational Therapeutics, University of Pennsylvania</w:t>
       </w:r>
       <w:r>
         <w:t xml:space="preserve"> </w:t>
@@ -542,7 +542,7 @@
         <w:rPr>
           <w:b/>
         </w:rPr>
-        <w:t xml:space="preserve">Venkat S. Malladi</w:t>
+        <w:t xml:space="preserve">David R. Slochower</w:t>
       </w:r>
       <w:r>
         <w:t xml:space="preserve"> </w:t>
@@ -600,7 +600,7 @@
           <w:rPr>
             <w:rStyle w:val="Hyperlink"/>
           </w:rPr>
-          <w:t xml:space="preserve">0000-0002-0144-0564</w:t>
+          <w:t xml:space="preserve">0000-0003-3928-5050</w:t>
         </w:r>
       </w:hyperlink>
       <w:r>
@@ -662,7 +662,7 @@
           <w:rPr>
             <w:rStyle w:val="Hyperlink"/>
           </w:rPr>
-          <w:t xml:space="preserve">vsmalladi</w:t>
+          <w:t xml:space="preserve">slochower</w:t>
         </w:r>
       </w:hyperlink>
       <w:r>
@@ -724,17 +724,17 @@
           <w:rPr>
             <w:rStyle w:val="Hyperlink"/>
           </w:rPr>
-          <w:t xml:space="preserve">katatonikkat</w:t>
-        </w:r>
-      </w:hyperlink>
-      <w:r>
-        <w:t xml:space="preserve"> </w:t>
-      </w:r>
-      <w:r>
-        <w:t xml:space="preserve"> </w:t>
-      </w:r>
-      <w:r>
-        <w:t xml:space="preserve">Department of Bioinformatics, University of Texas Southwestern Medical Center; Bioinformatics Core Facility, University of Texas Southwestern Medical Center</w:t>
+          <w:t xml:space="preserve">drslochower</w:t>
+        </w:r>
+      </w:hyperlink>
+      <w:r>
+        <w:t xml:space="preserve"> </w:t>
+      </w:r>
+      <w:r>
+        <w:t xml:space="preserve"> </w:t>
+      </w:r>
+      <w:r>
+        <w:t xml:space="preserve">Skaggs School of Pharmacy and Pharmaceutical Sciences, University of California, San Diego</w:t>
       </w:r>
       <w:r>
         <w:t xml:space="preserve"> </w:t>
@@ -960,7 +960,7 @@
         <w:rPr>
           <w:b/>
         </w:rPr>
-        <w:t xml:space="preserve">Vincent Rubinetti</w:t>
+        <w:t xml:space="preserve">Venkat S. Malladi</w:t>
       </w:r>
       <w:r>
         <w:t xml:space="preserve"> </w:t>
@@ -1018,7 +1018,7 @@
           <w:rPr>
             <w:rStyle w:val="Hyperlink"/>
           </w:rPr>
-          <w:t xml:space="preserve">0000-0002-4655-3773</w:t>
+          <w:t xml:space="preserve">0000-0002-0144-0564</w:t>
         </w:r>
       </w:hyperlink>
       <w:r>
@@ -1080,7 +1080,7 @@
           <w:rPr>
             <w:rStyle w:val="Hyperlink"/>
           </w:rPr>
-          <w:t xml:space="preserve">vincerubinetti</w:t>
+          <w:t xml:space="preserve">vsmalladi</w:t>
         </w:r>
       </w:hyperlink>
       <w:r>
@@ -1142,17 +1142,17 @@
           <w:rPr>
             <w:rStyle w:val="Hyperlink"/>
           </w:rPr>
-          <w:t xml:space="preserve">vincerubinetti</w:t>
-        </w:r>
-      </w:hyperlink>
-      <w:r>
-        <w:t xml:space="preserve"> </w:t>
-      </w:r>
-      <w:r>
-        <w:t xml:space="preserve"> </w:t>
-      </w:r>
-      <w:r>
-        <w:t xml:space="preserve">Department of Systems Pharmacology and Translational Therapeutics, University of Pennsylvania</w:t>
+          <w:t xml:space="preserve">katatonikkat</w:t>
+        </w:r>
+      </w:hyperlink>
+      <w:r>
+        <w:t xml:space="preserve"> </w:t>
+      </w:r>
+      <w:r>
+        <w:t xml:space="preserve"> </w:t>
+      </w:r>
+      <w:r>
+        <w:t xml:space="preserve">Department of Bioinformatics, University of Texas Southwestern Medical Center; Bioinformatics Core Facility, University of Texas Southwestern Medical Center</w:t>
       </w:r>
       <w:r>
         <w:t xml:space="preserve"> </w:t>

</xml_diff>

<commit_message>
Update figshare URL to v2 suffix
This build is based on
https://github.com/greenelab/meta-review/commit/3b83c5e617fa91324d5a32513fdcb71d536bed36.

This commit was created by the following Travis CI build and job:
https://travis-ci.org/greenelab/meta-review/builds/518964155
https://travis-ci.org/greenelab/meta-review/jobs/518964156

[ci skip]

The full commit message that triggered this build is copied below:

Update figshare URL to v2 suffix

Merges https://github.com/greenelab/meta-review/pull/213
Refs https://github.com/greenelab/meta-review/issues/207
</commit_message>
<xml_diff>
--- a/manuscript.docx
+++ b/manuscript.docx
@@ -81,7 +81,7 @@
           <w:rPr>
             <w:rStyle w:val="Hyperlink"/>
           </w:rPr>
-          <w:t xml:space="preserve">greenelab/meta-review@7c56be5</w:t>
+          <w:t xml:space="preserve">greenelab/meta-review@3b83c5e</w:t>
         </w:r>
       </w:hyperlink>
       <w:r>
@@ -10062,7 +10062,7 @@
       <w:r>
         <w:t xml:space="preserve">[</w:t>
       </w:r>
-      <w:hyperlink w:anchor="ref-qJpcAhnQ">
+      <w:hyperlink w:anchor="ref-LaBVNb71">
         <w:r>
           <w:rPr>
             <w:rStyle w:val="Hyperlink"/>
@@ -15968,7 +15968,7 @@
           <w:rPr>
             <w:rStyle w:val="Hyperlink"/>
           </w:rPr>
-          <w:t xml:space="preserve">http://geekfeminism.wikia.com/wiki/Code_of_conduct_evaluations</w:t>
+          <w:t xml:space="preserve">https://geekfeminism.wikia.org/wiki/Code_of_conduct_evaluations</w:t>
         </w:r>
       </w:hyperlink>
     </w:p>
@@ -16814,7 +16814,7 @@
       </w:hyperlink>
     </w:p>
     <w:bookmarkEnd w:id="478"/>
-    <w:bookmarkStart w:id="481" w:name="ref-qJpcAhnQ"/>
+    <w:bookmarkStart w:id="481" w:name="ref-LaBVNb71"/>
     <w:p>
       <w:pPr>
         <w:pStyle w:val="Bibliography"/>
@@ -16829,13 +16829,13 @@
         <w:rPr>
           <w:b/>
         </w:rPr>
-        <w:t xml:space="preserve">Editing with Manubot</w:t>
-      </w:r>
-      <w:r>
-        <w:br w:type="textWrapping"/>
-      </w:r>
-      <w:r>
-        <w:t xml:space="preserve">David Slochower</w:t>
+        <w:t xml:space="preserve">How to edit a manuscript on GitHub with Manubot</w:t>
+      </w:r>
+      <w:r>
+        <w:br w:type="textWrapping"/>
+      </w:r>
+      <w:r>
+        <w:t xml:space="preserve">David Slochower, Daniel Himmelstein</w:t>
       </w:r>
       <w:r>
         <w:br w:type="textWrapping"/>
@@ -16860,7 +16860,7 @@
           <w:rPr>
             <w:rStyle w:val="Hyperlink"/>
           </w:rPr>
-          <w:t xml:space="preserve">https://doi.org/gfx2d3</w:t>
+          <w:t xml:space="preserve">https://doi.org/gfzb6b</w:t>
         </w:r>
       </w:hyperlink>
       <w:r>
@@ -16877,7 +16877,7 @@
           <w:rPr>
             <w:rStyle w:val="Hyperlink"/>
           </w:rPr>
-          <w:t xml:space="preserve">10.6084/m9.figshare.7946192.v1</w:t>
+          <w:t xml:space="preserve">10.6084/m9.figshare.7946192.v2</w:t>
         </w:r>
       </w:hyperlink>
     </w:p>

</xml_diff>

<commit_message>
Create figures for PLOS Comp Bio
This build is based on
https://github.com/greenelab/meta-review/commit/a5dc2b6d57c3c7a36ba05822b13b0ceab8f469b4.

This commit was created by the following Travis CI build and job:
https://travis-ci.org/greenelab/meta-review/builds/519062200
https://travis-ci.org/greenelab/meta-review/jobs/519062201

[ci skip]

The full commit message that triggered this build is copied below:

Create figures for PLOS Comp Bio

Merges https://github.com/greenelab/meta-review/pull/212
Closes https://github.com/greenelab/meta-review/issues/209
</commit_message>
<xml_diff>
--- a/manuscript.docx
+++ b/manuscript.docx
@@ -81,14 +81,14 @@
           <w:rPr>
             <w:rStyle w:val="Hyperlink"/>
           </w:rPr>
-          <w:t xml:space="preserve">greenelab/meta-review@3b83c5e</w:t>
-        </w:r>
-      </w:hyperlink>
-      <w:r>
-        <w:t xml:space="preserve"> </w:t>
-      </w:r>
-      <w:r>
-        <w:t xml:space="preserve">on April 11, 2019.</w:t>
+          <w:t xml:space="preserve">greenelab/meta-review@a5dc2b6</w:t>
+        </w:r>
+      </w:hyperlink>
+      <w:r>
+        <w:t xml:space="preserve"> </w:t>
+      </w:r>
+      <w:r>
+        <w:t xml:space="preserve">on April 12, 2019.</w:t>
       </w:r>
       <w:r>
         <w:t xml:space="preserve"> </w:t>

</xml_diff>

<commit_message>
Add Bookdown example (#221)
This build is based on
https://github.com/greenelab/meta-review/commit/01058fc474786870c07d41e1df961ed30f4436e4.

This commit was created by the following Travis CI build and job:
https://travis-ci.org/greenelab/meta-review/builds/523196764
https://travis-ci.org/greenelab/meta-review/jobs/523196765

[ci skip]

The full commit message that triggered this build is copied below:

Add Bookdown example (#221)

* Add Bookdown example

* Rephrase
</commit_message>
<xml_diff>
--- a/manuscript.docx
+++ b/manuscript.docx
@@ -81,14 +81,14 @@
           <w:rPr>
             <w:rStyle w:val="Hyperlink"/>
           </w:rPr>
-          <w:t xml:space="preserve">greenelab/meta-review@b60d60e</w:t>
-        </w:r>
-      </w:hyperlink>
-      <w:r>
-        <w:t xml:space="preserve"> </w:t>
-      </w:r>
-      <w:r>
-        <w:t xml:space="preserve">on April 17, 2019.</w:t>
+          <w:t xml:space="preserve">greenelab/meta-review@01058fc</w:t>
+        </w:r>
+      </w:hyperlink>
+      <w:r>
+        <w:t xml:space="preserve"> </w:t>
+      </w:r>
+      <w:r>
+        <w:t xml:space="preserve">on April 22, 2019.</w:t>
       </w:r>
       <w:r>
         <w:t xml:space="preserve"> </w:t>
@@ -9166,7 +9166,7 @@
         <w:t xml:space="preserve"> </w:t>
       </w:r>
       <w:r>
-        <w:t xml:space="preserve">Bookdown</w:t>
+        <w:t xml:space="preserve">Pandoc Scholar</w:t>
       </w:r>
       <w:r>
         <w:t xml:space="preserve"> </w:t>
@@ -9174,6 +9174,29 @@
       <w:r>
         <w:t xml:space="preserve">[</w:t>
       </w:r>
+      <w:hyperlink w:anchor="ref-17wKkS4DV">
+        <w:r>
+          <w:rPr>
+            <w:rStyle w:val="Hyperlink"/>
+          </w:rPr>
+          <w:t xml:space="preserve">12</w:t>
+        </w:r>
+      </w:hyperlink>
+      <w:r>
+        <w:t xml:space="preserve">]</w:t>
+      </w:r>
+      <w:r>
+        <w:t xml:space="preserve"> </w:t>
+      </w:r>
+      <w:r>
+        <w:t xml:space="preserve">and Bookdown</w:t>
+      </w:r>
+      <w:r>
+        <w:t xml:space="preserve"> </w:t>
+      </w:r>
+      <w:r>
+        <w:t xml:space="preserve">[</w:t>
+      </w:r>
       <w:hyperlink w:anchor="ref-1BISa1RLr">
         <w:r>
           <w:rPr>
@@ -9186,10 +9209,7 @@
         <w:t xml:space="preserve">]</w:t>
       </w:r>
       <w:r>
-        <w:t xml:space="preserve"> </w:t>
-      </w:r>
-      <w:r>
-        <w:t xml:space="preserve">and Pandoc Scholar</w:t>
+        <w:t xml:space="preserve">, which has been used for open writing</w:t>
       </w:r>
       <w:r>
         <w:t xml:space="preserve"> </w:t>
@@ -9197,22 +9217,19 @@
       <w:r>
         <w:t xml:space="preserve">[</w:t>
       </w:r>
-      <w:hyperlink w:anchor="ref-17wKkS4DV">
-        <w:r>
-          <w:rPr>
-            <w:rStyle w:val="Hyperlink"/>
-          </w:rPr>
-          <w:t xml:space="preserve">12</w:t>
+      <w:hyperlink w:anchor="ref-1CblcIDkq">
+        <w:r>
+          <w:rPr>
+            <w:rStyle w:val="Hyperlink"/>
+          </w:rPr>
+          <w:t xml:space="preserve">72</w:t>
         </w:r>
       </w:hyperlink>
       <w:r>
         <w:t xml:space="preserve">]</w:t>
       </w:r>
       <w:r>
-        <w:t xml:space="preserve"> </w:t>
-      </w:r>
-      <w:r>
-        <w:t xml:space="preserve">both extend traditional Markdown to better support publishing.</w:t>
+        <w:t xml:space="preserve">, both extend traditional Markdown to better support publishing.</w:t>
       </w:r>
       <w:r>
         <w:t xml:space="preserve"> </w:t>
@@ -9279,7 +9296,7 @@
           <w:rPr>
             <w:rStyle w:val="Hyperlink"/>
           </w:rPr>
-          <w:t xml:space="preserve">72</w:t>
+          <w:t xml:space="preserve">73</w:t>
         </w:r>
       </w:hyperlink>
       <w:r>
@@ -9290,7 +9307,7 @@
           <w:rPr>
             <w:rStyle w:val="Hyperlink"/>
           </w:rPr>
-          <w:t xml:space="preserve">73</w:t>
+          <w:t xml:space="preserve">74</w:t>
         </w:r>
       </w:hyperlink>
       <w:r>
@@ -9336,7 +9353,7 @@
           <w:rPr>
             <w:rStyle w:val="Hyperlink"/>
           </w:rPr>
-          <w:t xml:space="preserve">74</w:t>
+          <w:t xml:space="preserve">75</w:t>
         </w:r>
       </w:hyperlink>
       <w:r>
@@ -9356,7 +9373,7 @@
           <w:rPr>
             <w:rStyle w:val="Hyperlink"/>
           </w:rPr>
-          <w:t xml:space="preserve">75</w:t>
+          <w:t xml:space="preserve">76</w:t>
         </w:r>
       </w:hyperlink>
       <w:r>
@@ -9376,7 +9393,7 @@
           <w:rPr>
             <w:rStyle w:val="Hyperlink"/>
           </w:rPr>
-          <w:t xml:space="preserve">76</w:t>
+          <w:t xml:space="preserve">77</w:t>
         </w:r>
       </w:hyperlink>
       <w:r>
@@ -9387,7 +9404,7 @@
           <w:rPr>
             <w:rStyle w:val="Hyperlink"/>
           </w:rPr>
-          <w:t xml:space="preserve">77</w:t>
+          <w:t xml:space="preserve">78</w:t>
         </w:r>
       </w:hyperlink>
       <w:r>
@@ -9430,7 +9447,7 @@
           <w:rPr>
             <w:rStyle w:val="Hyperlink"/>
           </w:rPr>
-          <w:t xml:space="preserve">78</w:t>
+          <w:t xml:space="preserve">79</w:t>
         </w:r>
       </w:hyperlink>
       <w:r>
@@ -9502,7 +9519,7 @@
           <w:rPr>
             <w:rStyle w:val="Hyperlink"/>
           </w:rPr>
-          <w:t xml:space="preserve">79</w:t>
+          <w:t xml:space="preserve">80</w:t>
         </w:r>
       </w:hyperlink>
       <w:r>
@@ -9528,7 +9545,7 @@
           <w:rPr>
             <w:rStyle w:val="Hyperlink"/>
           </w:rPr>
-          <w:t xml:space="preserve">80</w:t>
+          <w:t xml:space="preserve">81</w:t>
         </w:r>
       </w:hyperlink>
       <w:r>
@@ -9665,7 +9682,7 @@
           <w:rPr>
             <w:rStyle w:val="Hyperlink"/>
           </w:rPr>
-          <w:t xml:space="preserve">81</w:t>
+          <w:t xml:space="preserve">82</w:t>
         </w:r>
       </w:hyperlink>
       <w:r>
@@ -9705,7 +9722,7 @@
           <w:rPr>
             <w:rStyle w:val="Hyperlink"/>
           </w:rPr>
-          <w:t xml:space="preserve">82</w:t>
+          <w:t xml:space="preserve">83</w:t>
         </w:r>
       </w:hyperlink>
       <w:r>
@@ -9772,7 +9789,7 @@
           <w:rPr>
             <w:rStyle w:val="Hyperlink"/>
           </w:rPr>
-          <w:t xml:space="preserve">83</w:t>
+          <w:t xml:space="preserve">84</w:t>
         </w:r>
       </w:hyperlink>
       <w:r>
@@ -9783,7 +9800,7 @@
           <w:rPr>
             <w:rStyle w:val="Hyperlink"/>
           </w:rPr>
-          <w:t xml:space="preserve">84</w:t>
+          <w:t xml:space="preserve">85</w:t>
         </w:r>
       </w:hyperlink>
       <w:r>
@@ -9809,7 +9826,7 @@
           <w:rPr>
             <w:rStyle w:val="Hyperlink"/>
           </w:rPr>
-          <w:t xml:space="preserve">85</w:t>
+          <w:t xml:space="preserve">86</w:t>
         </w:r>
       </w:hyperlink>
       <w:r>
@@ -9820,7 +9837,7 @@
           <w:rPr>
             <w:rStyle w:val="Hyperlink"/>
           </w:rPr>
-          <w:t xml:space="preserve">86</w:t>
+          <w:t xml:space="preserve">87</w:t>
         </w:r>
       </w:hyperlink>
       <w:r>
@@ -9846,7 +9863,7 @@
           <w:rPr>
             <w:rStyle w:val="Hyperlink"/>
           </w:rPr>
-          <w:t xml:space="preserve">87</w:t>
+          <w:t xml:space="preserve">88</w:t>
         </w:r>
       </w:hyperlink>
       <w:r>
@@ -9857,7 +9874,7 @@
           <w:rPr>
             <w:rStyle w:val="Hyperlink"/>
           </w:rPr>
-          <w:t xml:space="preserve">88</w:t>
+          <w:t xml:space="preserve">89</w:t>
         </w:r>
       </w:hyperlink>
       <w:r>
@@ -9868,7 +9885,7 @@
           <w:rPr>
             <w:rStyle w:val="Hyperlink"/>
           </w:rPr>
-          <w:t xml:space="preserve">89</w:t>
+          <w:t xml:space="preserve">90</w:t>
         </w:r>
       </w:hyperlink>
       <w:r>
@@ -9928,7 +9945,7 @@
           <w:rPr>
             <w:rStyle w:val="Hyperlink"/>
           </w:rPr>
-          <w:t xml:space="preserve">90</w:t>
+          <w:t xml:space="preserve">91</w:t>
         </w:r>
       </w:hyperlink>
       <w:r>
@@ -9965,7 +9982,7 @@
           <w:rPr>
             <w:rStyle w:val="Hyperlink"/>
           </w:rPr>
-          <w:t xml:space="preserve">91</w:t>
+          <w:t xml:space="preserve">92</w:t>
         </w:r>
       </w:hyperlink>
       <w:r>
@@ -10212,7 +10229,7 @@
           <w:rPr>
             <w:rStyle w:val="Hyperlink"/>
           </w:rPr>
-          <w:t xml:space="preserve">92</w:t>
+          <w:t xml:space="preserve">93</w:t>
         </w:r>
       </w:hyperlink>
       <w:r>
@@ -10303,7 +10320,7 @@
       </w:r>
       <w:bookmarkEnd w:id="177"/>
     </w:p>
-    <w:bookmarkStart w:id="482" w:name="refs"/>
+    <w:bookmarkStart w:id="487" w:name="refs"/>
     <w:bookmarkStart w:id="180" w:name="ref-1DiVJ3t6P"/>
     <w:p>
       <w:pPr>
@@ -15511,7 +15528,7 @@
       </w:hyperlink>
     </w:p>
     <w:bookmarkEnd w:id="411"/>
-    <w:bookmarkStart w:id="413" w:name="ref-nqeDrtsc"/>
+    <w:bookmarkStart w:id="416" w:name="ref-1CblcIDkq"/>
     <w:p>
       <w:pPr>
         <w:pStyle w:val="Bibliography"/>
@@ -15526,6 +15543,108 @@
         <w:rPr>
           <w:b/>
         </w:rPr>
+        <w:t xml:space="preserve">Orchestrating a community-developed computational workshop and accompanying training materials</w:t>
+      </w:r>
+      <w:r>
+        <w:br w:type="textWrapping"/>
+      </w:r>
+      <w:r>
+        <w:t xml:space="preserve">Sean Davis, Marcel Ramos, Lori Shepherd, Nitesh Turaga, Ludwig Geistlinger, Martin T. Morgan, Benjamin Haibe-Kains, Levi Waldron</w:t>
+      </w:r>
+      <w:r>
+        <w:br w:type="textWrapping"/>
+      </w:r>
+      <w:r>
+        <w:rPr>
+          <w:i/>
+        </w:rPr>
+        <w:t xml:space="preserve">F1000Research</w:t>
+      </w:r>
+      <w:r>
+        <w:t xml:space="preserve"> </w:t>
+      </w:r>
+      <w:r>
+        <w:t xml:space="preserve">(2018-10-17)</w:t>
+      </w:r>
+      <w:r>
+        <w:t xml:space="preserve"> </w:t>
+      </w:r>
+      <w:hyperlink r:id="rId412">
+        <w:r>
+          <w:rPr>
+            <w:rStyle w:val="Hyperlink"/>
+          </w:rPr>
+          <w:t xml:space="preserve">https://doi.org/gfzrwh</w:t>
+        </w:r>
+      </w:hyperlink>
+      <w:r>
+        <w:br w:type="textWrapping"/>
+      </w:r>
+      <w:r>
+        <w:t xml:space="preserve">DOI:</w:t>
+      </w:r>
+      <w:r>
+        <w:t xml:space="preserve"> </w:t>
+      </w:r>
+      <w:hyperlink r:id="rId413">
+        <w:r>
+          <w:rPr>
+            <w:rStyle w:val="Hyperlink"/>
+          </w:rPr>
+          <w:t xml:space="preserve">10.12688/f1000research.16516.1</w:t>
+        </w:r>
+      </w:hyperlink>
+      <w:r>
+        <w:t xml:space="preserve"> </w:t>
+      </w:r>
+      <w:r>
+        <w:t xml:space="preserve">· PMID:</w:t>
+      </w:r>
+      <w:r>
+        <w:t xml:space="preserve"> </w:t>
+      </w:r>
+      <w:hyperlink r:id="rId414">
+        <w:r>
+          <w:rPr>
+            <w:rStyle w:val="Hyperlink"/>
+          </w:rPr>
+          <w:t xml:space="preserve">30473781</w:t>
+        </w:r>
+      </w:hyperlink>
+      <w:r>
+        <w:t xml:space="preserve"> </w:t>
+      </w:r>
+      <w:r>
+        <w:t xml:space="preserve">· PMCID:</w:t>
+      </w:r>
+      <w:r>
+        <w:t xml:space="preserve"> </w:t>
+      </w:r>
+      <w:hyperlink r:id="rId415">
+        <w:r>
+          <w:rPr>
+            <w:rStyle w:val="Hyperlink"/>
+          </w:rPr>
+          <w:t xml:space="preserve">PMC6234736</w:t>
+        </w:r>
+      </w:hyperlink>
+    </w:p>
+    <w:bookmarkEnd w:id="416"/>
+    <w:bookmarkStart w:id="418" w:name="ref-nqeDrtsc"/>
+    <w:p>
+      <w:pPr>
+        <w:pStyle w:val="Bibliography"/>
+      </w:pPr>
+      <w:r>
+        <w:t xml:space="preserve">73.</w:t>
+      </w:r>
+      <w:r>
+        <w:t xml:space="preserve"> </w:t>
+      </w:r>
+      <w:r>
+        <w:rPr>
+          <w:b/>
+        </w:rPr>
         <w:t xml:space="preserve">Continuous Publishing</w:t>
       </w:r>
       <w:r>
@@ -15552,7 +15671,7 @@
       <w:r>
         <w:t xml:space="preserve"> </w:t>
       </w:r>
-      <w:hyperlink r:id="rId412">
+      <w:hyperlink r:id="rId417">
         <w:r>
           <w:rPr>
             <w:rStyle w:val="Hyperlink"/>
@@ -15561,14 +15680,14 @@
         </w:r>
       </w:hyperlink>
     </w:p>
-    <w:bookmarkEnd w:id="413"/>
-    <w:bookmarkStart w:id="416" w:name="ref-ujrfOBM1"/>
+    <w:bookmarkEnd w:id="418"/>
+    <w:bookmarkStart w:id="421" w:name="ref-ujrfOBM1"/>
     <w:p>
       <w:pPr>
         <w:pStyle w:val="Bibliography"/>
       </w:pPr>
       <w:r>
-        <w:t xml:space="preserve">73.</w:t>
+        <w:t xml:space="preserve">74.</w:t>
       </w:r>
       <w:r>
         <w:t xml:space="preserve"> </w:t>
@@ -15603,7 +15722,7 @@
       <w:r>
         <w:t xml:space="preserve"> </w:t>
       </w:r>
-      <w:hyperlink r:id="rId414">
+      <w:hyperlink r:id="rId419">
         <w:r>
           <w:rPr>
             <w:rStyle w:val="Hyperlink"/>
@@ -15620,7 +15739,7 @@
       <w:r>
         <w:t xml:space="preserve"> </w:t>
       </w:r>
-      <w:hyperlink r:id="rId415">
+      <w:hyperlink r:id="rId420">
         <w:r>
           <w:rPr>
             <w:rStyle w:val="Hyperlink"/>
@@ -15629,14 +15748,14 @@
         </w:r>
       </w:hyperlink>
     </w:p>
-    <w:bookmarkEnd w:id="416"/>
-    <w:bookmarkStart w:id="419" w:name="ref-MHNCSD5I"/>
+    <w:bookmarkEnd w:id="421"/>
+    <w:bookmarkStart w:id="424" w:name="ref-MHNCSD5I"/>
     <w:p>
       <w:pPr>
         <w:pStyle w:val="Bibliography"/>
       </w:pPr>
       <w:r>
-        <w:t xml:space="preserve">74.</w:t>
+        <w:t xml:space="preserve">75.</w:t>
       </w:r>
       <w:r>
         <w:t xml:space="preserve"> </w:t>
@@ -15671,7 +15790,7 @@
       <w:r>
         <w:t xml:space="preserve"> </w:t>
       </w:r>
-      <w:hyperlink r:id="rId417">
+      <w:hyperlink r:id="rId422">
         <w:r>
           <w:rPr>
             <w:rStyle w:val="Hyperlink"/>
@@ -15688,7 +15807,7 @@
       <w:r>
         <w:t xml:space="preserve"> </w:t>
       </w:r>
-      <w:hyperlink r:id="rId418">
+      <w:hyperlink r:id="rId423">
         <w:r>
           <w:rPr>
             <w:rStyle w:val="Hyperlink"/>
@@ -15697,14 +15816,14 @@
         </w:r>
       </w:hyperlink>
     </w:p>
-    <w:bookmarkEnd w:id="419"/>
-    <w:bookmarkStart w:id="421" w:name="ref-1ESo5MNnB"/>
+    <w:bookmarkEnd w:id="424"/>
+    <w:bookmarkStart w:id="426" w:name="ref-1ESo5MNnB"/>
     <w:p>
       <w:pPr>
         <w:pStyle w:val="Bibliography"/>
       </w:pPr>
       <w:r>
-        <w:t xml:space="preserve">75.</w:t>
+        <w:t xml:space="preserve">76.</w:t>
       </w:r>
       <w:r>
         <w:t xml:space="preserve"> </w:t>
@@ -15739,7 +15858,7 @@
       <w:r>
         <w:t xml:space="preserve"> </w:t>
       </w:r>
-      <w:hyperlink r:id="rId420">
+      <w:hyperlink r:id="rId425">
         <w:r>
           <w:rPr>
             <w:rStyle w:val="Hyperlink"/>
@@ -15748,14 +15867,14 @@
         </w:r>
       </w:hyperlink>
     </w:p>
-    <w:bookmarkEnd w:id="421"/>
-    <w:bookmarkStart w:id="423" w:name="ref-BWMf57EM"/>
+    <w:bookmarkEnd w:id="426"/>
+    <w:bookmarkStart w:id="428" w:name="ref-BWMf57EM"/>
     <w:p>
       <w:pPr>
         <w:pStyle w:val="Bibliography"/>
       </w:pPr>
       <w:r>
-        <w:t xml:space="preserve">76.</w:t>
+        <w:t xml:space="preserve">77.</w:t>
       </w:r>
       <w:r>
         <w:t xml:space="preserve"> </w:t>
@@ -15790,7 +15909,7 @@
       <w:r>
         <w:t xml:space="preserve"> </w:t>
       </w:r>
-      <w:hyperlink r:id="rId422">
+      <w:hyperlink r:id="rId427">
         <w:r>
           <w:rPr>
             <w:rStyle w:val="Hyperlink"/>
@@ -15799,14 +15918,14 @@
         </w:r>
       </w:hyperlink>
     </w:p>
-    <w:bookmarkEnd w:id="423"/>
-    <w:bookmarkStart w:id="425" w:name="ref-KLKZcPlg"/>
+    <w:bookmarkEnd w:id="428"/>
+    <w:bookmarkStart w:id="430" w:name="ref-KLKZcPlg"/>
     <w:p>
       <w:pPr>
         <w:pStyle w:val="Bibliography"/>
       </w:pPr>
       <w:r>
-        <w:t xml:space="preserve">77.</w:t>
+        <w:t xml:space="preserve">78.</w:t>
       </w:r>
       <w:r>
         <w:t xml:space="preserve"> </w:t>
@@ -15841,7 +15960,7 @@
       <w:r>
         <w:t xml:space="preserve"> </w:t>
       </w:r>
-      <w:hyperlink r:id="rId424">
+      <w:hyperlink r:id="rId429">
         <w:r>
           <w:rPr>
             <w:rStyle w:val="Hyperlink"/>
@@ -15850,14 +15969,14 @@
         </w:r>
       </w:hyperlink>
     </w:p>
-    <w:bookmarkEnd w:id="425"/>
-    <w:bookmarkStart w:id="428" w:name="ref-8o1nWux7"/>
+    <w:bookmarkEnd w:id="430"/>
+    <w:bookmarkStart w:id="433" w:name="ref-8o1nWux7"/>
     <w:p>
       <w:pPr>
         <w:pStyle w:val="Bibliography"/>
       </w:pPr>
       <w:r>
-        <w:t xml:space="preserve">78.</w:t>
+        <w:t xml:space="preserve">79.</w:t>
       </w:r>
       <w:r>
         <w:t xml:space="preserve"> </w:t>
@@ -15892,7 +16011,7 @@
       <w:r>
         <w:t xml:space="preserve"> </w:t>
       </w:r>
-      <w:hyperlink r:id="rId426">
+      <w:hyperlink r:id="rId431">
         <w:r>
           <w:rPr>
             <w:rStyle w:val="Hyperlink"/>
@@ -15909,7 +16028,7 @@
       <w:r>
         <w:t xml:space="preserve"> </w:t>
       </w:r>
-      <w:hyperlink r:id="rId427">
+      <w:hyperlink r:id="rId432">
         <w:r>
           <w:rPr>
             <w:rStyle w:val="Hyperlink"/>
@@ -15918,14 +16037,14 @@
         </w:r>
       </w:hyperlink>
     </w:p>
-    <w:bookmarkEnd w:id="428"/>
-    <w:bookmarkStart w:id="431" w:name="ref-1ESYVbN4H"/>
+    <w:bookmarkEnd w:id="433"/>
+    <w:bookmarkStart w:id="436" w:name="ref-1ESYVbN4H"/>
     <w:p>
       <w:pPr>
         <w:pStyle w:val="Bibliography"/>
       </w:pPr>
       <w:r>
-        <w:t xml:space="preserve">79.</w:t>
+        <w:t xml:space="preserve">80.</w:t>
       </w:r>
       <w:r>
         <w:t xml:space="preserve"> </w:t>
@@ -15960,7 +16079,7 @@
       <w:r>
         <w:t xml:space="preserve"> </w:t>
       </w:r>
-      <w:hyperlink r:id="rId429">
+      <w:hyperlink r:id="rId434">
         <w:r>
           <w:rPr>
             <w:rStyle w:val="Hyperlink"/>
@@ -15977,7 +16096,7 @@
       <w:r>
         <w:t xml:space="preserve"> </w:t>
       </w:r>
-      <w:hyperlink r:id="rId430">
+      <w:hyperlink r:id="rId435">
         <w:r>
           <w:rPr>
             <w:rStyle w:val="Hyperlink"/>
@@ -15986,14 +16105,14 @@
         </w:r>
       </w:hyperlink>
     </w:p>
-    <w:bookmarkEnd w:id="431"/>
-    <w:bookmarkStart w:id="434" w:name="ref-vf9t7xMG"/>
+    <w:bookmarkEnd w:id="436"/>
+    <w:bookmarkStart w:id="439" w:name="ref-vf9t7xMG"/>
     <w:p>
       <w:pPr>
         <w:pStyle w:val="Bibliography"/>
       </w:pPr>
       <w:r>
-        <w:t xml:space="preserve">80.</w:t>
+        <w:t xml:space="preserve">81.</w:t>
       </w:r>
       <w:r>
         <w:t xml:space="preserve"> </w:t>
@@ -16028,7 +16147,7 @@
       <w:r>
         <w:t xml:space="preserve"> </w:t>
       </w:r>
-      <w:hyperlink r:id="rId432">
+      <w:hyperlink r:id="rId437">
         <w:r>
           <w:rPr>
             <w:rStyle w:val="Hyperlink"/>
@@ -16045,7 +16164,7 @@
       <w:r>
         <w:t xml:space="preserve"> </w:t>
       </w:r>
-      <w:hyperlink r:id="rId433">
+      <w:hyperlink r:id="rId438">
         <w:r>
           <w:rPr>
             <w:rStyle w:val="Hyperlink"/>
@@ -16054,14 +16173,14 @@
         </w:r>
       </w:hyperlink>
     </w:p>
-    <w:bookmarkEnd w:id="434"/>
-    <w:bookmarkStart w:id="437" w:name="ref-NuDPNceu"/>
+    <w:bookmarkEnd w:id="439"/>
+    <w:bookmarkStart w:id="442" w:name="ref-NuDPNceu"/>
     <w:p>
       <w:pPr>
         <w:pStyle w:val="Bibliography"/>
       </w:pPr>
       <w:r>
-        <w:t xml:space="preserve">81.</w:t>
+        <w:t xml:space="preserve">82.</w:t>
       </w:r>
       <w:r>
         <w:t xml:space="preserve"> </w:t>
@@ -16096,7 +16215,7 @@
       <w:r>
         <w:t xml:space="preserve"> </w:t>
       </w:r>
-      <w:hyperlink r:id="rId435">
+      <w:hyperlink r:id="rId440">
         <w:r>
           <w:rPr>
             <w:rStyle w:val="Hyperlink"/>
@@ -16113,7 +16232,7 @@
       <w:r>
         <w:t xml:space="preserve"> </w:t>
       </w:r>
-      <w:hyperlink r:id="rId436">
+      <w:hyperlink r:id="rId441">
         <w:r>
           <w:rPr>
             <w:rStyle w:val="Hyperlink"/>
@@ -16122,14 +16241,14 @@
         </w:r>
       </w:hyperlink>
     </w:p>
-    <w:bookmarkEnd w:id="437"/>
-    <w:bookmarkStart w:id="440" w:name="ref-bY9cHRxB"/>
+    <w:bookmarkEnd w:id="442"/>
+    <w:bookmarkStart w:id="445" w:name="ref-bY9cHRxB"/>
     <w:p>
       <w:pPr>
         <w:pStyle w:val="Bibliography"/>
       </w:pPr>
       <w:r>
-        <w:t xml:space="preserve">82.</w:t>
+        <w:t xml:space="preserve">83.</w:t>
       </w:r>
       <w:r>
         <w:t xml:space="preserve"> </w:t>
@@ -16164,7 +16283,7 @@
       <w:r>
         <w:t xml:space="preserve"> </w:t>
       </w:r>
-      <w:hyperlink r:id="rId438">
+      <w:hyperlink r:id="rId443">
         <w:r>
           <w:rPr>
             <w:rStyle w:val="Hyperlink"/>
@@ -16181,7 +16300,7 @@
       <w:r>
         <w:t xml:space="preserve"> </w:t>
       </w:r>
-      <w:hyperlink r:id="rId439">
+      <w:hyperlink r:id="rId444">
         <w:r>
           <w:rPr>
             <w:rStyle w:val="Hyperlink"/>
@@ -16190,14 +16309,14 @@
         </w:r>
       </w:hyperlink>
     </w:p>
-    <w:bookmarkEnd w:id="440"/>
-    <w:bookmarkStart w:id="445" w:name="ref-PuP45jrB"/>
+    <w:bookmarkEnd w:id="445"/>
+    <w:bookmarkStart w:id="450" w:name="ref-PuP45jrB"/>
     <w:p>
       <w:pPr>
         <w:pStyle w:val="Bibliography"/>
       </w:pPr>
       <w:r>
-        <w:t xml:space="preserve">83.</w:t>
+        <w:t xml:space="preserve">84.</w:t>
       </w:r>
       <w:r>
         <w:t xml:space="preserve"> </w:t>
@@ -16232,7 +16351,7 @@
       <w:r>
         <w:t xml:space="preserve"> </w:t>
       </w:r>
-      <w:hyperlink r:id="rId441">
+      <w:hyperlink r:id="rId446">
         <w:r>
           <w:rPr>
             <w:rStyle w:val="Hyperlink"/>
@@ -16249,7 +16368,7 @@
       <w:r>
         <w:t xml:space="preserve"> </w:t>
       </w:r>
-      <w:hyperlink r:id="rId442">
+      <w:hyperlink r:id="rId447">
         <w:r>
           <w:rPr>
             <w:rStyle w:val="Hyperlink"/>
@@ -16266,7 +16385,7 @@
       <w:r>
         <w:t xml:space="preserve"> </w:t>
       </w:r>
-      <w:hyperlink r:id="rId443">
+      <w:hyperlink r:id="rId448">
         <w:r>
           <w:rPr>
             <w:rStyle w:val="Hyperlink"/>
@@ -16283,7 +16402,7 @@
       <w:r>
         <w:t xml:space="preserve"> </w:t>
       </w:r>
-      <w:hyperlink r:id="rId444">
+      <w:hyperlink r:id="rId449">
         <w:r>
           <w:rPr>
             <w:rStyle w:val="Hyperlink"/>
@@ -16292,14 +16411,14 @@
         </w:r>
       </w:hyperlink>
     </w:p>
-    <w:bookmarkEnd w:id="445"/>
-    <w:bookmarkStart w:id="450" w:name="ref-HQfvK1OF"/>
+    <w:bookmarkEnd w:id="450"/>
+    <w:bookmarkStart w:id="455" w:name="ref-HQfvK1OF"/>
     <w:p>
       <w:pPr>
         <w:pStyle w:val="Bibliography"/>
       </w:pPr>
       <w:r>
-        <w:t xml:space="preserve">84.</w:t>
+        <w:t xml:space="preserve">85.</w:t>
       </w:r>
       <w:r>
         <w:t xml:space="preserve"> </w:t>
@@ -16334,7 +16453,7 @@
       <w:r>
         <w:t xml:space="preserve"> </w:t>
       </w:r>
-      <w:hyperlink r:id="rId446">
+      <w:hyperlink r:id="rId451">
         <w:r>
           <w:rPr>
             <w:rStyle w:val="Hyperlink"/>
@@ -16351,7 +16470,7 @@
       <w:r>
         <w:t xml:space="preserve"> </w:t>
       </w:r>
-      <w:hyperlink r:id="rId447">
+      <w:hyperlink r:id="rId452">
         <w:r>
           <w:rPr>
             <w:rStyle w:val="Hyperlink"/>
@@ -16368,7 +16487,7 @@
       <w:r>
         <w:t xml:space="preserve"> </w:t>
       </w:r>
-      <w:hyperlink r:id="rId448">
+      <w:hyperlink r:id="rId453">
         <w:r>
           <w:rPr>
             <w:rStyle w:val="Hyperlink"/>
@@ -16385,7 +16504,7 @@
       <w:r>
         <w:t xml:space="preserve"> </w:t>
       </w:r>
-      <w:hyperlink r:id="rId449">
+      <w:hyperlink r:id="rId454">
         <w:r>
           <w:rPr>
             <w:rStyle w:val="Hyperlink"/>
@@ -16394,14 +16513,14 @@
         </w:r>
       </w:hyperlink>
     </w:p>
-    <w:bookmarkEnd w:id="450"/>
-    <w:bookmarkStart w:id="453" w:name="ref-g6WVoxNy"/>
+    <w:bookmarkEnd w:id="455"/>
+    <w:bookmarkStart w:id="458" w:name="ref-g6WVoxNy"/>
     <w:p>
       <w:pPr>
         <w:pStyle w:val="Bibliography"/>
       </w:pPr>
       <w:r>
-        <w:t xml:space="preserve">85.</w:t>
+        <w:t xml:space="preserve">86.</w:t>
       </w:r>
       <w:r>
         <w:t xml:space="preserve"> </w:t>
@@ -16436,7 +16555,7 @@
       <w:r>
         <w:t xml:space="preserve"> </w:t>
       </w:r>
-      <w:hyperlink r:id="rId451">
+      <w:hyperlink r:id="rId456">
         <w:r>
           <w:rPr>
             <w:rStyle w:val="Hyperlink"/>
@@ -16453,7 +16572,7 @@
       <w:r>
         <w:t xml:space="preserve"> </w:t>
       </w:r>
-      <w:hyperlink r:id="rId452">
+      <w:hyperlink r:id="rId457">
         <w:r>
           <w:rPr>
             <w:rStyle w:val="Hyperlink"/>
@@ -16462,14 +16581,14 @@
         </w:r>
       </w:hyperlink>
     </w:p>
-    <w:bookmarkEnd w:id="453"/>
-    <w:bookmarkStart w:id="457" w:name="ref-137tbemL9"/>
+    <w:bookmarkEnd w:id="458"/>
+    <w:bookmarkStart w:id="462" w:name="ref-137tbemL9"/>
     <w:p>
       <w:pPr>
         <w:pStyle w:val="Bibliography"/>
       </w:pPr>
       <w:r>
-        <w:t xml:space="preserve">86.</w:t>
+        <w:t xml:space="preserve">87.</w:t>
       </w:r>
       <w:r>
         <w:t xml:space="preserve"> </w:t>
@@ -16504,7 +16623,7 @@
       <w:r>
         <w:t xml:space="preserve"> </w:t>
       </w:r>
-      <w:hyperlink r:id="rId454">
+      <w:hyperlink r:id="rId459">
         <w:r>
           <w:rPr>
             <w:rStyle w:val="Hyperlink"/>
@@ -16521,7 +16640,7 @@
       <w:r>
         <w:t xml:space="preserve"> </w:t>
       </w:r>
-      <w:hyperlink r:id="rId455">
+      <w:hyperlink r:id="rId460">
         <w:r>
           <w:rPr>
             <w:rStyle w:val="Hyperlink"/>
@@ -16538,7 +16657,7 @@
       <w:r>
         <w:t xml:space="preserve"> </w:t>
       </w:r>
-      <w:hyperlink r:id="rId456">
+      <w:hyperlink r:id="rId461">
         <w:r>
           <w:rPr>
             <w:rStyle w:val="Hyperlink"/>
@@ -16547,14 +16666,14 @@
         </w:r>
       </w:hyperlink>
     </w:p>
-    <w:bookmarkEnd w:id="457"/>
-    <w:bookmarkStart w:id="461" w:name="ref-gvyja7v1"/>
+    <w:bookmarkEnd w:id="462"/>
+    <w:bookmarkStart w:id="466" w:name="ref-gvyja7v1"/>
     <w:p>
       <w:pPr>
         <w:pStyle w:val="Bibliography"/>
       </w:pPr>
       <w:r>
-        <w:t xml:space="preserve">87.</w:t>
+        <w:t xml:space="preserve">88.</w:t>
       </w:r>
       <w:r>
         <w:t xml:space="preserve"> </w:t>
@@ -16589,7 +16708,7 @@
       <w:r>
         <w:t xml:space="preserve"> </w:t>
       </w:r>
-      <w:hyperlink r:id="rId458">
+      <w:hyperlink r:id="rId463">
         <w:r>
           <w:rPr>
             <w:rStyle w:val="Hyperlink"/>
@@ -16606,7 +16725,7 @@
       <w:r>
         <w:t xml:space="preserve"> </w:t>
       </w:r>
-      <w:hyperlink r:id="rId459">
+      <w:hyperlink r:id="rId464">
         <w:r>
           <w:rPr>
             <w:rStyle w:val="Hyperlink"/>
@@ -16623,7 +16742,7 @@
       <w:r>
         <w:t xml:space="preserve"> </w:t>
       </w:r>
-      <w:hyperlink r:id="rId460">
+      <w:hyperlink r:id="rId465">
         <w:r>
           <w:rPr>
             <w:rStyle w:val="Hyperlink"/>
@@ -16632,14 +16751,14 @@
         </w:r>
       </w:hyperlink>
     </w:p>
-    <w:bookmarkEnd w:id="461"/>
-    <w:bookmarkStart w:id="465" w:name="ref-rgo1TZr"/>
+    <w:bookmarkEnd w:id="466"/>
+    <w:bookmarkStart w:id="470" w:name="ref-rgo1TZr"/>
     <w:p>
       <w:pPr>
         <w:pStyle w:val="Bibliography"/>
       </w:pPr>
       <w:r>
-        <w:t xml:space="preserve">88.</w:t>
+        <w:t xml:space="preserve">89.</w:t>
       </w:r>
       <w:r>
         <w:t xml:space="preserve"> </w:t>
@@ -16674,7 +16793,7 @@
       <w:r>
         <w:t xml:space="preserve"> </w:t>
       </w:r>
-      <w:hyperlink r:id="rId462">
+      <w:hyperlink r:id="rId467">
         <w:r>
           <w:rPr>
             <w:rStyle w:val="Hyperlink"/>
@@ -16691,7 +16810,7 @@
       <w:r>
         <w:t xml:space="preserve"> </w:t>
       </w:r>
-      <w:hyperlink r:id="rId463">
+      <w:hyperlink r:id="rId468">
         <w:r>
           <w:rPr>
             <w:rStyle w:val="Hyperlink"/>
@@ -16708,7 +16827,7 @@
       <w:r>
         <w:t xml:space="preserve"> </w:t>
       </w:r>
-      <w:hyperlink r:id="rId464">
+      <w:hyperlink r:id="rId469">
         <w:r>
           <w:rPr>
             <w:rStyle w:val="Hyperlink"/>
@@ -16717,14 +16836,14 @@
         </w:r>
       </w:hyperlink>
     </w:p>
-    <w:bookmarkEnd w:id="465"/>
-    <w:bookmarkStart w:id="470" w:name="ref-1A97a4UwU"/>
+    <w:bookmarkEnd w:id="470"/>
+    <w:bookmarkStart w:id="475" w:name="ref-1A97a4UwU"/>
     <w:p>
       <w:pPr>
         <w:pStyle w:val="Bibliography"/>
       </w:pPr>
       <w:r>
-        <w:t xml:space="preserve">89.</w:t>
+        <w:t xml:space="preserve">90.</w:t>
       </w:r>
       <w:r>
         <w:t xml:space="preserve"> </w:t>
@@ -16759,7 +16878,7 @@
       <w:r>
         <w:t xml:space="preserve"> </w:t>
       </w:r>
-      <w:hyperlink r:id="rId466">
+      <w:hyperlink r:id="rId471">
         <w:r>
           <w:rPr>
             <w:rStyle w:val="Hyperlink"/>
@@ -16776,7 +16895,7 @@
       <w:r>
         <w:t xml:space="preserve"> </w:t>
       </w:r>
-      <w:hyperlink r:id="rId467">
+      <w:hyperlink r:id="rId472">
         <w:r>
           <w:rPr>
             <w:rStyle w:val="Hyperlink"/>
@@ -16793,7 +16912,7 @@
       <w:r>
         <w:t xml:space="preserve"> </w:t>
       </w:r>
-      <w:hyperlink r:id="rId468">
+      <w:hyperlink r:id="rId473">
         <w:r>
           <w:rPr>
             <w:rStyle w:val="Hyperlink"/>
@@ -16810,7 +16929,7 @@
       <w:r>
         <w:t xml:space="preserve"> </w:t>
       </w:r>
-      <w:hyperlink r:id="rId469">
+      <w:hyperlink r:id="rId474">
         <w:r>
           <w:rPr>
             <w:rStyle w:val="Hyperlink"/>
@@ -16819,14 +16938,14 @@
         </w:r>
       </w:hyperlink>
     </w:p>
-    <w:bookmarkEnd w:id="470"/>
-    <w:bookmarkStart w:id="475" w:name="ref-17EdosXzD"/>
+    <w:bookmarkEnd w:id="475"/>
+    <w:bookmarkStart w:id="480" w:name="ref-17EdosXzD"/>
     <w:p>
       <w:pPr>
         <w:pStyle w:val="Bibliography"/>
       </w:pPr>
       <w:r>
-        <w:t xml:space="preserve">90.</w:t>
+        <w:t xml:space="preserve">91.</w:t>
       </w:r>
       <w:r>
         <w:t xml:space="preserve"> </w:t>
@@ -16861,7 +16980,7 @@
       <w:r>
         <w:t xml:space="preserve"> </w:t>
       </w:r>
-      <w:hyperlink r:id="rId471">
+      <w:hyperlink r:id="rId476">
         <w:r>
           <w:rPr>
             <w:rStyle w:val="Hyperlink"/>
@@ -16878,7 +16997,7 @@
       <w:r>
         <w:t xml:space="preserve"> </w:t>
       </w:r>
-      <w:hyperlink r:id="rId472">
+      <w:hyperlink r:id="rId477">
         <w:r>
           <w:rPr>
             <w:rStyle w:val="Hyperlink"/>
@@ -16895,7 +17014,7 @@
       <w:r>
         <w:t xml:space="preserve"> </w:t>
       </w:r>
-      <w:hyperlink r:id="rId473">
+      <w:hyperlink r:id="rId478">
         <w:r>
           <w:rPr>
             <w:rStyle w:val="Hyperlink"/>
@@ -16912,7 +17031,7 @@
       <w:r>
         <w:t xml:space="preserve"> </w:t>
       </w:r>
-      <w:hyperlink r:id="rId474">
+      <w:hyperlink r:id="rId479">
         <w:r>
           <w:rPr>
             <w:rStyle w:val="Hyperlink"/>
@@ -16921,14 +17040,14 @@
         </w:r>
       </w:hyperlink>
     </w:p>
-    <w:bookmarkEnd w:id="475"/>
-    <w:bookmarkStart w:id="478" w:name="ref-1pWYlPj4"/>
+    <w:bookmarkEnd w:id="480"/>
+    <w:bookmarkStart w:id="483" w:name="ref-1pWYlPj4"/>
     <w:p>
       <w:pPr>
         <w:pStyle w:val="Bibliography"/>
       </w:pPr>
       <w:r>
-        <w:t xml:space="preserve">91.</w:t>
+        <w:t xml:space="preserve">92.</w:t>
       </w:r>
       <w:r>
         <w:t xml:space="preserve"> </w:t>
@@ -16963,7 +17082,7 @@
       <w:r>
         <w:t xml:space="preserve"> </w:t>
       </w:r>
-      <w:hyperlink r:id="rId476">
+      <w:hyperlink r:id="rId481">
         <w:r>
           <w:rPr>
             <w:rStyle w:val="Hyperlink"/>
@@ -16980,7 +17099,7 @@
       <w:r>
         <w:t xml:space="preserve"> </w:t>
       </w:r>
-      <w:hyperlink r:id="rId477">
+      <w:hyperlink r:id="rId482">
         <w:r>
           <w:rPr>
             <w:rStyle w:val="Hyperlink"/>
@@ -16989,14 +17108,14 @@
         </w:r>
       </w:hyperlink>
     </w:p>
-    <w:bookmarkEnd w:id="478"/>
-    <w:bookmarkStart w:id="481" w:name="ref-LaBVNb71"/>
+    <w:bookmarkEnd w:id="483"/>
+    <w:bookmarkStart w:id="486" w:name="ref-LaBVNb71"/>
     <w:p>
       <w:pPr>
         <w:pStyle w:val="Bibliography"/>
       </w:pPr>
       <w:r>
-        <w:t xml:space="preserve">92.</w:t>
+        <w:t xml:space="preserve">93.</w:t>
       </w:r>
       <w:r>
         <w:t xml:space="preserve"> </w:t>
@@ -17031,7 +17150,7 @@
       <w:r>
         <w:t xml:space="preserve"> </w:t>
       </w:r>
-      <w:hyperlink r:id="rId479">
+      <w:hyperlink r:id="rId484">
         <w:r>
           <w:rPr>
             <w:rStyle w:val="Hyperlink"/>
@@ -17048,7 +17167,7 @@
       <w:r>
         <w:t xml:space="preserve"> </w:t>
       </w:r>
-      <w:hyperlink r:id="rId480">
+      <w:hyperlink r:id="rId485">
         <w:r>
           <w:rPr>
             <w:rStyle w:val="Hyperlink"/>
@@ -17057,8 +17176,8 @@
         </w:r>
       </w:hyperlink>
     </w:p>
-    <w:bookmarkEnd w:id="481"/>
-    <w:bookmarkEnd w:id="482"/>
+    <w:bookmarkEnd w:id="486"/>
+    <w:bookmarkEnd w:id="487"/>
     <w:sectPr>
       <w:pgSz w:w="12240" w:h="15840"/>
       <w:pgMar w:top="1440" w:right="1440" w:bottom="1440" w:left="1440" w:header="720" w:footer="720" w:gutter="0"/>

</xml_diff>

<commit_message>
Update readme title and intro (#223)
This build is based on
https://github.com/greenelab/meta-review/commit/89c048dae34b370580889bb64cae6a15a4cd7146.

This commit was created by the following Travis CI build and job:
https://travis-ci.org/greenelab/meta-review/builds/536373382
https://travis-ci.org/greenelab/meta-review/jobs/536373383

[ci skip]

The full commit message that triggered this build is copied below:

Update readme title and intro (#223)
</commit_message>
<xml_diff>
--- a/manuscript.docx
+++ b/manuscript.docx
@@ -81,14 +81,14 @@
           <w:rPr>
             <w:rStyle w:val="Hyperlink"/>
           </w:rPr>
-          <w:t xml:space="preserve">greenelab/meta-review@01058fc</w:t>
-        </w:r>
-      </w:hyperlink>
-      <w:r>
-        <w:t xml:space="preserve"> </w:t>
-      </w:r>
-      <w:r>
-        <w:t xml:space="preserve">on April 22, 2019.</w:t>
+          <w:t xml:space="preserve">greenelab/meta-review@89c048d</w:t>
+        </w:r>
+      </w:hyperlink>
+      <w:r>
+        <w:t xml:space="preserve"> </w:t>
+      </w:r>
+      <w:r>
+        <w:t xml:space="preserve">on May 23, 2019.</w:t>
       </w:r>
       <w:r>
         <w:t xml:space="preserve"> </w:t>
@@ -10357,7 +10357,7 @@
         <w:t xml:space="preserve"> </w:t>
       </w:r>
       <w:r>
-        <w:t xml:space="preserve">(2011-01-31)</w:t>
+        <w:t xml:space="preserve">(2011-12-31)</w:t>
       </w:r>
       <w:r>
         <w:t xml:space="preserve"> </w:t>
@@ -15300,7 +15300,7 @@
         <w:br w:type="textWrapping"/>
       </w:r>
       <w:r>
-        <w:t xml:space="preserve">Daniel M. Zuckerman, Michael R. Shirts, David L. Mobley</w:t>
+        <w:t xml:space="preserve">David L. Mobley, Michael R. Shirts, Daniel M. Zuckerman</w:t>
       </w:r>
       <w:r>
         <w:br w:type="textWrapping"/>
@@ -15490,13 +15490,13 @@
         <w:rPr>
           <w:i/>
         </w:rPr>
-        <w:t xml:space="preserve">Chapman &amp;Hall/CRC The R Series</w:t>
-      </w:r>
-      <w:r>
-        <w:t xml:space="preserve"> </w:t>
-      </w:r>
-      <w:r>
-        <w:t xml:space="preserve">(2016-12-21)</w:t>
+        <w:t xml:space="preserve">Chapman and Hall/CRC</w:t>
+      </w:r>
+      <w:r>
+        <w:t xml:space="preserve"> </w:t>
+      </w:r>
+      <w:r>
+        <w:t xml:space="preserve">(2016-12-12)</w:t>
       </w:r>
       <w:r>
         <w:t xml:space="preserve"> </w:t>
@@ -16788,7 +16788,7 @@
         <w:t xml:space="preserve"> </w:t>
       </w:r>
       <w:r>
-        <w:t xml:space="preserve">(2012-02-22)</w:t>
+        <w:t xml:space="preserve">(2012-02)</w:t>
       </w:r>
       <w:r>
         <w:t xml:space="preserve"> </w:t>

</xml_diff>

<commit_message>
Add paper of the future reference (#227)
This build is based on
https://github.com/greenelab/meta-review/commit/0e7ba0363261b12335e42344899e345b553feb67.

This commit was created by the following Travis CI build and job:
https://travis-ci.org/greenelab/meta-review/builds/540892945
https://travis-ci.org/greenelab/meta-review/jobs/540892946

[ci skip]

The full commit message that triggered this build is copied below:

Add paper of the future reference (#227)
</commit_message>
<xml_diff>
--- a/manuscript.docx
+++ b/manuscript.docx
@@ -81,14 +81,14 @@
           <w:rPr>
             <w:rStyle w:val="Hyperlink"/>
           </w:rPr>
-          <w:t xml:space="preserve">greenelab/meta-review@608cbe1</w:t>
-        </w:r>
-      </w:hyperlink>
-      <w:r>
-        <w:t xml:space="preserve"> </w:t>
-      </w:r>
-      <w:r>
-        <w:t xml:space="preserve">on May 24, 2019.</w:t>
+          <w:t xml:space="preserve">greenelab/meta-review@0e7ba03</w:t>
+        </w:r>
+      </w:hyperlink>
+      <w:r>
+        <w:t xml:space="preserve"> </w:t>
+      </w:r>
+      <w:r>
+        <w:t xml:space="preserve">on June 3, 2019.</w:t>
       </w:r>
       <w:r>
         <w:t xml:space="preserve"> </w:t>
@@ -9137,12 +9137,23 @@
       <w:r>
         <w:t xml:space="preserve">[</w:t>
       </w:r>
+      <w:hyperlink w:anchor="ref-Bu8VxdWB">
+        <w:r>
+          <w:rPr>
+            <w:rStyle w:val="Hyperlink"/>
+          </w:rPr>
+          <w:t xml:space="preserve">69</w:t>
+        </w:r>
+      </w:hyperlink>
+      <w:r>
+        <w:t xml:space="preserve">,</w:t>
+      </w:r>
       <w:hyperlink w:anchor="ref-WDvu1SAV">
         <w:r>
           <w:rPr>
             <w:rStyle w:val="Hyperlink"/>
           </w:rPr>
-          <w:t xml:space="preserve">69</w:t>
+          <w:t xml:space="preserve">70</w:t>
         </w:r>
       </w:hyperlink>
       <w:r>
@@ -9153,7 +9164,7 @@
           <w:rPr>
             <w:rStyle w:val="Hyperlink"/>
           </w:rPr>
-          <w:t xml:space="preserve">70</w:t>
+          <w:t xml:space="preserve">71</w:t>
         </w:r>
       </w:hyperlink>
       <w:r>
@@ -9202,7 +9213,7 @@
           <w:rPr>
             <w:rStyle w:val="Hyperlink"/>
           </w:rPr>
-          <w:t xml:space="preserve">71</w:t>
+          <w:t xml:space="preserve">72</w:t>
         </w:r>
       </w:hyperlink>
       <w:r>
@@ -9222,7 +9233,7 @@
           <w:rPr>
             <w:rStyle w:val="Hyperlink"/>
           </w:rPr>
-          <w:t xml:space="preserve">72</w:t>
+          <w:t xml:space="preserve">73</w:t>
         </w:r>
       </w:hyperlink>
       <w:r>
@@ -9319,7 +9330,7 @@
           <w:rPr>
             <w:rStyle w:val="Hyperlink"/>
           </w:rPr>
-          <w:t xml:space="preserve">73</w:t>
+          <w:t xml:space="preserve">74</w:t>
         </w:r>
       </w:hyperlink>
       <w:r>
@@ -9330,7 +9341,7 @@
           <w:rPr>
             <w:rStyle w:val="Hyperlink"/>
           </w:rPr>
-          <w:t xml:space="preserve">74</w:t>
+          <w:t xml:space="preserve">75</w:t>
         </w:r>
       </w:hyperlink>
       <w:r>
@@ -9376,7 +9387,7 @@
           <w:rPr>
             <w:rStyle w:val="Hyperlink"/>
           </w:rPr>
-          <w:t xml:space="preserve">75</w:t>
+          <w:t xml:space="preserve">76</w:t>
         </w:r>
       </w:hyperlink>
       <w:r>
@@ -9396,7 +9407,7 @@
           <w:rPr>
             <w:rStyle w:val="Hyperlink"/>
           </w:rPr>
-          <w:t xml:space="preserve">76</w:t>
+          <w:t xml:space="preserve">77</w:t>
         </w:r>
       </w:hyperlink>
       <w:r>
@@ -9416,7 +9427,7 @@
           <w:rPr>
             <w:rStyle w:val="Hyperlink"/>
           </w:rPr>
-          <w:t xml:space="preserve">77</w:t>
+          <w:t xml:space="preserve">78</w:t>
         </w:r>
       </w:hyperlink>
       <w:r>
@@ -9427,7 +9438,7 @@
           <w:rPr>
             <w:rStyle w:val="Hyperlink"/>
           </w:rPr>
-          <w:t xml:space="preserve">78</w:t>
+          <w:t xml:space="preserve">79</w:t>
         </w:r>
       </w:hyperlink>
       <w:r>
@@ -9470,7 +9481,7 @@
           <w:rPr>
             <w:rStyle w:val="Hyperlink"/>
           </w:rPr>
-          <w:t xml:space="preserve">79</w:t>
+          <w:t xml:space="preserve">80</w:t>
         </w:r>
       </w:hyperlink>
       <w:r>
@@ -9542,7 +9553,7 @@
           <w:rPr>
             <w:rStyle w:val="Hyperlink"/>
           </w:rPr>
-          <w:t xml:space="preserve">80</w:t>
+          <w:t xml:space="preserve">81</w:t>
         </w:r>
       </w:hyperlink>
       <w:r>
@@ -9568,7 +9579,7 @@
           <w:rPr>
             <w:rStyle w:val="Hyperlink"/>
           </w:rPr>
-          <w:t xml:space="preserve">81</w:t>
+          <w:t xml:space="preserve">82</w:t>
         </w:r>
       </w:hyperlink>
       <w:r>
@@ -9705,7 +9716,7 @@
           <w:rPr>
             <w:rStyle w:val="Hyperlink"/>
           </w:rPr>
-          <w:t xml:space="preserve">82</w:t>
+          <w:t xml:space="preserve">83</w:t>
         </w:r>
       </w:hyperlink>
       <w:r>
@@ -9745,7 +9756,7 @@
           <w:rPr>
             <w:rStyle w:val="Hyperlink"/>
           </w:rPr>
-          <w:t xml:space="preserve">83</w:t>
+          <w:t xml:space="preserve">84</w:t>
         </w:r>
       </w:hyperlink>
       <w:r>
@@ -9812,7 +9823,7 @@
           <w:rPr>
             <w:rStyle w:val="Hyperlink"/>
           </w:rPr>
-          <w:t xml:space="preserve">84</w:t>
+          <w:t xml:space="preserve">85</w:t>
         </w:r>
       </w:hyperlink>
       <w:r>
@@ -9823,7 +9834,7 @@
           <w:rPr>
             <w:rStyle w:val="Hyperlink"/>
           </w:rPr>
-          <w:t xml:space="preserve">85</w:t>
+          <w:t xml:space="preserve">86</w:t>
         </w:r>
       </w:hyperlink>
       <w:r>
@@ -9849,7 +9860,7 @@
           <w:rPr>
             <w:rStyle w:val="Hyperlink"/>
           </w:rPr>
-          <w:t xml:space="preserve">86</w:t>
+          <w:t xml:space="preserve">87</w:t>
         </w:r>
       </w:hyperlink>
       <w:r>
@@ -9860,7 +9871,7 @@
           <w:rPr>
             <w:rStyle w:val="Hyperlink"/>
           </w:rPr>
-          <w:t xml:space="preserve">87</w:t>
+          <w:t xml:space="preserve">88</w:t>
         </w:r>
       </w:hyperlink>
       <w:r>
@@ -9886,7 +9897,7 @@
           <w:rPr>
             <w:rStyle w:val="Hyperlink"/>
           </w:rPr>
-          <w:t xml:space="preserve">88</w:t>
+          <w:t xml:space="preserve">89</w:t>
         </w:r>
       </w:hyperlink>
       <w:r>
@@ -9897,7 +9908,7 @@
           <w:rPr>
             <w:rStyle w:val="Hyperlink"/>
           </w:rPr>
-          <w:t xml:space="preserve">89</w:t>
+          <w:t xml:space="preserve">90</w:t>
         </w:r>
       </w:hyperlink>
       <w:r>
@@ -9908,7 +9919,7 @@
           <w:rPr>
             <w:rStyle w:val="Hyperlink"/>
           </w:rPr>
-          <w:t xml:space="preserve">90</w:t>
+          <w:t xml:space="preserve">91</w:t>
         </w:r>
       </w:hyperlink>
       <w:r>
@@ -9968,7 +9979,7 @@
           <w:rPr>
             <w:rStyle w:val="Hyperlink"/>
           </w:rPr>
-          <w:t xml:space="preserve">91</w:t>
+          <w:t xml:space="preserve">92</w:t>
         </w:r>
       </w:hyperlink>
       <w:r>
@@ -10005,7 +10016,7 @@
           <w:rPr>
             <w:rStyle w:val="Hyperlink"/>
           </w:rPr>
-          <w:t xml:space="preserve">92</w:t>
+          <w:t xml:space="preserve">93</w:t>
         </w:r>
       </w:hyperlink>
       <w:r>
@@ -10252,7 +10263,7 @@
           <w:rPr>
             <w:rStyle w:val="Hyperlink"/>
           </w:rPr>
-          <w:t xml:space="preserve">93</w:t>
+          <w:t xml:space="preserve">94</w:t>
         </w:r>
       </w:hyperlink>
       <w:r>
@@ -10343,7 +10354,7 @@
       </w:r>
       <w:bookmarkEnd w:id="178"/>
     </w:p>
-    <w:bookmarkStart w:id="488" w:name="refs"/>
+    <w:bookmarkStart w:id="491" w:name="refs"/>
     <w:bookmarkStart w:id="181" w:name="ref-1DiVJ3t6P"/>
     <w:p>
       <w:pPr>
@@ -15370,7 +15381,7 @@
       </w:hyperlink>
     </w:p>
     <w:bookmarkEnd w:id="404"/>
-    <w:bookmarkStart w:id="407" w:name="ref-WDvu1SAV"/>
+    <w:bookmarkStart w:id="407" w:name="ref-Bu8VxdWB"/>
     <w:p>
       <w:pPr>
         <w:pStyle w:val="Bibliography"/>
@@ -15385,6 +15396,68 @@
         <w:rPr>
           <w:b/>
         </w:rPr>
+        <w:t xml:space="preserve">The “Paper” of the Future</w:t>
+      </w:r>
+      <w:r>
+        <w:br w:type="textWrapping"/>
+      </w:r>
+      <w:r>
+        <w:t xml:space="preserve">Alyssa Goodman, Josh Peek, Alberto Accomazzi, Chris Beaumont, Christine L. Borgman, How-Huan Hope Chen, Merce Crosas, Christopher Erdmann, August Muench, Alberto Pepe, Curtis Wong</w:t>
+      </w:r>
+      <w:r>
+        <w:br w:type="textWrapping"/>
+      </w:r>
+      <w:r>
+        <w:rPr>
+          <w:i/>
+        </w:rPr>
+        <w:t xml:space="preserve">Authorea</w:t>
+      </w:r>
+      <w:r>
+        <w:t xml:space="preserve"> </w:t>
+      </w:r>
+      <w:hyperlink r:id="rId405">
+        <w:r>
+          <w:rPr>
+            <w:rStyle w:val="Hyperlink"/>
+          </w:rPr>
+          <w:t xml:space="preserve">https://doi.org/gf3c59</w:t>
+        </w:r>
+      </w:hyperlink>
+      <w:r>
+        <w:br w:type="textWrapping"/>
+      </w:r>
+      <w:r>
+        <w:t xml:space="preserve">DOI:</w:t>
+      </w:r>
+      <w:r>
+        <w:t xml:space="preserve"> </w:t>
+      </w:r>
+      <w:hyperlink r:id="rId406">
+        <w:r>
+          <w:rPr>
+            <w:rStyle w:val="Hyperlink"/>
+          </w:rPr>
+          <w:t xml:space="preserve">10.22541/au.148769949.92783646</w:t>
+        </w:r>
+      </w:hyperlink>
+    </w:p>
+    <w:bookmarkEnd w:id="407"/>
+    <w:bookmarkStart w:id="410" w:name="ref-WDvu1SAV"/>
+    <w:p>
+      <w:pPr>
+        <w:pStyle w:val="Bibliography"/>
+      </w:pPr>
+      <w:r>
+        <w:t xml:space="preserve">70.</w:t>
+      </w:r>
+      <w:r>
+        <w:t xml:space="preserve"> </w:t>
+      </w:r>
+      <w:r>
+        <w:rPr>
+          <w:b/>
+        </w:rPr>
         <w:t xml:space="preserve">The arXiv of the future will not look like the arXiv</w:t>
       </w:r>
       <w:r>
@@ -15405,7 +15478,7 @@
       <w:r>
         <w:t xml:space="preserve"> </w:t>
       </w:r>
-      <w:hyperlink r:id="rId405">
+      <w:hyperlink r:id="rId408">
         <w:r>
           <w:rPr>
             <w:rStyle w:val="Hyperlink"/>
@@ -15422,7 +15495,7 @@
       <w:r>
         <w:t xml:space="preserve"> </w:t>
       </w:r>
-      <w:hyperlink r:id="rId406">
+      <w:hyperlink r:id="rId409">
         <w:r>
           <w:rPr>
             <w:rStyle w:val="Hyperlink"/>
@@ -15431,14 +15504,14 @@
         </w:r>
       </w:hyperlink>
     </w:p>
-    <w:bookmarkEnd w:id="407"/>
-    <w:bookmarkStart w:id="409" w:name="ref-ILhLpgTs"/>
+    <w:bookmarkEnd w:id="410"/>
+    <w:bookmarkStart w:id="412" w:name="ref-ILhLpgTs"/>
     <w:p>
       <w:pPr>
         <w:pStyle w:val="Bibliography"/>
       </w:pPr>
       <w:r>
-        <w:t xml:space="preserve">70.</w:t>
+        <w:t xml:space="preserve">71.</w:t>
       </w:r>
       <w:r>
         <w:t xml:space="preserve"> </w:t>
@@ -15473,7 +15546,7 @@
       <w:r>
         <w:t xml:space="preserve"> </w:t>
       </w:r>
-      <w:hyperlink r:id="rId408">
+      <w:hyperlink r:id="rId411">
         <w:r>
           <w:rPr>
             <w:rStyle w:val="Hyperlink"/>
@@ -15482,14 +15555,14 @@
         </w:r>
       </w:hyperlink>
     </w:p>
-    <w:bookmarkEnd w:id="409"/>
-    <w:bookmarkStart w:id="412" w:name="ref-1BISa1RLr"/>
+    <w:bookmarkEnd w:id="412"/>
+    <w:bookmarkStart w:id="415" w:name="ref-1BISa1RLr"/>
     <w:p>
       <w:pPr>
         <w:pStyle w:val="Bibliography"/>
       </w:pPr>
       <w:r>
-        <w:t xml:space="preserve">71.</w:t>
+        <w:t xml:space="preserve">72.</w:t>
       </w:r>
       <w:r>
         <w:t xml:space="preserve"> </w:t>
@@ -15524,7 +15597,7 @@
       <w:r>
         <w:t xml:space="preserve"> </w:t>
       </w:r>
-      <w:hyperlink r:id="rId410">
+      <w:hyperlink r:id="rId413">
         <w:r>
           <w:rPr>
             <w:rStyle w:val="Hyperlink"/>
@@ -15541,7 +15614,7 @@
       <w:r>
         <w:t xml:space="preserve"> </w:t>
       </w:r>
-      <w:hyperlink r:id="rId411">
+      <w:hyperlink r:id="rId414">
         <w:r>
           <w:rPr>
             <w:rStyle w:val="Hyperlink"/>
@@ -15550,14 +15623,14 @@
         </w:r>
       </w:hyperlink>
     </w:p>
-    <w:bookmarkEnd w:id="412"/>
-    <w:bookmarkStart w:id="417" w:name="ref-1CblcIDkq"/>
+    <w:bookmarkEnd w:id="415"/>
+    <w:bookmarkStart w:id="420" w:name="ref-1CblcIDkq"/>
     <w:p>
       <w:pPr>
         <w:pStyle w:val="Bibliography"/>
       </w:pPr>
       <w:r>
-        <w:t xml:space="preserve">72.</w:t>
+        <w:t xml:space="preserve">73.</w:t>
       </w:r>
       <w:r>
         <w:t xml:space="preserve"> </w:t>
@@ -15592,7 +15665,7 @@
       <w:r>
         <w:t xml:space="preserve"> </w:t>
       </w:r>
-      <w:hyperlink r:id="rId413">
+      <w:hyperlink r:id="rId416">
         <w:r>
           <w:rPr>
             <w:rStyle w:val="Hyperlink"/>
@@ -15609,7 +15682,7 @@
       <w:r>
         <w:t xml:space="preserve"> </w:t>
       </w:r>
-      <w:hyperlink r:id="rId414">
+      <w:hyperlink r:id="rId417">
         <w:r>
           <w:rPr>
             <w:rStyle w:val="Hyperlink"/>
@@ -15626,7 +15699,7 @@
       <w:r>
         <w:t xml:space="preserve"> </w:t>
       </w:r>
-      <w:hyperlink r:id="rId415">
+      <w:hyperlink r:id="rId418">
         <w:r>
           <w:rPr>
             <w:rStyle w:val="Hyperlink"/>
@@ -15643,7 +15716,7 @@
       <w:r>
         <w:t xml:space="preserve"> </w:t>
       </w:r>
-      <w:hyperlink r:id="rId416">
+      <w:hyperlink r:id="rId419">
         <w:r>
           <w:rPr>
             <w:rStyle w:val="Hyperlink"/>
@@ -15652,14 +15725,14 @@
         </w:r>
       </w:hyperlink>
     </w:p>
-    <w:bookmarkEnd w:id="417"/>
-    <w:bookmarkStart w:id="419" w:name="ref-nqeDrtsc"/>
+    <w:bookmarkEnd w:id="420"/>
+    <w:bookmarkStart w:id="422" w:name="ref-nqeDrtsc"/>
     <w:p>
       <w:pPr>
         <w:pStyle w:val="Bibliography"/>
       </w:pPr>
       <w:r>
-        <w:t xml:space="preserve">73.</w:t>
+        <w:t xml:space="preserve">74.</w:t>
       </w:r>
       <w:r>
         <w:t xml:space="preserve"> </w:t>
@@ -15694,7 +15767,7 @@
       <w:r>
         <w:t xml:space="preserve"> </w:t>
       </w:r>
-      <w:hyperlink r:id="rId418">
+      <w:hyperlink r:id="rId421">
         <w:r>
           <w:rPr>
             <w:rStyle w:val="Hyperlink"/>
@@ -15703,14 +15776,14 @@
         </w:r>
       </w:hyperlink>
     </w:p>
-    <w:bookmarkEnd w:id="419"/>
-    <w:bookmarkStart w:id="422" w:name="ref-ujrfOBM1"/>
+    <w:bookmarkEnd w:id="422"/>
+    <w:bookmarkStart w:id="425" w:name="ref-ujrfOBM1"/>
     <w:p>
       <w:pPr>
         <w:pStyle w:val="Bibliography"/>
       </w:pPr>
       <w:r>
-        <w:t xml:space="preserve">74.</w:t>
+        <w:t xml:space="preserve">75.</w:t>
       </w:r>
       <w:r>
         <w:t xml:space="preserve"> </w:t>
@@ -15745,7 +15818,7 @@
       <w:r>
         <w:t xml:space="preserve"> </w:t>
       </w:r>
-      <w:hyperlink r:id="rId420">
+      <w:hyperlink r:id="rId423">
         <w:r>
           <w:rPr>
             <w:rStyle w:val="Hyperlink"/>
@@ -15762,7 +15835,7 @@
       <w:r>
         <w:t xml:space="preserve"> </w:t>
       </w:r>
-      <w:hyperlink r:id="rId421">
+      <w:hyperlink r:id="rId424">
         <w:r>
           <w:rPr>
             <w:rStyle w:val="Hyperlink"/>
@@ -15771,14 +15844,14 @@
         </w:r>
       </w:hyperlink>
     </w:p>
-    <w:bookmarkEnd w:id="422"/>
-    <w:bookmarkStart w:id="425" w:name="ref-MHNCSD5I"/>
+    <w:bookmarkEnd w:id="425"/>
+    <w:bookmarkStart w:id="428" w:name="ref-MHNCSD5I"/>
     <w:p>
       <w:pPr>
         <w:pStyle w:val="Bibliography"/>
       </w:pPr>
       <w:r>
-        <w:t xml:space="preserve">75.</w:t>
+        <w:t xml:space="preserve">76.</w:t>
       </w:r>
       <w:r>
         <w:t xml:space="preserve"> </w:t>
@@ -15813,7 +15886,7 @@
       <w:r>
         <w:t xml:space="preserve"> </w:t>
       </w:r>
-      <w:hyperlink r:id="rId423">
+      <w:hyperlink r:id="rId426">
         <w:r>
           <w:rPr>
             <w:rStyle w:val="Hyperlink"/>
@@ -15830,7 +15903,7 @@
       <w:r>
         <w:t xml:space="preserve"> </w:t>
       </w:r>
-      <w:hyperlink r:id="rId424">
+      <w:hyperlink r:id="rId427">
         <w:r>
           <w:rPr>
             <w:rStyle w:val="Hyperlink"/>
@@ -15839,14 +15912,14 @@
         </w:r>
       </w:hyperlink>
     </w:p>
-    <w:bookmarkEnd w:id="425"/>
-    <w:bookmarkStart w:id="427" w:name="ref-1ESo5MNnB"/>
+    <w:bookmarkEnd w:id="428"/>
+    <w:bookmarkStart w:id="430" w:name="ref-1ESo5MNnB"/>
     <w:p>
       <w:pPr>
         <w:pStyle w:val="Bibliography"/>
       </w:pPr>
       <w:r>
-        <w:t xml:space="preserve">76.</w:t>
+        <w:t xml:space="preserve">77.</w:t>
       </w:r>
       <w:r>
         <w:t xml:space="preserve"> </w:t>
@@ -15881,7 +15954,7 @@
       <w:r>
         <w:t xml:space="preserve"> </w:t>
       </w:r>
-      <w:hyperlink r:id="rId426">
+      <w:hyperlink r:id="rId429">
         <w:r>
           <w:rPr>
             <w:rStyle w:val="Hyperlink"/>
@@ -15890,14 +15963,14 @@
         </w:r>
       </w:hyperlink>
     </w:p>
-    <w:bookmarkEnd w:id="427"/>
-    <w:bookmarkStart w:id="429" w:name="ref-BWMf57EM"/>
+    <w:bookmarkEnd w:id="430"/>
+    <w:bookmarkStart w:id="432" w:name="ref-BWMf57EM"/>
     <w:p>
       <w:pPr>
         <w:pStyle w:val="Bibliography"/>
       </w:pPr>
       <w:r>
-        <w:t xml:space="preserve">77.</w:t>
+        <w:t xml:space="preserve">78.</w:t>
       </w:r>
       <w:r>
         <w:t xml:space="preserve"> </w:t>
@@ -15932,7 +16005,7 @@
       <w:r>
         <w:t xml:space="preserve"> </w:t>
       </w:r>
-      <w:hyperlink r:id="rId428">
+      <w:hyperlink r:id="rId431">
         <w:r>
           <w:rPr>
             <w:rStyle w:val="Hyperlink"/>
@@ -15941,14 +16014,14 @@
         </w:r>
       </w:hyperlink>
     </w:p>
-    <w:bookmarkEnd w:id="429"/>
-    <w:bookmarkStart w:id="431" w:name="ref-KLKZcPlg"/>
+    <w:bookmarkEnd w:id="432"/>
+    <w:bookmarkStart w:id="434" w:name="ref-KLKZcPlg"/>
     <w:p>
       <w:pPr>
         <w:pStyle w:val="Bibliography"/>
       </w:pPr>
       <w:r>
-        <w:t xml:space="preserve">78.</w:t>
+        <w:t xml:space="preserve">79.</w:t>
       </w:r>
       <w:r>
         <w:t xml:space="preserve"> </w:t>
@@ -15983,7 +16056,7 @@
       <w:r>
         <w:t xml:space="preserve"> </w:t>
       </w:r>
-      <w:hyperlink r:id="rId430">
+      <w:hyperlink r:id="rId433">
         <w:r>
           <w:rPr>
             <w:rStyle w:val="Hyperlink"/>
@@ -15992,14 +16065,14 @@
         </w:r>
       </w:hyperlink>
     </w:p>
-    <w:bookmarkEnd w:id="431"/>
-    <w:bookmarkStart w:id="434" w:name="ref-8o1nWux7"/>
+    <w:bookmarkEnd w:id="434"/>
+    <w:bookmarkStart w:id="437" w:name="ref-8o1nWux7"/>
     <w:p>
       <w:pPr>
         <w:pStyle w:val="Bibliography"/>
       </w:pPr>
       <w:r>
-        <w:t xml:space="preserve">79.</w:t>
+        <w:t xml:space="preserve">80.</w:t>
       </w:r>
       <w:r>
         <w:t xml:space="preserve"> </w:t>
@@ -16034,7 +16107,7 @@
       <w:r>
         <w:t xml:space="preserve"> </w:t>
       </w:r>
-      <w:hyperlink r:id="rId432">
+      <w:hyperlink r:id="rId435">
         <w:r>
           <w:rPr>
             <w:rStyle w:val="Hyperlink"/>
@@ -16051,7 +16124,7 @@
       <w:r>
         <w:t xml:space="preserve"> </w:t>
       </w:r>
-      <w:hyperlink r:id="rId433">
+      <w:hyperlink r:id="rId436">
         <w:r>
           <w:rPr>
             <w:rStyle w:val="Hyperlink"/>
@@ -16060,14 +16133,14 @@
         </w:r>
       </w:hyperlink>
     </w:p>
-    <w:bookmarkEnd w:id="434"/>
-    <w:bookmarkStart w:id="437" w:name="ref-1ESYVbN4H"/>
+    <w:bookmarkEnd w:id="437"/>
+    <w:bookmarkStart w:id="440" w:name="ref-1ESYVbN4H"/>
     <w:p>
       <w:pPr>
         <w:pStyle w:val="Bibliography"/>
       </w:pPr>
       <w:r>
-        <w:t xml:space="preserve">80.</w:t>
+        <w:t xml:space="preserve">81.</w:t>
       </w:r>
       <w:r>
         <w:t xml:space="preserve"> </w:t>
@@ -16102,7 +16175,7 @@
       <w:r>
         <w:t xml:space="preserve"> </w:t>
       </w:r>
-      <w:hyperlink r:id="rId435">
+      <w:hyperlink r:id="rId438">
         <w:r>
           <w:rPr>
             <w:rStyle w:val="Hyperlink"/>
@@ -16119,7 +16192,7 @@
       <w:r>
         <w:t xml:space="preserve"> </w:t>
       </w:r>
-      <w:hyperlink r:id="rId436">
+      <w:hyperlink r:id="rId439">
         <w:r>
           <w:rPr>
             <w:rStyle w:val="Hyperlink"/>
@@ -16128,14 +16201,14 @@
         </w:r>
       </w:hyperlink>
     </w:p>
-    <w:bookmarkEnd w:id="437"/>
-    <w:bookmarkStart w:id="440" w:name="ref-vf9t7xMG"/>
+    <w:bookmarkEnd w:id="440"/>
+    <w:bookmarkStart w:id="443" w:name="ref-vf9t7xMG"/>
     <w:p>
       <w:pPr>
         <w:pStyle w:val="Bibliography"/>
       </w:pPr>
       <w:r>
-        <w:t xml:space="preserve">81.</w:t>
+        <w:t xml:space="preserve">82.</w:t>
       </w:r>
       <w:r>
         <w:t xml:space="preserve"> </w:t>
@@ -16170,7 +16243,7 @@
       <w:r>
         <w:t xml:space="preserve"> </w:t>
       </w:r>
-      <w:hyperlink r:id="rId438">
+      <w:hyperlink r:id="rId441">
         <w:r>
           <w:rPr>
             <w:rStyle w:val="Hyperlink"/>
@@ -16187,7 +16260,7 @@
       <w:r>
         <w:t xml:space="preserve"> </w:t>
       </w:r>
-      <w:hyperlink r:id="rId439">
+      <w:hyperlink r:id="rId442">
         <w:r>
           <w:rPr>
             <w:rStyle w:val="Hyperlink"/>
@@ -16196,14 +16269,14 @@
         </w:r>
       </w:hyperlink>
     </w:p>
-    <w:bookmarkEnd w:id="440"/>
-    <w:bookmarkStart w:id="443" w:name="ref-NuDPNceu"/>
+    <w:bookmarkEnd w:id="443"/>
+    <w:bookmarkStart w:id="446" w:name="ref-NuDPNceu"/>
     <w:p>
       <w:pPr>
         <w:pStyle w:val="Bibliography"/>
       </w:pPr>
       <w:r>
-        <w:t xml:space="preserve">82.</w:t>
+        <w:t xml:space="preserve">83.</w:t>
       </w:r>
       <w:r>
         <w:t xml:space="preserve"> </w:t>
@@ -16238,7 +16311,7 @@
       <w:r>
         <w:t xml:space="preserve"> </w:t>
       </w:r>
-      <w:hyperlink r:id="rId441">
+      <w:hyperlink r:id="rId444">
         <w:r>
           <w:rPr>
             <w:rStyle w:val="Hyperlink"/>
@@ -16255,7 +16328,7 @@
       <w:r>
         <w:t xml:space="preserve"> </w:t>
       </w:r>
-      <w:hyperlink r:id="rId442">
+      <w:hyperlink r:id="rId445">
         <w:r>
           <w:rPr>
             <w:rStyle w:val="Hyperlink"/>
@@ -16264,14 +16337,14 @@
         </w:r>
       </w:hyperlink>
     </w:p>
-    <w:bookmarkEnd w:id="443"/>
-    <w:bookmarkStart w:id="446" w:name="ref-bY9cHRxB"/>
+    <w:bookmarkEnd w:id="446"/>
+    <w:bookmarkStart w:id="449" w:name="ref-bY9cHRxB"/>
     <w:p>
       <w:pPr>
         <w:pStyle w:val="Bibliography"/>
       </w:pPr>
       <w:r>
-        <w:t xml:space="preserve">83.</w:t>
+        <w:t xml:space="preserve">84.</w:t>
       </w:r>
       <w:r>
         <w:t xml:space="preserve"> </w:t>
@@ -16306,7 +16379,7 @@
       <w:r>
         <w:t xml:space="preserve"> </w:t>
       </w:r>
-      <w:hyperlink r:id="rId444">
+      <w:hyperlink r:id="rId447">
         <w:r>
           <w:rPr>
             <w:rStyle w:val="Hyperlink"/>
@@ -16323,7 +16396,7 @@
       <w:r>
         <w:t xml:space="preserve"> </w:t>
       </w:r>
-      <w:hyperlink r:id="rId445">
+      <w:hyperlink r:id="rId448">
         <w:r>
           <w:rPr>
             <w:rStyle w:val="Hyperlink"/>
@@ -16332,14 +16405,14 @@
         </w:r>
       </w:hyperlink>
     </w:p>
-    <w:bookmarkEnd w:id="446"/>
-    <w:bookmarkStart w:id="451" w:name="ref-PuP45jrB"/>
+    <w:bookmarkEnd w:id="449"/>
+    <w:bookmarkStart w:id="454" w:name="ref-PuP45jrB"/>
     <w:p>
       <w:pPr>
         <w:pStyle w:val="Bibliography"/>
       </w:pPr>
       <w:r>
-        <w:t xml:space="preserve">84.</w:t>
+        <w:t xml:space="preserve">85.</w:t>
       </w:r>
       <w:r>
         <w:t xml:space="preserve"> </w:t>
@@ -16374,7 +16447,7 @@
       <w:r>
         <w:t xml:space="preserve"> </w:t>
       </w:r>
-      <w:hyperlink r:id="rId447">
+      <w:hyperlink r:id="rId450">
         <w:r>
           <w:rPr>
             <w:rStyle w:val="Hyperlink"/>
@@ -16391,7 +16464,7 @@
       <w:r>
         <w:t xml:space="preserve"> </w:t>
       </w:r>
-      <w:hyperlink r:id="rId448">
+      <w:hyperlink r:id="rId451">
         <w:r>
           <w:rPr>
             <w:rStyle w:val="Hyperlink"/>
@@ -16408,7 +16481,7 @@
       <w:r>
         <w:t xml:space="preserve"> </w:t>
       </w:r>
-      <w:hyperlink r:id="rId449">
+      <w:hyperlink r:id="rId452">
         <w:r>
           <w:rPr>
             <w:rStyle w:val="Hyperlink"/>
@@ -16425,7 +16498,7 @@
       <w:r>
         <w:t xml:space="preserve"> </w:t>
       </w:r>
-      <w:hyperlink r:id="rId450">
+      <w:hyperlink r:id="rId453">
         <w:r>
           <w:rPr>
             <w:rStyle w:val="Hyperlink"/>
@@ -16434,14 +16507,14 @@
         </w:r>
       </w:hyperlink>
     </w:p>
-    <w:bookmarkEnd w:id="451"/>
-    <w:bookmarkStart w:id="456" w:name="ref-HQfvK1OF"/>
+    <w:bookmarkEnd w:id="454"/>
+    <w:bookmarkStart w:id="459" w:name="ref-HQfvK1OF"/>
     <w:p>
       <w:pPr>
         <w:pStyle w:val="Bibliography"/>
       </w:pPr>
       <w:r>
-        <w:t xml:space="preserve">85.</w:t>
+        <w:t xml:space="preserve">86.</w:t>
       </w:r>
       <w:r>
         <w:t xml:space="preserve"> </w:t>
@@ -16476,7 +16549,7 @@
       <w:r>
         <w:t xml:space="preserve"> </w:t>
       </w:r>
-      <w:hyperlink r:id="rId452">
+      <w:hyperlink r:id="rId455">
         <w:r>
           <w:rPr>
             <w:rStyle w:val="Hyperlink"/>
@@ -16493,7 +16566,7 @@
       <w:r>
         <w:t xml:space="preserve"> </w:t>
       </w:r>
-      <w:hyperlink r:id="rId453">
+      <w:hyperlink r:id="rId456">
         <w:r>
           <w:rPr>
             <w:rStyle w:val="Hyperlink"/>
@@ -16510,7 +16583,7 @@
       <w:r>
         <w:t xml:space="preserve"> </w:t>
       </w:r>
-      <w:hyperlink r:id="rId454">
+      <w:hyperlink r:id="rId457">
         <w:r>
           <w:rPr>
             <w:rStyle w:val="Hyperlink"/>
@@ -16527,7 +16600,7 @@
       <w:r>
         <w:t xml:space="preserve"> </w:t>
       </w:r>
-      <w:hyperlink r:id="rId455">
+      <w:hyperlink r:id="rId458">
         <w:r>
           <w:rPr>
             <w:rStyle w:val="Hyperlink"/>
@@ -16536,14 +16609,14 @@
         </w:r>
       </w:hyperlink>
     </w:p>
-    <w:bookmarkEnd w:id="456"/>
-    <w:bookmarkStart w:id="459" w:name="ref-g6WVoxNy"/>
+    <w:bookmarkEnd w:id="459"/>
+    <w:bookmarkStart w:id="462" w:name="ref-g6WVoxNy"/>
     <w:p>
       <w:pPr>
         <w:pStyle w:val="Bibliography"/>
       </w:pPr>
       <w:r>
-        <w:t xml:space="preserve">86.</w:t>
+        <w:t xml:space="preserve">87.</w:t>
       </w:r>
       <w:r>
         <w:t xml:space="preserve"> </w:t>
@@ -16578,7 +16651,7 @@
       <w:r>
         <w:t xml:space="preserve"> </w:t>
       </w:r>
-      <w:hyperlink r:id="rId457">
+      <w:hyperlink r:id="rId460">
         <w:r>
           <w:rPr>
             <w:rStyle w:val="Hyperlink"/>
@@ -16595,7 +16668,7 @@
       <w:r>
         <w:t xml:space="preserve"> </w:t>
       </w:r>
-      <w:hyperlink r:id="rId458">
+      <w:hyperlink r:id="rId461">
         <w:r>
           <w:rPr>
             <w:rStyle w:val="Hyperlink"/>
@@ -16604,14 +16677,14 @@
         </w:r>
       </w:hyperlink>
     </w:p>
-    <w:bookmarkEnd w:id="459"/>
-    <w:bookmarkStart w:id="463" w:name="ref-137tbemL9"/>
+    <w:bookmarkEnd w:id="462"/>
+    <w:bookmarkStart w:id="466" w:name="ref-137tbemL9"/>
     <w:p>
       <w:pPr>
         <w:pStyle w:val="Bibliography"/>
       </w:pPr>
       <w:r>
-        <w:t xml:space="preserve">87.</w:t>
+        <w:t xml:space="preserve">88.</w:t>
       </w:r>
       <w:r>
         <w:t xml:space="preserve"> </w:t>
@@ -16646,7 +16719,7 @@
       <w:r>
         <w:t xml:space="preserve"> </w:t>
       </w:r>
-      <w:hyperlink r:id="rId460">
+      <w:hyperlink r:id="rId463">
         <w:r>
           <w:rPr>
             <w:rStyle w:val="Hyperlink"/>
@@ -16663,7 +16736,7 @@
       <w:r>
         <w:t xml:space="preserve"> </w:t>
       </w:r>
-      <w:hyperlink r:id="rId461">
+      <w:hyperlink r:id="rId464">
         <w:r>
           <w:rPr>
             <w:rStyle w:val="Hyperlink"/>
@@ -16680,7 +16753,7 @@
       <w:r>
         <w:t xml:space="preserve"> </w:t>
       </w:r>
-      <w:hyperlink r:id="rId462">
+      <w:hyperlink r:id="rId465">
         <w:r>
           <w:rPr>
             <w:rStyle w:val="Hyperlink"/>
@@ -16689,14 +16762,14 @@
         </w:r>
       </w:hyperlink>
     </w:p>
-    <w:bookmarkEnd w:id="463"/>
-    <w:bookmarkStart w:id="467" w:name="ref-gvyja7v1"/>
+    <w:bookmarkEnd w:id="466"/>
+    <w:bookmarkStart w:id="470" w:name="ref-gvyja7v1"/>
     <w:p>
       <w:pPr>
         <w:pStyle w:val="Bibliography"/>
       </w:pPr>
       <w:r>
-        <w:t xml:space="preserve">88.</w:t>
+        <w:t xml:space="preserve">89.</w:t>
       </w:r>
       <w:r>
         <w:t xml:space="preserve"> </w:t>
@@ -16731,7 +16804,7 @@
       <w:r>
         <w:t xml:space="preserve"> </w:t>
       </w:r>
-      <w:hyperlink r:id="rId464">
+      <w:hyperlink r:id="rId467">
         <w:r>
           <w:rPr>
             <w:rStyle w:val="Hyperlink"/>
@@ -16748,7 +16821,7 @@
       <w:r>
         <w:t xml:space="preserve"> </w:t>
       </w:r>
-      <w:hyperlink r:id="rId465">
+      <w:hyperlink r:id="rId468">
         <w:r>
           <w:rPr>
             <w:rStyle w:val="Hyperlink"/>
@@ -16765,7 +16838,7 @@
       <w:r>
         <w:t xml:space="preserve"> </w:t>
       </w:r>
-      <w:hyperlink r:id="rId466">
+      <w:hyperlink r:id="rId469">
         <w:r>
           <w:rPr>
             <w:rStyle w:val="Hyperlink"/>
@@ -16774,14 +16847,14 @@
         </w:r>
       </w:hyperlink>
     </w:p>
-    <w:bookmarkEnd w:id="467"/>
-    <w:bookmarkStart w:id="471" w:name="ref-rgo1TZr"/>
+    <w:bookmarkEnd w:id="470"/>
+    <w:bookmarkStart w:id="474" w:name="ref-rgo1TZr"/>
     <w:p>
       <w:pPr>
         <w:pStyle w:val="Bibliography"/>
       </w:pPr>
       <w:r>
-        <w:t xml:space="preserve">89.</w:t>
+        <w:t xml:space="preserve">90.</w:t>
       </w:r>
       <w:r>
         <w:t xml:space="preserve"> </w:t>
@@ -16816,7 +16889,7 @@
       <w:r>
         <w:t xml:space="preserve"> </w:t>
       </w:r>
-      <w:hyperlink r:id="rId468">
+      <w:hyperlink r:id="rId471">
         <w:r>
           <w:rPr>
             <w:rStyle w:val="Hyperlink"/>
@@ -16833,7 +16906,7 @@
       <w:r>
         <w:t xml:space="preserve"> </w:t>
       </w:r>
-      <w:hyperlink r:id="rId469">
+      <w:hyperlink r:id="rId472">
         <w:r>
           <w:rPr>
             <w:rStyle w:val="Hyperlink"/>
@@ -16850,7 +16923,7 @@
       <w:r>
         <w:t xml:space="preserve"> </w:t>
       </w:r>
-      <w:hyperlink r:id="rId470">
+      <w:hyperlink r:id="rId473">
         <w:r>
           <w:rPr>
             <w:rStyle w:val="Hyperlink"/>
@@ -16859,14 +16932,14 @@
         </w:r>
       </w:hyperlink>
     </w:p>
-    <w:bookmarkEnd w:id="471"/>
-    <w:bookmarkStart w:id="476" w:name="ref-1A97a4UwU"/>
+    <w:bookmarkEnd w:id="474"/>
+    <w:bookmarkStart w:id="479" w:name="ref-1A97a4UwU"/>
     <w:p>
       <w:pPr>
         <w:pStyle w:val="Bibliography"/>
       </w:pPr>
       <w:r>
-        <w:t xml:space="preserve">90.</w:t>
+        <w:t xml:space="preserve">91.</w:t>
       </w:r>
       <w:r>
         <w:t xml:space="preserve"> </w:t>
@@ -16901,7 +16974,7 @@
       <w:r>
         <w:t xml:space="preserve"> </w:t>
       </w:r>
-      <w:hyperlink r:id="rId472">
+      <w:hyperlink r:id="rId475">
         <w:r>
           <w:rPr>
             <w:rStyle w:val="Hyperlink"/>
@@ -16918,7 +16991,7 @@
       <w:r>
         <w:t xml:space="preserve"> </w:t>
       </w:r>
-      <w:hyperlink r:id="rId473">
+      <w:hyperlink r:id="rId476">
         <w:r>
           <w:rPr>
             <w:rStyle w:val="Hyperlink"/>
@@ -16935,7 +17008,7 @@
       <w:r>
         <w:t xml:space="preserve"> </w:t>
       </w:r>
-      <w:hyperlink r:id="rId474">
+      <w:hyperlink r:id="rId477">
         <w:r>
           <w:rPr>
             <w:rStyle w:val="Hyperlink"/>
@@ -16952,7 +17025,7 @@
       <w:r>
         <w:t xml:space="preserve"> </w:t>
       </w:r>
-      <w:hyperlink r:id="rId475">
+      <w:hyperlink r:id="rId478">
         <w:r>
           <w:rPr>
             <w:rStyle w:val="Hyperlink"/>
@@ -16961,14 +17034,14 @@
         </w:r>
       </w:hyperlink>
     </w:p>
-    <w:bookmarkEnd w:id="476"/>
-    <w:bookmarkStart w:id="481" w:name="ref-17EdosXzD"/>
+    <w:bookmarkEnd w:id="479"/>
+    <w:bookmarkStart w:id="484" w:name="ref-17EdosXzD"/>
     <w:p>
       <w:pPr>
         <w:pStyle w:val="Bibliography"/>
       </w:pPr>
       <w:r>
-        <w:t xml:space="preserve">91.</w:t>
+        <w:t xml:space="preserve">92.</w:t>
       </w:r>
       <w:r>
         <w:t xml:space="preserve"> </w:t>
@@ -17003,7 +17076,7 @@
       <w:r>
         <w:t xml:space="preserve"> </w:t>
       </w:r>
-      <w:hyperlink r:id="rId477">
+      <w:hyperlink r:id="rId480">
         <w:r>
           <w:rPr>
             <w:rStyle w:val="Hyperlink"/>
@@ -17020,7 +17093,7 @@
       <w:r>
         <w:t xml:space="preserve"> </w:t>
       </w:r>
-      <w:hyperlink r:id="rId478">
+      <w:hyperlink r:id="rId481">
         <w:r>
           <w:rPr>
             <w:rStyle w:val="Hyperlink"/>
@@ -17037,7 +17110,7 @@
       <w:r>
         <w:t xml:space="preserve"> </w:t>
       </w:r>
-      <w:hyperlink r:id="rId479">
+      <w:hyperlink r:id="rId482">
         <w:r>
           <w:rPr>
             <w:rStyle w:val="Hyperlink"/>
@@ -17054,7 +17127,7 @@
       <w:r>
         <w:t xml:space="preserve"> </w:t>
       </w:r>
-      <w:hyperlink r:id="rId480">
+      <w:hyperlink r:id="rId483">
         <w:r>
           <w:rPr>
             <w:rStyle w:val="Hyperlink"/>
@@ -17063,14 +17136,14 @@
         </w:r>
       </w:hyperlink>
     </w:p>
-    <w:bookmarkEnd w:id="481"/>
-    <w:bookmarkStart w:id="484" w:name="ref-1pWYlPj4"/>
+    <w:bookmarkEnd w:id="484"/>
+    <w:bookmarkStart w:id="487" w:name="ref-1pWYlPj4"/>
     <w:p>
       <w:pPr>
         <w:pStyle w:val="Bibliography"/>
       </w:pPr>
       <w:r>
-        <w:t xml:space="preserve">92.</w:t>
+        <w:t xml:space="preserve">93.</w:t>
       </w:r>
       <w:r>
         <w:t xml:space="preserve"> </w:t>
@@ -17105,7 +17178,7 @@
       <w:r>
         <w:t xml:space="preserve"> </w:t>
       </w:r>
-      <w:hyperlink r:id="rId482">
+      <w:hyperlink r:id="rId485">
         <w:r>
           <w:rPr>
             <w:rStyle w:val="Hyperlink"/>
@@ -17122,7 +17195,7 @@
       <w:r>
         <w:t xml:space="preserve"> </w:t>
       </w:r>
-      <w:hyperlink r:id="rId483">
+      <w:hyperlink r:id="rId486">
         <w:r>
           <w:rPr>
             <w:rStyle w:val="Hyperlink"/>
@@ -17131,14 +17204,14 @@
         </w:r>
       </w:hyperlink>
     </w:p>
-    <w:bookmarkEnd w:id="484"/>
-    <w:bookmarkStart w:id="487" w:name="ref-LaBVNb71"/>
+    <w:bookmarkEnd w:id="487"/>
+    <w:bookmarkStart w:id="490" w:name="ref-LaBVNb71"/>
     <w:p>
       <w:pPr>
         <w:pStyle w:val="Bibliography"/>
       </w:pPr>
       <w:r>
-        <w:t xml:space="preserve">93.</w:t>
+        <w:t xml:space="preserve">94.</w:t>
       </w:r>
       <w:r>
         <w:t xml:space="preserve"> </w:t>
@@ -17173,7 +17246,7 @@
       <w:r>
         <w:t xml:space="preserve"> </w:t>
       </w:r>
-      <w:hyperlink r:id="rId485">
+      <w:hyperlink r:id="rId488">
         <w:r>
           <w:rPr>
             <w:rStyle w:val="Hyperlink"/>
@@ -17190,7 +17263,7 @@
       <w:r>
         <w:t xml:space="preserve"> </w:t>
       </w:r>
-      <w:hyperlink r:id="rId486">
+      <w:hyperlink r:id="rId489">
         <w:r>
           <w:rPr>
             <w:rStyle w:val="Hyperlink"/>
@@ -17199,8 +17272,8 @@
         </w:r>
       </w:hyperlink>
     </w:p>
-    <w:bookmarkEnd w:id="487"/>
-    <w:bookmarkEnd w:id="488"/>
+    <w:bookmarkEnd w:id="490"/>
+    <w:bookmarkEnd w:id="491"/>
     <w:sectPr>
       <w:pgSz w:w="12240" w:h="15840"/>
       <w:pgMar w:top="1440" w:right="1440" w:bottom="1440" w:left="1440" w:header="720" w:footer="720" w:gutter="0"/>

</xml_diff>

<commit_message>
Remove paragraph breaks from author summary
This build is based on
https://github.com/greenelab/meta-review/commit/95da0bdf3063b5a470f567f5df8f5e33e1823647.

This commit was created by the following Travis CI build and job:
https://travis-ci.org/greenelab/meta-review/builds/540980014
https://travis-ci.org/greenelab/meta-review/jobs/540980015

[ci skip]

The full commit message that triggered this build is copied below:

Remove paragraph breaks from author summary

Closes https://github.com/greenelab/meta-review/issues/231
Merges https://github.com/greenelab/meta-review/pull/237

As required by PLOS Computational Biology.
</commit_message>
<xml_diff>
--- a/manuscript.docx
+++ b/manuscript.docx
@@ -81,7 +81,7 @@
           <w:rPr>
             <w:rStyle w:val="Hyperlink"/>
           </w:rPr>
-          <w:t xml:space="preserve">greenelab/meta-review@0e7ba03</w:t>
+          <w:t xml:space="preserve">greenelab/meta-review@95da0bd</w:t>
         </w:r>
       </w:hyperlink>
       <w:r>
@@ -1767,11 +1767,9 @@
       <w:r>
         <w:t xml:space="preserve">Dispersed teams of online contributors require new tools to jointly prepare manuscripts.</w:t>
       </w:r>
-    </w:p>
-    <w:p>
-      <w:pPr>
-        <w:pStyle w:val="BodyText"/>
-      </w:pPr>
+      <w:r>
+        <w:t xml:space="preserve"> </w:t>
+      </w:r>
       <w:r>
         <w:t xml:space="preserve">Existing tools fail to scale beyond tens of authors and struggle to support iterative refinement of proposed changes.</w:t>
       </w:r>
@@ -1787,11 +1785,9 @@
       <w:r>
         <w:t xml:space="preserve">Manubot adopts the workflow from open source software development, which has enabled hundreds of contributors to simultaneously develop complex codebases such as Python and Linux, and applies it to open collaborative writing.</w:t>
       </w:r>
-    </w:p>
-    <w:p>
-      <w:pPr>
-        <w:pStyle w:val="BodyText"/>
-      </w:pPr>
+      <w:r>
+        <w:t xml:space="preserve"> </w:t>
+      </w:r>
       <w:r>
         <w:t xml:space="preserve">Manubot also addresses other shortcomings of current publishing tools.</w:t>
       </w:r>

</xml_diff>

<commit_message>
Switch affiliations to a numbered list
This build is based on
https://github.com/greenelab/meta-review/commit/362b839108fdcb109ede7dc29a2492303cec62fe.

This commit was created by the following Travis CI build and job:
https://travis-ci.org/greenelab/meta-review/builds/543931155
https://travis-ci.org/greenelab/meta-review/jobs/543931156

[ci skip]

The full commit message that triggered this build is copied below:

Switch affiliations to a numbered list

Merges https://github.com/greenelab/meta-review/pull/236
Closes https://github.com/greenelab/meta-review/issues/230

Switch affiliations to a numbered list and add city / country to affiliations

As per PLOS Computational Biology request:

> Please modify the Affiliations section of your manuscript so that
all affiliations listed contain a Department, Institution, City,
and Country
</commit_message>
<xml_diff>
--- a/manuscript.docx
+++ b/manuscript.docx
@@ -88,7 +88,7 @@
         <w:t xml:space="preserve"> </w:t>
       </w:r>
       <w:r>
-        <w:t xml:space="preserve">on June 3, 2019.</w:t>
+        <w:t xml:space="preserve">on June 10, 2019.</w:t>
       </w:r>
       <w:r>
         <w:t xml:space="preserve"> </w:t>
@@ -9525,7 +9525,7 @@
         <w:t xml:space="preserve"> </w:t>
       </w:r>
       <w:r>
-        <w:t xml:space="preserve">(2014-10-01)</w:t>
+        <w:t xml:space="preserve">(2014-10)</w:t>
       </w:r>
       <w:r>
         <w:t xml:space="preserve"> </w:t>
@@ -13145,7 +13145,7 @@
         <w:t xml:space="preserve"> </w:t>
       </w:r>
       <w:r>
-        <w:t xml:space="preserve">(2015-05-13)</w:t>
+        <w:t xml:space="preserve">(2015-05)</w:t>
       </w:r>
       <w:r>
         <w:t xml:space="preserve"> </w:t>
@@ -15423,7 +15423,7 @@
         <w:t xml:space="preserve"> </w:t>
       </w:r>
       <w:r>
-        <w:t xml:space="preserve">(2016-08-03)</w:t>
+        <w:t xml:space="preserve">(2016-08)</w:t>
       </w:r>
       <w:r>
         <w:t xml:space="preserve"> </w:t>

</xml_diff>

<commit_message>
Increase resolution of plugins figure (Fig 3 for PLOS Comp Bio)
This build is based on
https://github.com/greenelab/meta-review/commit/bdeae8936b61a425f311cff022872984f73ab580.

This commit was created by the following Travis CI build and job:
https://travis-ci.org/greenelab/meta-review/builds/544319445
https://travis-ci.org/greenelab/meta-review/jobs/544319447

[ci skip]

The full commit message that triggered this build is copied below:

Increase resolution of plugins figure (Fig 3 for PLOS Comp Bio)

Merges https://github.com/greenelab/meta-review/pull/240
Refs https://github.com/greenelab/meta-review/issues/234

Increase resolution of plugin screenshots and store raw screenshots in
analyses/plugin-screenshots. New resolution of plos-comp-bio/figures/Fig3.tif
is 600 dpi with a width of 4500 pixels, equating to PLOS Comp Bio's max
figure width of 7.5 inches.
</commit_message>
<xml_diff>
--- a/manuscript.docx
+++ b/manuscript.docx
@@ -81,14 +81,14 @@
           <w:rPr>
             <w:rStyle w:val="Hyperlink"/>
           </w:rPr>
-          <w:t xml:space="preserve">greenelab/meta-review@362b839</w:t>
-        </w:r>
-      </w:hyperlink>
-      <w:r>
-        <w:t xml:space="preserve"> </w:t>
-      </w:r>
-      <w:r>
-        <w:t xml:space="preserve">on June 10, 2019.</w:t>
+          <w:t xml:space="preserve">greenelab/meta-review@bdeae89</w:t>
+        </w:r>
+      </w:hyperlink>
+      <w:r>
+        <w:t xml:space="preserve"> </w:t>
+      </w:r>
+      <w:r>
+        <w:t xml:space="preserve">on June 11, 2019.</w:t>
       </w:r>
       <w:r>
         <w:t xml:space="preserve"> </w:t>
@@ -4973,7 +4973,7 @@
       <w:r>
         <w:drawing>
           <wp:inline>
-            <wp:extent cx="5943600" cy="5156947"/>
+            <wp:extent cx="5943600" cy="5019040"/>
             <wp:effectExtent b="0" l="0" r="0" t="0"/>
             <wp:docPr descr="Figure 3: Examples of the various Manubot plugins, illustrating their functionality and usefulness. Screenshots were taken from existing manuscripts made with Manubot: Sci-Hub Coverage Study and TPOT-FSS, available under the CC BY 4.0 License. Clarifying markups are overlaid in purple." title="" id="1" name="Picture"/>
             <a:graphic>
@@ -4994,7 +4994,7 @@
                   <pic:spPr bwMode="auto">
                     <a:xfrm>
                       <a:off x="0" y="0"/>
-                      <a:ext cx="5943600" cy="5156947"/>
+                      <a:ext cx="5943600" cy="5019040"/>
                     </a:xfrm>
                     <a:prstGeom prst="rect">
                       <a:avLst/>
@@ -6604,7 +6604,7 @@
         <w:t xml:space="preserve"> cite --render --format=markdown \</w:t>
       </w:r>
       <w:r>
-        <w:br w:type="textWrapping"/>
+        <w:br/>
       </w:r>
       <w:r>
         <w:rPr>
@@ -6613,7 +6613,7 @@
         <w:t xml:space="preserve">  --csl=https://github.com/citation-style-language/styles/raw/master/peerj.csl \</w:t>
       </w:r>
       <w:r>
-        <w:br w:type="textWrapping"/>
+        <w:br/>
       </w:r>
       <w:r>
         <w:rPr>
@@ -9082,13 +9082,13 @@
         <w:t xml:space="preserve">Reinventing Discovery</w:t>
       </w:r>
       <w:r>
-        <w:br w:type="textWrapping"/>
+        <w:br/>
       </w:r>
       <w:r>
         <w:t xml:space="preserve">Michael Nielsen</w:t>
       </w:r>
       <w:r>
-        <w:br w:type="textWrapping"/>
+        <w:br/>
       </w:r>
       <w:r>
         <w:rPr>
@@ -9114,7 +9114,7 @@
         </w:r>
       </w:hyperlink>
       <w:r>
-        <w:br w:type="textWrapping"/>
+        <w:br/>
       </w:r>
       <w:r>
         <w:t xml:space="preserve">DOI:</w:t>
@@ -9150,13 +9150,13 @@
         <w:t xml:space="preserve">Open Science by Design: Realizing a Vision for 21st Century Research</w:t>
       </w:r>
       <w:r>
-        <w:br w:type="textWrapping"/>
+        <w:br/>
       </w:r>
       <w:r>
         <w:t xml:space="preserve">National Academies of Sciences, Engineering, and Medicine</w:t>
       </w:r>
       <w:r>
-        <w:br w:type="textWrapping"/>
+        <w:br/>
       </w:r>
       <w:r>
         <w:rPr>
@@ -9182,7 +9182,7 @@
         </w:r>
       </w:hyperlink>
       <w:r>
-        <w:br w:type="textWrapping"/>
+        <w:br/>
       </w:r>
       <w:r>
         <w:t xml:space="preserve">DOI:</w:t>
@@ -9252,13 +9252,13 @@
         <w:t xml:space="preserve">TechBlog: “Manubot” powers a crowdsourced “deep-learning” review</w:t>
       </w:r>
       <w:r>
-        <w:br w:type="textWrapping"/>
+        <w:br/>
       </w:r>
       <w:r>
         <w:t xml:space="preserve">Jeffrey Perkel</w:t>
       </w:r>
       <w:r>
-        <w:br w:type="textWrapping"/>
+        <w:br/>
       </w:r>
       <w:r>
         <w:rPr>
@@ -9303,13 +9303,13 @@
         <w:t xml:space="preserve">Crowdsourcing in biomedicine: challenges and opportunities</w:t>
       </w:r>
       <w:r>
-        <w:br w:type="textWrapping"/>
+        <w:br/>
       </w:r>
       <w:r>
         <w:t xml:space="preserve">Ritu Khare, Benjamin M Good, Robert Leaman, Andrew I Su, Zhiyong Lu</w:t>
       </w:r>
       <w:r>
-        <w:br w:type="textWrapping"/>
+        <w:br/>
       </w:r>
       <w:r>
         <w:rPr>
@@ -9335,7 +9335,7 @@
         </w:r>
       </w:hyperlink>
       <w:r>
-        <w:br w:type="textWrapping"/>
+        <w:br/>
       </w:r>
       <w:r>
         <w:t xml:space="preserve">DOI:</w:t>
@@ -9405,13 +9405,13 @@
         <w:t xml:space="preserve">Opportunities and obstacles for deep learning in biology and medicine</w:t>
       </w:r>
       <w:r>
-        <w:br w:type="textWrapping"/>
+        <w:br/>
       </w:r>
       <w:r>
         <w:t xml:space="preserve">Travers Ching, Daniel S. Himmelstein, Brett K. Beaulieu-Jones, Alexandr A. Kalinin, Brian T. Do, Gregory P. Way, Enrico Ferrero, Paul-Michael Agapow, Michael Zietz, Michael M. Hoffman, … Casey S. Greene</w:t>
       </w:r>
       <w:r>
-        <w:br w:type="textWrapping"/>
+        <w:br/>
       </w:r>
       <w:r>
         <w:rPr>
@@ -9437,7 +9437,7 @@
         </w:r>
       </w:hyperlink>
       <w:r>
-        <w:br w:type="textWrapping"/>
+        <w:br/>
       </w:r>
       <w:r>
         <w:t xml:space="preserve">DOI:</w:t>
@@ -9507,13 +9507,13 @@
         <w:t xml:space="preserve">Scientific writing: the online cooperative</w:t>
       </w:r>
       <w:r>
-        <w:br w:type="textWrapping"/>
+        <w:br/>
       </w:r>
       <w:r>
         <w:t xml:space="preserve">Jeffrey M. Perkel</w:t>
       </w:r>
       <w:r>
-        <w:br w:type="textWrapping"/>
+        <w:br/>
       </w:r>
       <w:r>
         <w:rPr>
@@ -9539,7 +9539,7 @@
         </w:r>
       </w:hyperlink>
       <w:r>
-        <w:br w:type="textWrapping"/>
+        <w:br/>
       </w:r>
       <w:r>
         <w:t xml:space="preserve">DOI:</w:t>
@@ -9592,13 +9592,13 @@
         <w:t xml:space="preserve">A Quick Introduction to Version Control with Git and GitHub</w:t>
       </w:r>
       <w:r>
-        <w:br w:type="textWrapping"/>
+        <w:br/>
       </w:r>
       <w:r>
         <w:t xml:space="preserve">John D. Blischak, Emily R. Davenport, Greg Wilson</w:t>
       </w:r>
       <w:r>
-        <w:br w:type="textWrapping"/>
+        <w:br/>
       </w:r>
       <w:r>
         <w:rPr>
@@ -9624,7 +9624,7 @@
         </w:r>
       </w:hyperlink>
       <w:r>
-        <w:br w:type="textWrapping"/>
+        <w:br/>
       </w:r>
       <w:r>
         <w:t xml:space="preserve">DOI:</w:t>
@@ -9694,13 +9694,13 @@
         <w:t xml:space="preserve">Ten Simple Rules for Taking Advantage of Git and GitHub</w:t>
       </w:r>
       <w:r>
-        <w:br w:type="textWrapping"/>
+        <w:br/>
       </w:r>
       <w:r>
         <w:t xml:space="preserve">Yasset Perez-Riverol, Laurent Gatto, Rui Wang, Timo Sachsenberg, Julian Uszkoreit, Felipe da Veiga Leprevost, Christian Fufezan, Tobias Ternent, Stephen J. Eglen, Daniel S. Katz, … Juan Antonio Vizcaíno</w:t>
       </w:r>
       <w:r>
-        <w:br w:type="textWrapping"/>
+        <w:br/>
       </w:r>
       <w:r>
         <w:rPr>
@@ -9726,7 +9726,7 @@
         </w:r>
       </w:hyperlink>
       <w:r>
-        <w:br w:type="textWrapping"/>
+        <w:br/>
       </w:r>
       <w:r>
         <w:t xml:space="preserve">DOI:</w:t>
@@ -9796,13 +9796,13 @@
         <w:t xml:space="preserve">Opportunities And Obstacles For Deep Learning In Biology And Medicine</w:t>
       </w:r>
       <w:r>
-        <w:br w:type="textWrapping"/>
+        <w:br/>
       </w:r>
       <w:r>
         <w:t xml:space="preserve">Johnny Israeli</w:t>
       </w:r>
       <w:r>
-        <w:br w:type="textWrapping"/>
+        <w:br/>
       </w:r>
       <w:r>
         <w:rPr>
@@ -9847,13 +9847,13 @@
         <w:t xml:space="preserve">Opportunities And Obstacles For Deep Learning In Biology And Medicine</w:t>
       </w:r>
       <w:r>
-        <w:br w:type="textWrapping"/>
+        <w:br/>
       </w:r>
       <w:r>
         <w:t xml:space="preserve">Travers Ching, Daniel S. Himmelstein, Brett K. Beaulieu-Jones, Alexandr A. Kalinin, Brian T. Do, Gregory P. Way, Enrico Ferrero, Paul-Michael Agapow, Michael Zietz, Michael M Hoffman, … Casey S. Greene</w:t>
       </w:r>
       <w:r>
-        <w:br w:type="textWrapping"/>
+        <w:br/>
       </w:r>
       <w:r>
         <w:rPr>
@@ -9879,7 +9879,7 @@
         </w:r>
       </w:hyperlink>
       <w:r>
-        <w:br w:type="textWrapping"/>
+        <w:br/>
       </w:r>
       <w:r>
         <w:t xml:space="preserve">DOI:</w:t>
@@ -9915,13 +9915,13 @@
         <w:t xml:space="preserve">Binder 2.0 - Reproducible, interactive, sharable environments for science at scale</w:t>
       </w:r>
       <w:r>
-        <w:br w:type="textWrapping"/>
+        <w:br/>
       </w:r>
       <w:r>
         <w:t xml:space="preserve">Project Jupyter, Matthias Bussonnier, Jessica Forde, Jeremy Freeman, Brian Granger, Tim Head, Chris Holdgraf, Kyle Kelley, Gladys Nalvarte, Andrew Osheroff, … Carol Willing</w:t>
       </w:r>
       <w:r>
-        <w:br w:type="textWrapping"/>
+        <w:br/>
       </w:r>
       <w:r>
         <w:rPr>
@@ -9947,7 +9947,7 @@
         </w:r>
       </w:hyperlink>
       <w:r>
-        <w:br w:type="textWrapping"/>
+        <w:br/>
       </w:r>
       <w:r>
         <w:t xml:space="preserve">DOI:</w:t>
@@ -9983,13 +9983,13 @@
         <w:t xml:space="preserve">Formatting Open Science: agilely creating multiple document formats for academic manuscripts with Pandoc Scholar</w:t>
       </w:r>
       <w:r>
-        <w:br w:type="textWrapping"/>
+        <w:br/>
       </w:r>
       <w:r>
         <w:t xml:space="preserve">Albert Krewinkel, Robert Winkler</w:t>
       </w:r>
       <w:r>
-        <w:br w:type="textWrapping"/>
+        <w:br/>
       </w:r>
       <w:r>
         <w:rPr>
@@ -10015,7 +10015,7 @@
         </w:r>
       </w:hyperlink>
       <w:r>
-        <w:br w:type="textWrapping"/>
+        <w:br/>
       </w:r>
       <w:r>
         <w:t xml:space="preserve">DOI:</w:t>
@@ -10051,13 +10051,13 @@
         <w:t xml:space="preserve">Reference Management</w:t>
       </w:r>
       <w:r>
-        <w:br w:type="textWrapping"/>
+        <w:br/>
       </w:r>
       <w:r>
         <w:t xml:space="preserve">Martin Fenner, Kaja Scheliga, Sönke Bartling</w:t>
       </w:r>
       <w:r>
-        <w:br w:type="textWrapping"/>
+        <w:br/>
       </w:r>
       <w:r>
         <w:rPr>
@@ -10083,7 +10083,7 @@
         </w:r>
       </w:hyperlink>
       <w:r>
-        <w:br w:type="textWrapping"/>
+        <w:br/>
       </w:r>
       <w:r>
         <w:t xml:space="preserve">DOI:</w:t>
@@ -10119,13 +10119,13 @@
         <w:t xml:space="preserve">Comparison of Select Reference Management Tools</w:t>
       </w:r>
       <w:r>
-        <w:br w:type="textWrapping"/>
+        <w:br/>
       </w:r>
       <w:r>
         <w:t xml:space="preserve">Yingting Zhang</w:t>
       </w:r>
       <w:r>
-        <w:br w:type="textWrapping"/>
+        <w:br/>
       </w:r>
       <w:r>
         <w:rPr>
@@ -10151,7 +10151,7 @@
         </w:r>
       </w:hyperlink>
       <w:r>
-        <w:br w:type="textWrapping"/>
+        <w:br/>
       </w:r>
       <w:r>
         <w:t xml:space="preserve">DOI:</w:t>
@@ -10216,13 +10216,13 @@
         <w:t xml:space="preserve">preservation</w:t>
       </w:r>
       <w:r>
-        <w:br w:type="textWrapping"/>
+        <w:br/>
       </w:r>
       <w:r>
         <w:t xml:space="preserve">Phillip Lord, Lindsay Marshall</w:t>
       </w:r>
       <w:r>
-        <w:br w:type="textWrapping"/>
+        <w:br/>
       </w:r>
       <w:r>
         <w:rPr>
@@ -10267,13 +10267,13 @@
         <w:t xml:space="preserve">Reviewing post-publication peer review.</w:t>
       </w:r>
       <w:r>
-        <w:br w:type="textWrapping"/>
+        <w:br/>
       </w:r>
       <w:r>
         <w:t xml:space="preserve">Paul Knoepfler</w:t>
       </w:r>
       <w:r>
-        <w:br w:type="textWrapping"/>
+        <w:br/>
       </w:r>
       <w:r>
         <w:rPr>
@@ -10299,7 +10299,7 @@
         </w:r>
       </w:hyperlink>
       <w:r>
-        <w:br w:type="textWrapping"/>
+        <w:br/>
       </w:r>
       <w:r>
         <w:t xml:space="preserve">DOI:</w:t>
@@ -10369,13 +10369,13 @@
         <w:t xml:space="preserve">Decentralized Trusted Timestamping using the Crypto Currency Bitcoin</w:t>
       </w:r>
       <w:r>
-        <w:br w:type="textWrapping"/>
+        <w:br/>
       </w:r>
       <w:r>
         <w:t xml:space="preserve">Bela Gipp, Norman Meuschke, André Gernandt</w:t>
       </w:r>
       <w:r>
-        <w:br w:type="textWrapping"/>
+        <w:br/>
       </w:r>
       <w:r>
         <w:rPr>
@@ -10420,13 +10420,13 @@
         <w:t xml:space="preserve">Open access</w:t>
       </w:r>
       <w:r>
-        <w:br w:type="textWrapping"/>
+        <w:br/>
       </w:r>
       <w:r>
         <w:t xml:space="preserve">Peter Suber</w:t>
       </w:r>
       <w:r>
-        <w:br w:type="textWrapping"/>
+        <w:br/>
       </w:r>
       <w:r>
         <w:rPr>
@@ -10441,7 +10441,7 @@
         <w:t xml:space="preserve">(2012)</w:t>
       </w:r>
       <w:r>
-        <w:br w:type="textWrapping"/>
+        <w:br/>
       </w:r>
       <w:r>
         <w:t xml:space="preserve">ISBN:</w:t>
@@ -10477,13 +10477,13 @@
         <w:t xml:space="preserve">Open science and open science</w:t>
       </w:r>
       <w:r>
-        <w:br w:type="textWrapping"/>
+        <w:br/>
       </w:r>
       <w:r>
         <w:t xml:space="preserve">Laurent Gatto</w:t>
       </w:r>
       <w:r>
-        <w:br w:type="textWrapping"/>
+        <w:br/>
       </w:r>
       <w:r>
         <w:t xml:space="preserve">(2017-06-05)</w:t>
@@ -10519,13 +10519,13 @@
         <w:t xml:space="preserve">Plan S: Accelerating the transition to full and immediate Open Access to scientific publications</w:t>
       </w:r>
       <w:r>
-        <w:br w:type="textWrapping"/>
+        <w:br/>
       </w:r>
       <w:r>
         <w:t xml:space="preserve">cOAlition S</w:t>
       </w:r>
       <w:r>
-        <w:br w:type="textWrapping"/>
+        <w:br/>
       </w:r>
       <w:r>
         <w:t xml:space="preserve">(2018-09-04)</w:t>
@@ -10561,13 +10561,13 @@
         <w:t xml:space="preserve">Conversation with Dongbo Hu regarding how to administer a cloud server</w:t>
       </w:r>
       <w:r>
-        <w:br w:type="textWrapping"/>
+        <w:br/>
       </w:r>
       <w:r>
         <w:t xml:space="preserve">Greene Laboratory</w:t>
       </w:r>
       <w:r>
-        <w:br w:type="textWrapping"/>
+        <w:br/>
       </w:r>
       <w:r>
         <w:t xml:space="preserve">(2018-12-19)</w:t>
@@ -10592,13 +10592,13 @@
         <w:t xml:space="preserve">Journal clubs in the time of preprints</w:t>
       </w:r>
       <w:r>
-        <w:br w:type="textWrapping"/>
+        <w:br/>
       </w:r>
       <w:r>
         <w:t xml:space="preserve">Prachee Avasthi, Alice Soragni, Joshua N Bembenek</w:t>
       </w:r>
       <w:r>
-        <w:br w:type="textWrapping"/>
+        <w:br/>
       </w:r>
       <w:r>
         <w:rPr>
@@ -10624,7 +10624,7 @@
         </w:r>
       </w:hyperlink>
       <w:r>
-        <w:br w:type="textWrapping"/>
+        <w:br/>
       </w:r>
       <w:r>
         <w:t xml:space="preserve">DOI:</w:t>
@@ -10694,13 +10694,13 @@
         <w:t xml:space="preserve">On author versus numeric citation styles</w:t>
       </w:r>
       <w:r>
-        <w:br w:type="textWrapping"/>
+        <w:br/>
       </w:r>
       <w:r>
         <w:t xml:space="preserve">Daniel Himmelstein</w:t>
       </w:r>
       <w:r>
-        <w:br w:type="textWrapping"/>
+        <w:br/>
       </w:r>
       <w:r>
         <w:rPr>
@@ -10745,13 +10745,13 @@
         <w:t xml:space="preserve">TechBlog: Create the perfect bibliography with the CSL Editor</w:t>
       </w:r>
       <w:r>
-        <w:br w:type="textWrapping"/>
+        <w:br/>
       </w:r>
       <w:r>
         <w:t xml:space="preserve">Jeffrey Perkel</w:t>
       </w:r>
       <w:r>
-        <w:br w:type="textWrapping"/>
+        <w:br/>
       </w:r>
       <w:r>
         <w:rPr>
@@ -10796,13 +10796,13 @@
         <w:t xml:space="preserve">ANSI/NISO Z39.96-2019, JATS: Journal Article Tag Suite, version 1.2</w:t>
       </w:r>
       <w:r>
-        <w:br w:type="textWrapping"/>
+        <w:br/>
       </w:r>
       <w:r>
         <w:t xml:space="preserve">National Information Standards Organization</w:t>
       </w:r>
       <w:r>
-        <w:br w:type="textWrapping"/>
+        <w:br/>
       </w:r>
       <w:r>
         <w:rPr>
@@ -10847,13 +10847,13 @@
         <w:t xml:space="preserve">Journal Article Tag Suite 1.0: National Information Standards Organization standard of journal extensible markup language</w:t>
       </w:r>
       <w:r>
-        <w:br w:type="textWrapping"/>
+        <w:br/>
       </w:r>
       <w:r>
         <w:t xml:space="preserve">Sun Huh</w:t>
       </w:r>
       <w:r>
-        <w:br w:type="textWrapping"/>
+        <w:br/>
       </w:r>
       <w:r>
         <w:rPr>
@@ -10879,7 +10879,7 @@
         </w:r>
       </w:hyperlink>
       <w:r>
-        <w:br w:type="textWrapping"/>
+        <w:br/>
       </w:r>
       <w:r>
         <w:t xml:space="preserve">DOI:</w:t>
@@ -10915,13 +10915,13 @@
         <w:t xml:space="preserve">NISO Z39.96-201x, JATS: Journal Article Tag Suite</w:t>
       </w:r>
       <w:r>
-        <w:br w:type="textWrapping"/>
+        <w:br/>
       </w:r>
       <w:r>
         <w:t xml:space="preserve">Mark H. Needleman</w:t>
       </w:r>
       <w:r>
-        <w:br w:type="textWrapping"/>
+        <w:br/>
       </w:r>
       <w:r>
         <w:rPr>
@@ -10947,7 +10947,7 @@
         </w:r>
       </w:hyperlink>
       <w:r>
-        <w:br w:type="textWrapping"/>
+        <w:br/>
       </w:r>
       <w:r>
         <w:t xml:space="preserve">DOI:</w:t>
@@ -10983,13 +10983,13 @@
         <w:t xml:space="preserve">Data visualization tools drive interactivity and reproducibility in online publishing</w:t>
       </w:r>
       <w:r>
-        <w:br w:type="textWrapping"/>
+        <w:br/>
       </w:r>
       <w:r>
         <w:t xml:space="preserve">Jeffrey M. Perkel</w:t>
       </w:r>
       <w:r>
-        <w:br w:type="textWrapping"/>
+        <w:br/>
       </w:r>
       <w:r>
         <w:rPr>
@@ -11015,7 +11015,7 @@
         </w:r>
       </w:hyperlink>
       <w:r>
-        <w:br w:type="textWrapping"/>
+        <w:br/>
       </w:r>
       <w:r>
         <w:t xml:space="preserve">DOI:</w:t>
@@ -11068,13 +11068,13 @@
         <w:t xml:space="preserve">Vega-Lite: A Grammar of Interactive Graphics</w:t>
       </w:r>
       <w:r>
-        <w:br w:type="textWrapping"/>
+        <w:br/>
       </w:r>
       <w:r>
         <w:t xml:space="preserve">Arvind Satyanarayan, Dominik Moritz, Kanit Wongsuphasawat, Jeffrey Heer</w:t>
       </w:r>
       <w:r>
-        <w:br w:type="textWrapping"/>
+        <w:br/>
       </w:r>
       <w:r>
         <w:rPr>
@@ -11100,7 +11100,7 @@
         </w:r>
       </w:hyperlink>
       <w:r>
-        <w:br w:type="textWrapping"/>
+        <w:br/>
       </w:r>
       <w:r>
         <w:t xml:space="preserve">DOI:</w:t>
@@ -11153,13 +11153,13 @@
         <w:t xml:space="preserve">Collaborative software development made easy</w:t>
       </w:r>
       <w:r>
-        <w:br w:type="textWrapping"/>
+        <w:br/>
       </w:r>
       <w:r>
         <w:t xml:space="preserve">Andrew Silver</w:t>
       </w:r>
       <w:r>
-        <w:br w:type="textWrapping"/>
+        <w:br/>
       </w:r>
       <w:r>
         <w:rPr>
@@ -11185,7 +11185,7 @@
         </w:r>
       </w:hyperlink>
       <w:r>
-        <w:br w:type="textWrapping"/>
+        <w:br/>
       </w:r>
       <w:r>
         <w:t xml:space="preserve">DOI:</w:t>
@@ -11238,13 +11238,13 @@
         <w:t xml:space="preserve">Reproducibility of computational workflows is automated using continuous analysis</w:t>
       </w:r>
       <w:r>
-        <w:br w:type="textWrapping"/>
+        <w:br/>
       </w:r>
       <w:r>
         <w:t xml:space="preserve">Brett K Beaulieu-Jones, Casey S Greene</w:t>
       </w:r>
       <w:r>
-        <w:br w:type="textWrapping"/>
+        <w:br/>
       </w:r>
       <w:r>
         <w:rPr>
@@ -11270,7 +11270,7 @@
         </w:r>
       </w:hyperlink>
       <w:r>
-        <w:br w:type="textWrapping"/>
+        <w:br/>
       </w:r>
       <w:r>
         <w:t xml:space="preserve">DOI:</w:t>
@@ -11340,13 +11340,13 @@
         <w:t xml:space="preserve">Developing a modern data workflow for evolving data</w:t>
       </w:r>
       <w:r>
-        <w:br w:type="textWrapping"/>
+        <w:br/>
       </w:r>
       <w:r>
         <w:t xml:space="preserve">Glenda M Yenni, Erica M Christensen, Ellen K Bledsoe, Sarah R Supp, Renata M Diaz, Ethan P White, SK Morgan Ernest</w:t>
       </w:r>
       <w:r>
-        <w:br w:type="textWrapping"/>
+        <w:br/>
       </w:r>
       <w:r>
         <w:rPr>
@@ -11372,7 +11372,7 @@
         </w:r>
       </w:hyperlink>
       <w:r>
-        <w:br w:type="textWrapping"/>
+        <w:br/>
       </w:r>
       <w:r>
         <w:t xml:space="preserve">DOI:</w:t>
@@ -11408,13 +11408,13 @@
         <w:t xml:space="preserve">Priority of discovery in the life sciences</w:t>
       </w:r>
       <w:r>
-        <w:br w:type="textWrapping"/>
+        <w:br/>
       </w:r>
       <w:r>
         <w:t xml:space="preserve">Ronald D Vale, Anthony A Hyman</w:t>
       </w:r>
       <w:r>
-        <w:br w:type="textWrapping"/>
+        <w:br/>
       </w:r>
       <w:r>
         <w:rPr>
@@ -11440,7 +11440,7 @@
         </w:r>
       </w:hyperlink>
       <w:r>
-        <w:br w:type="textWrapping"/>
+        <w:br/>
       </w:r>
       <w:r>
         <w:t xml:space="preserve">DOI:</w:t>
@@ -11510,13 +11510,13 @@
         <w:t xml:space="preserve">Proof of prespecified endpoints in medical research with the bitcoin blockchain</w:t>
       </w:r>
       <w:r>
-        <w:br w:type="textWrapping"/>
+        <w:br/>
       </w:r>
       <w:r>
         <w:t xml:space="preserve">Benjamin Gregory Carlisle</w:t>
       </w:r>
       <w:r>
-        <w:br w:type="textWrapping"/>
+        <w:br/>
       </w:r>
       <w:r>
         <w:rPr>
@@ -11561,13 +11561,13 @@
         <w:t xml:space="preserve">The most interesting case of scientific irreproducibility?</w:t>
       </w:r>
       <w:r>
-        <w:br w:type="textWrapping"/>
+        <w:br/>
       </w:r>
       <w:r>
         <w:t xml:space="preserve">Daniel Himmelstein</w:t>
       </w:r>
       <w:r>
-        <w:br w:type="textWrapping"/>
+        <w:br/>
       </w:r>
       <w:r>
         <w:rPr>
@@ -11612,13 +11612,13 @@
         <w:t xml:space="preserve">Bitcoin for the biological literature</w:t>
       </w:r>
       <w:r>
-        <w:br w:type="textWrapping"/>
+        <w:br/>
       </w:r>
       <w:r>
         <w:t xml:space="preserve">Douglas Heaven</w:t>
       </w:r>
       <w:r>
-        <w:br w:type="textWrapping"/>
+        <w:br/>
       </w:r>
       <w:r>
         <w:rPr>
@@ -11644,7 +11644,7 @@
         </w:r>
       </w:hyperlink>
       <w:r>
-        <w:br w:type="textWrapping"/>
+        <w:br/>
       </w:r>
       <w:r>
         <w:t xml:space="preserve">DOI:</w:t>
@@ -11697,13 +11697,13 @@
         <w:t xml:space="preserve">Bitcoin: A Peer-to-Peer Electronic Cash System</w:t>
       </w:r>
       <w:r>
-        <w:br w:type="textWrapping"/>
+        <w:br/>
       </w:r>
       <w:r>
         <w:t xml:space="preserve">Satoshi Nakamoto</w:t>
       </w:r>
       <w:r>
-        <w:br w:type="textWrapping"/>
+        <w:br/>
       </w:r>
       <w:r>
         <w:t xml:space="preserve">(2019-03-21)</w:t>
@@ -11739,13 +11739,13 @@
         <w:t xml:space="preserve">OpenTimestamps: Scalable, Trust-Minimized, Distributed Timestamping with Bitcoin</w:t>
       </w:r>
       <w:r>
-        <w:br w:type="textWrapping"/>
+        <w:br/>
       </w:r>
       <w:r>
         <w:t xml:space="preserve">Peter Todd</w:t>
       </w:r>
       <w:r>
-        <w:br w:type="textWrapping"/>
+        <w:br/>
       </w:r>
       <w:r>
         <w:rPr>
@@ -11790,13 +11790,13 @@
         <w:t xml:space="preserve">eLife supports development of open technology stack for publishing reproducible manuscripts online</w:t>
       </w:r>
       <w:r>
-        <w:br w:type="textWrapping"/>
+        <w:br/>
       </w:r>
       <w:r>
         <w:t xml:space="preserve">Emily Packer</w:t>
       </w:r>
       <w:r>
-        <w:br w:type="textWrapping"/>
+        <w:br/>
       </w:r>
       <w:r>
         <w:rPr>
@@ -11841,13 +11841,13 @@
         <w:t xml:space="preserve">Sci-Hub provides access to nearly all scholarly literature</w:t>
       </w:r>
       <w:r>
-        <w:br w:type="textWrapping"/>
+        <w:br/>
       </w:r>
       <w:r>
         <w:t xml:space="preserve">Daniel S Himmelstein, Ariel Rodriguez Romero, Jacob G Levernier, Thomas Anthony Munro, Stephen Reid McLaughlin, Bastian Greshake Tzovaras, Casey S Greene</w:t>
       </w:r>
       <w:r>
-        <w:br w:type="textWrapping"/>
+        <w:br/>
       </w:r>
       <w:r>
         <w:rPr>
@@ -11873,7 +11873,7 @@
         </w:r>
       </w:hyperlink>
       <w:r>
-        <w:br w:type="textWrapping"/>
+        <w:br/>
       </w:r>
       <w:r>
         <w:t xml:space="preserve">DOI:</w:t>
@@ -11943,13 +11943,13 @@
         <w:t xml:space="preserve">2017 in news: The science events that shaped the year</w:t>
       </w:r>
       <w:r>
-        <w:br w:type="textWrapping"/>
+        <w:br/>
       </w:r>
       <w:r>
         <w:t xml:space="preserve">Ewen Callaway, Davide Castelvecchi, David Cyranoski, Elizabeth Gibney, Heidi Ledford, Jane J. Lee, Lauren Morello, Nicky Phillips, Quirin Schiermeier, Jeff Tollefson, … Alexandra Witze</w:t>
       </w:r>
       <w:r>
-        <w:br w:type="textWrapping"/>
+        <w:br/>
       </w:r>
       <w:r>
         <w:rPr>
@@ -11975,7 +11975,7 @@
         </w:r>
       </w:hyperlink>
       <w:r>
-        <w:br w:type="textWrapping"/>
+        <w:br/>
       </w:r>
       <w:r>
         <w:t xml:space="preserve">DOI:</w:t>
@@ -12028,13 +12028,13 @@
         <w:t xml:space="preserve">GimmeMotifs: an analysis framework for transcription factor motif analysis</w:t>
       </w:r>
       <w:r>
-        <w:br w:type="textWrapping"/>
+        <w:br/>
       </w:r>
       <w:r>
         <w:t xml:space="preserve">Niklas Bruse, Simon J. van Heeringen</w:t>
       </w:r>
       <w:r>
-        <w:br w:type="textWrapping"/>
+        <w:br/>
       </w:r>
       <w:r>
         <w:rPr>
@@ -12060,7 +12060,7 @@
         </w:r>
       </w:hyperlink>
       <w:r>
-        <w:br w:type="textWrapping"/>
+        <w:br/>
       </w:r>
       <w:r>
         <w:t xml:space="preserve">DOI:</w:t>
@@ -12096,13 +12096,13 @@
         <w:t xml:space="preserve">Plasmids for independently tunable, low-noise expression of two genes</w:t>
       </w:r>
       <w:r>
-        <w:br w:type="textWrapping"/>
+        <w:br/>
       </w:r>
       <w:r>
         <w:t xml:space="preserve">João P. N. Silva, Soraia Vidigal Lopes, Diogo J. Grilo, Zach Hensel</w:t>
       </w:r>
       <w:r>
-        <w:br w:type="textWrapping"/>
+        <w:br/>
       </w:r>
       <w:r>
         <w:rPr>
@@ -12128,7 +12128,7 @@
         </w:r>
       </w:hyperlink>
       <w:r>
-        <w:br w:type="textWrapping"/>
+        <w:br/>
       </w:r>
       <w:r>
         <w:t xml:space="preserve">DOI:</w:t>
@@ -12164,13 +12164,13 @@
         <w:t xml:space="preserve">A set of common software quality assurance baseline criteria for research projects</w:t>
       </w:r>
       <w:r>
-        <w:br w:type="textWrapping"/>
+        <w:br/>
       </w:r>
       <w:r>
         <w:t xml:space="preserve">Pablo Orviz, Álvaro López García, Doina Cristina Duma, Giacinto Donvito, Mario David, Jorge Gomes</w:t>
       </w:r>
       <w:r>
-        <w:br w:type="textWrapping"/>
+        <w:br/>
       </w:r>
       <w:r>
         <w:t xml:space="preserve">(2017)</w:t>
@@ -12187,7 +12187,7 @@
         </w:r>
       </w:hyperlink>
       <w:r>
-        <w:br w:type="textWrapping"/>
+        <w:br/>
       </w:r>
       <w:r>
         <w:t xml:space="preserve">DOI:</w:t>
@@ -12223,13 +12223,13 @@
         <w:t xml:space="preserve">Vagelos Report Summer 2017</w:t>
       </w:r>
       <w:r>
-        <w:br w:type="textWrapping"/>
+        <w:br/>
       </w:r>
       <w:r>
         <w:t xml:space="preserve">Michael Zietz</w:t>
       </w:r>
       <w:r>
-        <w:br w:type="textWrapping"/>
+        <w:br/>
       </w:r>
       <w:r>
         <w:rPr>
@@ -12255,7 +12255,7 @@
         </w:r>
       </w:hyperlink>
       <w:r>
-        <w:br w:type="textWrapping"/>
+        <w:br/>
       </w:r>
       <w:r>
         <w:t xml:space="preserve">DOI:</w:t>
@@ -12291,13 +12291,13 @@
         <w:t xml:space="preserve">How I used the Manubot to reproduce the Bitcoin Whitepaper</w:t>
       </w:r>
       <w:r>
-        <w:br w:type="textWrapping"/>
+        <w:br/>
       </w:r>
       <w:r>
         <w:t xml:space="preserve">Daniel Himmelstein</w:t>
       </w:r>
       <w:r>
-        <w:br w:type="textWrapping"/>
+        <w:br/>
       </w:r>
       <w:r>
         <w:rPr>
@@ -12342,13 +12342,13 @@
         <w:t xml:space="preserve">Systematic integration of biomedical knowledge prioritizes drugs for repurposing</w:t>
       </w:r>
       <w:r>
-        <w:br w:type="textWrapping"/>
+        <w:br/>
       </w:r>
       <w:r>
         <w:t xml:space="preserve">Daniel Scott Himmelstein, Antoine Lizee, Christine Hessler, Leo Brueggeman, Sabrina L Chen, Dexter Hadley, Ari Green, Pouya Khankhanian, Sergio E Baranzini</w:t>
       </w:r>
       <w:r>
-        <w:br w:type="textWrapping"/>
+        <w:br/>
       </w:r>
       <w:r>
         <w:rPr>
@@ -12374,7 +12374,7 @@
         </w:r>
       </w:hyperlink>
       <w:r>
-        <w:br w:type="textWrapping"/>
+        <w:br/>
       </w:r>
       <w:r>
         <w:t xml:space="preserve">DOI:</w:t>
@@ -12444,13 +12444,13 @@
         <w:t xml:space="preserve">Kipoi: accelerating the community exchange and reuse of predictive models for genomics</w:t>
       </w:r>
       <w:r>
-        <w:br w:type="textWrapping"/>
+        <w:br/>
       </w:r>
       <w:r>
         <w:t xml:space="preserve">Ziga Avsec, Roman Kreuzhuber, Johnny Israeli, Nancy Xu, Jun Cheng, Avanti Shrikumar, Abhimanyu Banerjee, Daniel S Kim, Lara Urban, Anshul Kundaje, … Julien Gagneur</w:t>
       </w:r>
       <w:r>
-        <w:br w:type="textWrapping"/>
+        <w:br/>
       </w:r>
       <w:r>
         <w:rPr>
@@ -12476,7 +12476,7 @@
         </w:r>
       </w:hyperlink>
       <w:r>
-        <w:br w:type="textWrapping"/>
+        <w:br/>
       </w:r>
       <w:r>
         <w:t xml:space="preserve">DOI:</w:t>
@@ -12512,13 +12512,13 @@
         <w:t xml:space="preserve">Journal of Open Source Software (JOSS): design and first-year review</w:t>
       </w:r>
       <w:r>
-        <w:br w:type="textWrapping"/>
+        <w:br/>
       </w:r>
       <w:r>
         <w:t xml:space="preserve">Arfon M. Smith, Kyle E. Niemeyer, Daniel S. Katz, Lorena A. Barba, George Githinji, Melissa Gymrek, Kathryn D. Huff, Christopher R. Madan, Abigail Cabunoc Mayes, Kevin M. Moerman, … Jacob T. Vanderplas</w:t>
       </w:r>
       <w:r>
-        <w:br w:type="textWrapping"/>
+        <w:br/>
       </w:r>
       <w:r>
         <w:rPr>
@@ -12544,7 +12544,7 @@
         </w:r>
       </w:hyperlink>
       <w:r>
-        <w:br w:type="textWrapping"/>
+        <w:br/>
       </w:r>
       <w:r>
         <w:t xml:space="preserve">DOI:</w:t>
@@ -12580,13 +12580,13 @@
         <w:t xml:space="preserve">A Systematic Review of Research on the Meaning, Ethics and Practices of Authorship across Scholarly Disciplines</w:t>
       </w:r>
       <w:r>
-        <w:br w:type="textWrapping"/>
+        <w:br/>
       </w:r>
       <w:r>
         <w:t xml:space="preserve">Ana Marušić, Lana Bošnjak, Ana Jerončić</w:t>
       </w:r>
       <w:r>
-        <w:br w:type="textWrapping"/>
+        <w:br/>
       </w:r>
       <w:r>
         <w:rPr>
@@ -12612,7 +12612,7 @@
         </w:r>
       </w:hyperlink>
       <w:r>
-        <w:br w:type="textWrapping"/>
+        <w:br/>
       </w:r>
       <w:r>
         <w:t xml:space="preserve">DOI:</w:t>
@@ -12682,13 +12682,13 @@
         <w:t xml:space="preserve">What Should Be Done To Tackle Ghostwriting in the Medical Literature?</w:t>
       </w:r>
       <w:r>
-        <w:br w:type="textWrapping"/>
+        <w:br/>
       </w:r>
       <w:r>
         <w:t xml:space="preserve">Peter C Gøtzsche, Jerome P Kassirer, Karen L Woolley, Elizabeth Wager, Adam Jacobs, Art Gertel, Cindy Hamilton</w:t>
       </w:r>
       <w:r>
-        <w:br w:type="textWrapping"/>
+        <w:br/>
       </w:r>
       <w:r>
         <w:rPr>
@@ -12714,7 +12714,7 @@
         </w:r>
       </w:hyperlink>
       <w:r>
-        <w:br w:type="textWrapping"/>
+        <w:br/>
       </w:r>
       <w:r>
         <w:t xml:space="preserve">DOI:</w:t>
@@ -12784,13 +12784,13 @@
         <w:t xml:space="preserve">Ten simple rules for collaboratively writing a multi-authored paper</w:t>
       </w:r>
       <w:r>
-        <w:br w:type="textWrapping"/>
+        <w:br/>
       </w:r>
       <w:r>
         <w:t xml:space="preserve">Marieke A. Frassl, David P. Hamilton, Blaize A. Denfeld, Elvira de Eyto, Stephanie E. Hampton, Philipp S. Keller, Sapna Sharma, Abigail S. L. Lewis, Gesa A. Weyhenmeyer, Catherine M. O’Reilly, … Núria Catalán</w:t>
       </w:r>
       <w:r>
-        <w:br w:type="textWrapping"/>
+        <w:br/>
       </w:r>
       <w:r>
         <w:rPr>
@@ -12816,7 +12816,7 @@
         </w:r>
       </w:hyperlink>
       <w:r>
-        <w:br w:type="textWrapping"/>
+        <w:br/>
       </w:r>
       <w:r>
         <w:t xml:space="preserve">DOI:</w:t>
@@ -12886,13 +12886,13 @@
         <w:t xml:space="preserve">Revisiting authorship, and JOSS software publications</w:t>
       </w:r>
       <w:r>
-        <w:br w:type="textWrapping"/>
+        <w:br/>
       </w:r>
       <w:r>
         <w:t xml:space="preserve">C. Titus Brown</w:t>
       </w:r>
       <w:r>
-        <w:br w:type="textWrapping"/>
+        <w:br/>
       </w:r>
       <w:r>
         <w:rPr>
@@ -12937,7 +12937,7 @@
         <w:t xml:space="preserve">Combined Measurement of the Higgs Boson Mass inppCollisions ats=7and 8 TeV with the ATLAS and CMS Experiments</w:t>
       </w:r>
       <w:r>
-        <w:br w:type="textWrapping"/>
+        <w:br/>
       </w:r>
       <w:r>
         <w:t xml:space="preserve">G. Aad, B. Abbott, J. Abdallah, O. Abdinov, R. Aben, M. Abolins, O. S. AbouZeid, H. Abramowicz, H. Abreu, R. Abreu, …</w:t>
@@ -12946,7 +12946,7 @@
         <w:t xml:space="preserve"> </w:t>
       </w:r>
       <w:r>
-        <w:br w:type="textWrapping"/>
+        <w:br/>
       </w:r>
       <w:r>
         <w:rPr>
@@ -12972,7 +12972,7 @@
         </w:r>
       </w:hyperlink>
       <w:r>
-        <w:br w:type="textWrapping"/>
+        <w:br/>
       </w:r>
       <w:r>
         <w:t xml:space="preserve">DOI:</w:t>
@@ -13025,13 +13025,13 @@
         <w:t xml:space="preserve">Drosophila Muller F Elements Maintain a Distinct Set of Genomic Properties Over 40 Million Years of Evolution</w:t>
       </w:r>
       <w:r>
-        <w:br w:type="textWrapping"/>
+        <w:br/>
       </w:r>
       <w:r>
         <w:t xml:space="preserve">Wilson Leung, Christopher D. Shaffer, Laura K. Reed, Sheryl T. Smith, William Barshop, William Dirkes, Matthew Dothager, Paul Lee, Jeannette Wong, David Xiong, … Sarah C. R. Elgin</w:t>
       </w:r>
       <w:r>
-        <w:br w:type="textWrapping"/>
+        <w:br/>
       </w:r>
       <w:r>
         <w:rPr>
@@ -13057,7 +13057,7 @@
         </w:r>
       </w:hyperlink>
       <w:r>
-        <w:br w:type="textWrapping"/>
+        <w:br/>
       </w:r>
       <w:r>
         <w:t xml:space="preserve">DOI:</w:t>
@@ -13127,13 +13127,13 @@
         <w:t xml:space="preserve">Fruit-fly paper has 1,000 authors</w:t>
       </w:r>
       <w:r>
-        <w:br w:type="textWrapping"/>
+        <w:br/>
       </w:r>
       <w:r>
         <w:t xml:space="preserve">Chris Woolston</w:t>
       </w:r>
       <w:r>
-        <w:br w:type="textWrapping"/>
+        <w:br/>
       </w:r>
       <w:r>
         <w:rPr>
@@ -13159,7 +13159,7 @@
         </w:r>
       </w:hyperlink>
       <w:r>
-        <w:br w:type="textWrapping"/>
+        <w:br/>
       </w:r>
       <w:r>
         <w:t xml:space="preserve">DOI:</w:t>
@@ -13195,13 +13195,13 @@
         <w:t xml:space="preserve">Physics paper sets record with more than 5,000 authors</w:t>
       </w:r>
       <w:r>
-        <w:br w:type="textWrapping"/>
+        <w:br/>
       </w:r>
       <w:r>
         <w:t xml:space="preserve">Davide Castelvecchi</w:t>
       </w:r>
       <w:r>
-        <w:br w:type="textWrapping"/>
+        <w:br/>
       </w:r>
       <w:r>
         <w:rPr>
@@ -13227,7 +13227,7 @@
         </w:r>
       </w:hyperlink>
       <w:r>
-        <w:br w:type="textWrapping"/>
+        <w:br/>
       </w:r>
       <w:r>
         <w:t xml:space="preserve">DOI:</w:t>
@@ -13263,13 +13263,13 @@
         <w:t xml:space="preserve">Ten Simple Rules for Writing a Literature Review</w:t>
       </w:r>
       <w:r>
-        <w:br w:type="textWrapping"/>
+        <w:br/>
       </w:r>
       <w:r>
         <w:t xml:space="preserve">Marco Pautasso</w:t>
       </w:r>
       <w:r>
-        <w:br w:type="textWrapping"/>
+        <w:br/>
       </w:r>
       <w:r>
         <w:rPr>
@@ -13295,7 +13295,7 @@
         </w:r>
       </w:hyperlink>
       <w:r>
-        <w:br w:type="textWrapping"/>
+        <w:br/>
       </w:r>
       <w:r>
         <w:t xml:space="preserve">DOI:</w:t>
@@ -13365,13 +13365,13 @@
         <w:t xml:space="preserve">A Stronger Post-Publication Culture Is Needed for Better Science</w:t>
       </w:r>
       <w:r>
-        <w:br w:type="textWrapping"/>
+        <w:br/>
       </w:r>
       <w:r>
         <w:t xml:space="preserve">Hilda Bastian</w:t>
       </w:r>
       <w:r>
-        <w:br w:type="textWrapping"/>
+        <w:br/>
       </w:r>
       <w:r>
         <w:rPr>
@@ -13397,7 +13397,7 @@
         </w:r>
       </w:hyperlink>
       <w:r>
-        <w:br w:type="textWrapping"/>
+        <w:br/>
       </w:r>
       <w:r>
         <w:t xml:space="preserve">DOI:</w:t>
@@ -13467,13 +13467,13 @@
         <w:t xml:space="preserve">Post-Publication Peer Review: Opening Up Scientific Conversation</w:t>
       </w:r>
       <w:r>
-        <w:br w:type="textWrapping"/>
+        <w:br/>
       </w:r>
       <w:r>
         <w:t xml:space="preserve">Jane Hunter</w:t>
       </w:r>
       <w:r>
-        <w:br w:type="textWrapping"/>
+        <w:br/>
       </w:r>
       <w:r>
         <w:rPr>
@@ -13499,7 +13499,7 @@
         </w:r>
       </w:hyperlink>
       <w:r>
-        <w:br w:type="textWrapping"/>
+        <w:br/>
       </w:r>
       <w:r>
         <w:t xml:space="preserve">DOI:</w:t>
@@ -13569,13 +13569,13 @@
         <w:t xml:space="preserve">Post-publication peer review, in all its guises, is here to stay</w:t>
       </w:r>
       <w:r>
-        <w:br w:type="textWrapping"/>
+        <w:br/>
       </w:r>
       <w:r>
         <w:t xml:space="preserve">Michael Markie</w:t>
       </w:r>
       <w:r>
-        <w:br w:type="textWrapping"/>
+        <w:br/>
       </w:r>
       <w:r>
         <w:rPr>
@@ -13601,7 +13601,7 @@
         </w:r>
       </w:hyperlink>
       <w:r>
-        <w:br w:type="textWrapping"/>
+        <w:br/>
       </w:r>
       <w:r>
         <w:t xml:space="preserve">DOI:</w:t>
@@ -13637,13 +13637,13 @@
         <w:t xml:space="preserve">Homotopy Type Theory: Univalent Foundations of Mathematics</w:t>
       </w:r>
       <w:r>
-        <w:br w:type="textWrapping"/>
+        <w:br/>
       </w:r>
       <w:r>
         <w:t xml:space="preserve">The Univalent Foundations Program</w:t>
       </w:r>
       <w:r>
-        <w:br w:type="textWrapping"/>
+        <w:br/>
       </w:r>
       <w:r>
         <w:rPr>
@@ -13688,13 +13688,13 @@
         <w:t xml:space="preserve">The HoTT book</w:t>
       </w:r>
       <w:r>
-        <w:br w:type="textWrapping"/>
+        <w:br/>
       </w:r>
       <w:r>
         <w:t xml:space="preserve">Andrej Bauer</w:t>
       </w:r>
       <w:r>
-        <w:br w:type="textWrapping"/>
+        <w:br/>
       </w:r>
       <w:r>
         <w:rPr>
@@ -13739,13 +13739,13 @@
         <w:t xml:space="preserve">A multi-disciplinary perspective on emergent and future innovations in peer review</w:t>
       </w:r>
       <w:r>
-        <w:br w:type="textWrapping"/>
+        <w:br/>
       </w:r>
       <w:r>
         <w:t xml:space="preserve">Jonathan P. Tennant, Jonathan M. Dugan, Daniel Graziotin, Damien C. Jacques, François Waldner, Daniel Mietchen, Yehia Elkhatib, Lauren B. Collister, Christina K. Pikas, Tom Crick, … Julien Colomb</w:t>
       </w:r>
       <w:r>
-        <w:br w:type="textWrapping"/>
+        <w:br/>
       </w:r>
       <w:r>
         <w:rPr>
@@ -13771,7 +13771,7 @@
         </w:r>
       </w:hyperlink>
       <w:r>
-        <w:br w:type="textWrapping"/>
+        <w:br/>
       </w:r>
       <w:r>
         <w:t xml:space="preserve">DOI:</w:t>
@@ -13841,13 +13841,13 @@
         <w:t xml:space="preserve">Nearly 100 scientists spent 2 months on Google Docs to redefine the p-value. Here’s what they came up with</w:t>
       </w:r>
       <w:r>
-        <w:br w:type="textWrapping"/>
+        <w:br/>
       </w:r>
       <w:r>
         <w:t xml:space="preserve">Jop Vrieze</w:t>
       </w:r>
       <w:r>
-        <w:br w:type="textWrapping"/>
+        <w:br/>
       </w:r>
       <w:r>
         <w:rPr>
@@ -13873,7 +13873,7 @@
         </w:r>
       </w:hyperlink>
       <w:r>
-        <w:br w:type="textWrapping"/>
+        <w:br/>
       </w:r>
       <w:r>
         <w:t xml:space="preserve">DOI:</w:t>
@@ -13909,13 +13909,13 @@
         <w:t xml:space="preserve">Justify your alpha</w:t>
       </w:r>
       <w:r>
-        <w:br w:type="textWrapping"/>
+        <w:br/>
       </w:r>
       <w:r>
         <w:t xml:space="preserve">Daniel Lakens, Federico G. Adolfi, Casper J. Albers, Farid Anvari, Matthew A. J. Apps, Shlomo E. Argamon, Thom Baguley, Raymond B. Becker, Stephen D. Benning, Daniel E. Bradford, … Rolf A. Zwaan</w:t>
       </w:r>
       <w:r>
-        <w:br w:type="textWrapping"/>
+        <w:br/>
       </w:r>
       <w:r>
         <w:rPr>
@@ -13941,7 +13941,7 @@
         </w:r>
       </w:hyperlink>
       <w:r>
-        <w:br w:type="textWrapping"/>
+        <w:br/>
       </w:r>
       <w:r>
         <w:t xml:space="preserve">DOI:</w:t>
@@ -13989,13 +13989,13 @@
         <w:t xml:space="preserve">Reviews”</w:t>
       </w:r>
       <w:r>
-        <w:br w:type="textWrapping"/>
+        <w:br/>
       </w:r>
       <w:r>
         <w:t xml:space="preserve">David L. Mobley, Daniel M. Zuckerman</w:t>
       </w:r>
       <w:r>
-        <w:br w:type="textWrapping"/>
+        <w:br/>
       </w:r>
       <w:r>
         <w:rPr>
@@ -14040,13 +14040,13 @@
         <w:t xml:space="preserve">Why we need the Living Journal of Computational Molecular Science</w:t>
       </w:r>
       <w:r>
-        <w:br w:type="textWrapping"/>
+        <w:br/>
       </w:r>
       <w:r>
         <w:t xml:space="preserve">David L. Mobley, Michael R. Shirts, Daniel M. Zuckerman</w:t>
       </w:r>
       <w:r>
-        <w:br w:type="textWrapping"/>
+        <w:br/>
       </w:r>
       <w:r>
         <w:rPr>
@@ -14072,7 +14072,7 @@
         </w:r>
       </w:hyperlink>
       <w:r>
-        <w:br w:type="textWrapping"/>
+        <w:br/>
       </w:r>
       <w:r>
         <w:t xml:space="preserve">DOI:</w:t>
@@ -14108,13 +14108,13 @@
         <w:t xml:space="preserve">The “Paper” of the Future</w:t>
       </w:r>
       <w:r>
-        <w:br w:type="textWrapping"/>
+        <w:br/>
       </w:r>
       <w:r>
         <w:t xml:space="preserve">Alyssa Goodman, Josh Peek, Alberto Accomazzi, Chris Beaumont, Christine L. Borgman, How-Huan Hope Chen, Merce Crosas, Christopher Erdmann, August Muench, Alberto Pepe, Curtis Wong</w:t>
       </w:r>
       <w:r>
-        <w:br w:type="textWrapping"/>
+        <w:br/>
       </w:r>
       <w:r>
         <w:rPr>
@@ -14134,7 +14134,7 @@
         </w:r>
       </w:hyperlink>
       <w:r>
-        <w:br w:type="textWrapping"/>
+        <w:br/>
       </w:r>
       <w:r>
         <w:t xml:space="preserve">DOI:</w:t>
@@ -14170,13 +14170,13 @@
         <w:t xml:space="preserve">The arXiv of the future will not look like the arXiv</w:t>
       </w:r>
       <w:r>
-        <w:br w:type="textWrapping"/>
+        <w:br/>
       </w:r>
       <w:r>
         <w:t xml:space="preserve">Alberto Pepe, Matteo Cantiello, Josh Nicholson</w:t>
       </w:r>
       <w:r>
-        <w:br w:type="textWrapping"/>
+        <w:br/>
       </w:r>
       <w:r>
         <w:rPr>
@@ -14196,7 +14196,7 @@
         </w:r>
       </w:hyperlink>
       <w:r>
-        <w:br w:type="textWrapping"/>
+        <w:br/>
       </w:r>
       <w:r>
         <w:t xml:space="preserve">DOI:</w:t>
@@ -14232,13 +14232,13 @@
         <w:t xml:space="preserve">TechBlog: C. Titus Brown: Predicting the paper of the future</w:t>
       </w:r>
       <w:r>
-        <w:br w:type="textWrapping"/>
+        <w:br/>
       </w:r>
       <w:r>
         <w:t xml:space="preserve">C. Titus Brown</w:t>
       </w:r>
       <w:r>
-        <w:br w:type="textWrapping"/>
+        <w:br/>
       </w:r>
       <w:r>
         <w:rPr>
@@ -14283,13 +14283,13 @@
         <w:t xml:space="preserve">bookdown</w:t>
       </w:r>
       <w:r>
-        <w:br w:type="textWrapping"/>
+        <w:br/>
       </w:r>
       <w:r>
         <w:t xml:space="preserve">Yihui Xie</w:t>
       </w:r>
       <w:r>
-        <w:br w:type="textWrapping"/>
+        <w:br/>
       </w:r>
       <w:r>
         <w:rPr>
@@ -14315,7 +14315,7 @@
         </w:r>
       </w:hyperlink>
       <w:r>
-        <w:br w:type="textWrapping"/>
+        <w:br/>
       </w:r>
       <w:r>
         <w:t xml:space="preserve">DOI:</w:t>
@@ -14351,13 +14351,13 @@
         <w:t xml:space="preserve">Orchestrating a community-developed computational workshop and accompanying training materials</w:t>
       </w:r>
       <w:r>
-        <w:br w:type="textWrapping"/>
+        <w:br/>
       </w:r>
       <w:r>
         <w:t xml:space="preserve">Sean Davis, Marcel Ramos, Lori Shepherd, Nitesh Turaga, Ludwig Geistlinger, Martin T. Morgan, Benjamin Haibe-Kains, Levi Waldron</w:t>
       </w:r>
       <w:r>
-        <w:br w:type="textWrapping"/>
+        <w:br/>
       </w:r>
       <w:r>
         <w:rPr>
@@ -14383,7 +14383,7 @@
         </w:r>
       </w:hyperlink>
       <w:r>
-        <w:br w:type="textWrapping"/>
+        <w:br/>
       </w:r>
       <w:r>
         <w:t xml:space="preserve">DOI:</w:t>
@@ -14453,13 +14453,13 @@
         <w:t xml:space="preserve">Continuous Publishing</w:t>
       </w:r>
       <w:r>
-        <w:br w:type="textWrapping"/>
+        <w:br/>
       </w:r>
       <w:r>
         <w:t xml:space="preserve">Martin Fenner</w:t>
       </w:r>
       <w:r>
-        <w:br w:type="textWrapping"/>
+        <w:br/>
       </w:r>
       <w:r>
         <w:rPr>
@@ -14504,13 +14504,13 @@
         <w:t xml:space="preserve">Opening Science</w:t>
       </w:r>
       <w:r>
-        <w:br w:type="textWrapping"/>
-      </w:r>
-      <w:r>
-        <w:t xml:space="preserve">Sönke Bartling, Sascha Friesike</w:t>
-      </w:r>
-      <w:r>
-        <w:br w:type="textWrapping"/>
+        <w:br/>
+      </w:r>
+      <w:r>
+        <w:t xml:space="preserve">Sönke Bartling, Sascha Friesike (editors)</w:t>
+      </w:r>
+      <w:r>
+        <w:br/>
       </w:r>
       <w:r>
         <w:rPr>
@@ -14536,7 +14536,7 @@
         </w:r>
       </w:hyperlink>
       <w:r>
-        <w:br w:type="textWrapping"/>
+        <w:br/>
       </w:r>
       <w:r>
         <w:t xml:space="preserve">DOI:</w:t>
@@ -14572,13 +14572,13 @@
         <w:t xml:space="preserve">The Building Blocks of Interpretability</w:t>
       </w:r>
       <w:r>
-        <w:br w:type="textWrapping"/>
+        <w:br/>
       </w:r>
       <w:r>
         <w:t xml:space="preserve">Chris Olah, Arvind Satyanarayan, Ian Johnson, Shan Carter, Ludwig Schubert, Katherine Ye, Alexander Mordvintsev</w:t>
       </w:r>
       <w:r>
-        <w:br w:type="textWrapping"/>
+        <w:br/>
       </w:r>
       <w:r>
         <w:rPr>
@@ -14604,7 +14604,7 @@
         </w:r>
       </w:hyperlink>
       <w:r>
-        <w:br w:type="textWrapping"/>
+        <w:br/>
       </w:r>
       <w:r>
         <w:t xml:space="preserve">DOI:</w:t>
@@ -14640,13 +14640,13 @@
         <w:t xml:space="preserve">Announcing idyll.pub</w:t>
       </w:r>
       <w:r>
-        <w:br w:type="textWrapping"/>
+        <w:br/>
       </w:r>
       <w:r>
         <w:t xml:space="preserve">Matthew Conlen, Andrew Osheroff</w:t>
       </w:r>
       <w:r>
-        <w:br w:type="textWrapping"/>
+        <w:br/>
       </w:r>
       <w:r>
         <w:rPr>
@@ -14691,13 +14691,13 @@
         <w:t xml:space="preserve">Stencila – an office suite for reproducible research</w:t>
       </w:r>
       <w:r>
-        <w:br w:type="textWrapping"/>
+        <w:br/>
       </w:r>
       <w:r>
         <w:t xml:space="preserve">Michael Aufreiter, Aleksandra Pawlik, Nokome Bentley</w:t>
       </w:r>
       <w:r>
-        <w:br w:type="textWrapping"/>
+        <w:br/>
       </w:r>
       <w:r>
         <w:rPr>
@@ -14742,13 +14742,13 @@
         <w:t xml:space="preserve">Introducing eLife’s first computationally reproducible article</w:t>
       </w:r>
       <w:r>
-        <w:br w:type="textWrapping"/>
+        <w:br/>
       </w:r>
       <w:r>
         <w:t xml:space="preserve">Giuliano Maciocci, Michael Aufreiter, Nokome Bentley</w:t>
       </w:r>
       <w:r>
-        <w:br w:type="textWrapping"/>
+        <w:br/>
       </w:r>
       <w:r>
         <w:rPr>
@@ -14793,13 +14793,13 @@
         <w:t xml:space="preserve">Sustainable computational science: the ReScience initiative</w:t>
       </w:r>
       <w:r>
-        <w:br w:type="textWrapping"/>
-      </w:r>
-      <w:r>
-        <w:t xml:space="preserve">Nicolas P. Rougier, Konrad Hinsen, Frédéric Alexandre, Thomas Arildsen, Lorena A. Barba, Fabien C.Y. Benureau, C. Titus Brown, Pierre de Buyl, Ozan Caglayan, Andrew P. Davison, … Tiziano Zito</w:t>
-      </w:r>
-      <w:r>
-        <w:br w:type="textWrapping"/>
+        <w:br/>
+      </w:r>
+      <w:r>
+        <w:t xml:space="preserve">Nicolas P. Rougier, Konrad Hinsen, Frédéric Alexandre, Thomas Arildsen, Lorena A. Barba, Fabien C. Y. Benureau, C. Titus Brown, Pierre de Buyl, Ozan Caglayan, Andrew P. Davison, … Tiziano Zito</w:t>
+      </w:r>
+      <w:r>
+        <w:br/>
       </w:r>
       <w:r>
         <w:rPr>
@@ -14825,7 +14825,7 @@
         </w:r>
       </w:hyperlink>
       <w:r>
-        <w:br w:type="textWrapping"/>
+        <w:br/>
       </w:r>
       <w:r>
         <w:t xml:space="preserve">DOI:</w:t>
@@ -14861,13 +14861,13 @@
         <w:t xml:space="preserve">Distill Update 2018</w:t>
       </w:r>
       <w:r>
-        <w:br w:type="textWrapping"/>
+        <w:br/>
       </w:r>
       <w:r>
         <w:t xml:space="preserve">Distill Editors</w:t>
       </w:r>
       <w:r>
-        <w:br w:type="textWrapping"/>
+        <w:br/>
       </w:r>
       <w:r>
         <w:rPr>
@@ -14893,7 +14893,7 @@
         </w:r>
       </w:hyperlink>
       <w:r>
-        <w:br w:type="textWrapping"/>
+        <w:br/>
       </w:r>
       <w:r>
         <w:t xml:space="preserve">DOI:</w:t>
@@ -14929,13 +14929,13 @@
         <w:t xml:space="preserve">The appropriation of GitHub for curation</w:t>
       </w:r>
       <w:r>
-        <w:br w:type="textWrapping"/>
+        <w:br/>
       </w:r>
       <w:r>
         <w:t xml:space="preserve">Yu Wu, Na Wang, Jessica Kropczynski, John M. Carroll</w:t>
       </w:r>
       <w:r>
-        <w:br w:type="textWrapping"/>
+        <w:br/>
       </w:r>
       <w:r>
         <w:rPr>
@@ -14961,7 +14961,7 @@
         </w:r>
       </w:hyperlink>
       <w:r>
-        <w:br w:type="textWrapping"/>
+        <w:br/>
       </w:r>
       <w:r>
         <w:t xml:space="preserve">DOI:</w:t>
@@ -14997,13 +14997,13 @@
         <w:t xml:space="preserve">Innovating Collaborative Content Creation: The Role of Altruism and Wiki Technology</w:t>
       </w:r>
       <w:r>
-        <w:br w:type="textWrapping"/>
+        <w:br/>
       </w:r>
       <w:r>
         <w:t xml:space="preserve">Christian Wagner, Pattarawan Prasarnphanich</w:t>
       </w:r>
       <w:r>
-        <w:br w:type="textWrapping"/>
+        <w:br/>
       </w:r>
       <w:r>
         <w:rPr>
@@ -15029,7 +15029,7 @@
         </w:r>
       </w:hyperlink>
       <w:r>
-        <w:br w:type="textWrapping"/>
+        <w:br/>
       </w:r>
       <w:r>
         <w:t xml:space="preserve">DOI:</w:t>
@@ -15065,13 +15065,13 @@
         <w:t xml:space="preserve">Code of conduct in open source projects</w:t>
       </w:r>
       <w:r>
-        <w:br w:type="textWrapping"/>
+        <w:br/>
       </w:r>
       <w:r>
         <w:t xml:space="preserve">Parastou Tourani, Bram Adams, Alexander Serebrenik</w:t>
       </w:r>
       <w:r>
-        <w:br w:type="textWrapping"/>
+        <w:br/>
       </w:r>
       <w:r>
         <w:rPr>
@@ -15097,7 +15097,7 @@
         </w:r>
       </w:hyperlink>
       <w:r>
-        <w:br w:type="textWrapping"/>
+        <w:br/>
       </w:r>
       <w:r>
         <w:t xml:space="preserve">DOI:</w:t>
@@ -15133,13 +15133,13 @@
         <w:t xml:space="preserve">The academic, economic and societal impacts of Open Access: an evidence-based review</w:t>
       </w:r>
       <w:r>
-        <w:br w:type="textWrapping"/>
+        <w:br/>
       </w:r>
       <w:r>
         <w:t xml:space="preserve">Jonathan P. Tennant, François Waldner, Damien C. Jacques, Paola Masuzzo, Lauren B. Collister, Chris. H. J. Hartgerink</w:t>
       </w:r>
       <w:r>
-        <w:br w:type="textWrapping"/>
+        <w:br/>
       </w:r>
       <w:r>
         <w:rPr>
@@ -15165,7 +15165,7 @@
         </w:r>
       </w:hyperlink>
       <w:r>
-        <w:br w:type="textWrapping"/>
+        <w:br/>
       </w:r>
       <w:r>
         <w:t xml:space="preserve">DOI:</w:t>
@@ -15235,13 +15235,13 @@
         <w:t xml:space="preserve">How open science helps researchers succeed</w:t>
       </w:r>
       <w:r>
-        <w:br w:type="textWrapping"/>
+        <w:br/>
       </w:r>
       <w:r>
         <w:t xml:space="preserve">Erin C McKiernan, Philip E Bourne, C Titus Brown, Stuart Buck, Amye Kenall, Jennifer Lin, Damon McDougall, Brian A Nosek, Karthik Ram, Courtney K Soderberg, … Tal Yarkoni</w:t>
       </w:r>
       <w:r>
-        <w:br w:type="textWrapping"/>
+        <w:br/>
       </w:r>
       <w:r>
         <w:rPr>
@@ -15267,7 +15267,7 @@
         </w:r>
       </w:hyperlink>
       <w:r>
-        <w:br w:type="textWrapping"/>
+        <w:br/>
       </w:r>
       <w:r>
         <w:t xml:space="preserve">DOI:</w:t>
@@ -15337,13 +15337,13 @@
         <w:t xml:space="preserve">The Legal Framework for Reproducible Scientific Research: Licensing and Copyright</w:t>
       </w:r>
       <w:r>
-        <w:br w:type="textWrapping"/>
+        <w:br/>
       </w:r>
       <w:r>
         <w:t xml:space="preserve">Victoria Stodden</w:t>
       </w:r>
       <w:r>
-        <w:br w:type="textWrapping"/>
+        <w:br/>
       </w:r>
       <w:r>
         <w:rPr>
@@ -15369,7 +15369,7 @@
         </w:r>
       </w:hyperlink>
       <w:r>
-        <w:br w:type="textWrapping"/>
+        <w:br/>
       </w:r>
       <w:r>
         <w:t xml:space="preserve">DOI:</w:t>
@@ -15405,13 +15405,13 @@
         <w:t xml:space="preserve">Legal confusion threatens to slow data science</w:t>
       </w:r>
       <w:r>
-        <w:br w:type="textWrapping"/>
+        <w:br/>
       </w:r>
       <w:r>
         <w:t xml:space="preserve">Simon Oxenham</w:t>
       </w:r>
       <w:r>
-        <w:br w:type="textWrapping"/>
+        <w:br/>
       </w:r>
       <w:r>
         <w:rPr>
@@ -15437,7 +15437,7 @@
         </w:r>
       </w:hyperlink>
       <w:r>
-        <w:br w:type="textWrapping"/>
+        <w:br/>
       </w:r>
       <w:r>
         <w:t xml:space="preserve">DOI:</w:t>
@@ -15490,13 +15490,13 @@
         <w:t xml:space="preserve">Enhancing reproducibility for computational methods</w:t>
       </w:r>
       <w:r>
-        <w:br w:type="textWrapping"/>
+        <w:br/>
       </w:r>
       <w:r>
         <w:t xml:space="preserve">V. Stodden, M. McNutt, D. H. Bailey, E. Deelman, Y. Gil, B. Hanson, M. A. Heroux, J. P. A. Ioannidis, M. Taufer</w:t>
       </w:r>
       <w:r>
-        <w:br w:type="textWrapping"/>
+        <w:br/>
       </w:r>
       <w:r>
         <w:rPr>
@@ -15522,7 +15522,7 @@
         </w:r>
       </w:hyperlink>
       <w:r>
-        <w:br w:type="textWrapping"/>
+        <w:br/>
       </w:r>
       <w:r>
         <w:t xml:space="preserve">DOI:</w:t>
@@ -15575,13 +15575,13 @@
         <w:t xml:space="preserve">The case for open computer programs</w:t>
       </w:r>
       <w:r>
-        <w:br w:type="textWrapping"/>
+        <w:br/>
       </w:r>
       <w:r>
         <w:t xml:space="preserve">Darrel C. Ince, Leslie Hatton, John Graham-Cumming</w:t>
       </w:r>
       <w:r>
-        <w:br w:type="textWrapping"/>
+        <w:br/>
       </w:r>
       <w:r>
         <w:rPr>
@@ -15607,7 +15607,7 @@
         </w:r>
       </w:hyperlink>
       <w:r>
-        <w:br w:type="textWrapping"/>
+        <w:br/>
       </w:r>
       <w:r>
         <w:t xml:space="preserve">DOI:</w:t>
@@ -15660,13 +15660,13 @@
         <w:t xml:space="preserve">The Open Knowledge Foundation: Open Data Means Better Science</w:t>
       </w:r>
       <w:r>
-        <w:br w:type="textWrapping"/>
+        <w:br/>
       </w:r>
       <w:r>
         <w:t xml:space="preserve">Jennifer C. Molloy</w:t>
       </w:r>
       <w:r>
-        <w:br w:type="textWrapping"/>
+        <w:br/>
       </w:r>
       <w:r>
         <w:rPr>
@@ -15692,7 +15692,7 @@
         </w:r>
       </w:hyperlink>
       <w:r>
-        <w:br w:type="textWrapping"/>
+        <w:br/>
       </w:r>
       <w:r>
         <w:t xml:space="preserve">DOI:</w:t>
@@ -15762,13 +15762,13 @@
         <w:t xml:space="preserve">This revolution will be digitized: online tools for radical collaboration</w:t>
       </w:r>
       <w:r>
-        <w:br w:type="textWrapping"/>
+        <w:br/>
       </w:r>
       <w:r>
         <w:t xml:space="preserve">C. Patil, V. Siegel</w:t>
       </w:r>
       <w:r>
-        <w:br w:type="textWrapping"/>
+        <w:br/>
       </w:r>
       <w:r>
         <w:rPr>
@@ -15794,7 +15794,7 @@
         </w:r>
       </w:hyperlink>
       <w:r>
-        <w:br w:type="textWrapping"/>
+        <w:br/>
       </w:r>
       <w:r>
         <w:t xml:space="preserve">DOI:</w:t>
@@ -15864,13 +15864,13 @@
         <w:t xml:space="preserve">Publishing the research process</w:t>
       </w:r>
       <w:r>
-        <w:br w:type="textWrapping"/>
+        <w:br/>
       </w:r>
       <w:r>
         <w:t xml:space="preserve">Daniel Mietchen, Ross Mounce, Lyubomir Penev</w:t>
       </w:r>
       <w:r>
-        <w:br w:type="textWrapping"/>
+        <w:br/>
       </w:r>
       <w:r>
         <w:rPr>
@@ -15896,7 +15896,7 @@
         </w:r>
       </w:hyperlink>
       <w:r>
-        <w:br w:type="textWrapping"/>
+        <w:br/>
       </w:r>
       <w:r>
         <w:t xml:space="preserve">DOI:</w:t>
@@ -15932,13 +15932,13 @@
         <w:t xml:space="preserve">How to edit a manuscript on GitHub with Manubot</w:t>
       </w:r>
       <w:r>
-        <w:br w:type="textWrapping"/>
+        <w:br/>
       </w:r>
       <w:r>
         <w:t xml:space="preserve">David Slochower, Daniel Himmelstein</w:t>
       </w:r>
       <w:r>
-        <w:br w:type="textWrapping"/>
+        <w:br/>
       </w:r>
       <w:r>
         <w:rPr>
@@ -15964,7 +15964,7 @@
         </w:r>
       </w:hyperlink>
       <w:r>
-        <w:br w:type="textWrapping"/>
+        <w:br/>
       </w:r>
       <w:r>
         <w:t xml:space="preserve">DOI:</w:t>

</xml_diff>

<commit_message>
PLOS figures: Fig1.eps and striking-image.png
This build is based on
https://github.com/greenelab/meta-review/commit/e505f0c00d81aa2d554c6a0be6713a97d48b64a9.

This commit was created by the following Travis CI build and job:
https://travis-ci.org/greenelab/meta-review/builds/545741860
https://travis-ci.org/greenelab/meta-review/jobs/545741861

[ci skip]

The full commit message that triggered this build is copied below:

PLOS figures: Fig1.eps and striking-image.png

Merges https://github.com/greenelab/meta-review/pull/242
Closes https://github.com/greenelab/meta-review/issues/235

* Replace Figure 1 with version from PLOS

* Add striking image by Vince Rubinetti, originally from https://github.com/manubot/manubot.org/raw/82ecfcdd5801e8ca51e08e3f194a4bf4bb97eed2/images/automated-1.png
</commit_message>
<xml_diff>
--- a/manuscript.docx
+++ b/manuscript.docx
@@ -81,14 +81,14 @@
           <w:rPr>
             <w:rStyle w:val="Hyperlink"/>
           </w:rPr>
-          <w:t xml:space="preserve">greenelab/meta-review@9b7427b</w:t>
-        </w:r>
-      </w:hyperlink>
-      <w:r>
-        <w:t xml:space="preserve"> </w:t>
-      </w:r>
-      <w:r>
-        <w:t xml:space="preserve">on June 13, 2019.</w:t>
+          <w:t xml:space="preserve">greenelab/meta-review@e505f0c</w:t>
+        </w:r>
+      </w:hyperlink>
+      <w:r>
+        <w:t xml:space="preserve"> </w:t>
+      </w:r>
+      <w:r>
+        <w:t xml:space="preserve">on June 14, 2019.</w:t>
       </w:r>
       <w:r>
         <w:t xml:space="preserve"> </w:t>

</xml_diff>

<commit_message>
Update affiliation and Software Heritage (#243)
This build is based on
https://github.com/greenelab/meta-review/commit/eb7a64b8cc8f79f03e43f7909889138d26dd0807.

This commit was created by the following Travis CI build and job:
https://travis-ci.org/greenelab/meta-review/builds/545806280
https://travis-ci.org/greenelab/meta-review/jobs/545806281

[ci skip]

The full commit message that triggered this build is copied below:

Update affiliation and Software Heritage (#243)

* Swap city and state

* Update manubot and rootstock Software Heritage ids

* Update meta-review Software Heritage id
</commit_message>
<xml_diff>
--- a/manuscript.docx
+++ b/manuscript.docx
@@ -81,7 +81,7 @@
           <w:rPr>
             <w:rStyle w:val="Hyperlink"/>
           </w:rPr>
-          <w:t xml:space="preserve">greenelab/meta-review@e505f0c</w:t>
+          <w:t xml:space="preserve">greenelab/meta-review@eb7a64b</w:t>
         </w:r>
       </w:hyperlink>
       <w:r>
@@ -247,7 +247,7 @@
         </w:numPr>
       </w:pPr>
       <w:r>
-        <w:t xml:space="preserve">Skaggs School of Pharmacy and Pharmaceutical Sciences, University of California, San Diego, California, San Diego, United States of America</w:t>
+        <w:t xml:space="preserve">Skaggs School of Pharmacy and Pharmaceutical Sciences, University of California, San Diego, San Diego, California, United States of America</w:t>
       </w:r>
     </w:p>
     <w:p>
@@ -8823,7 +8823,7 @@
             <w:rStyle w:val="VerbatimChar"/>
             <w:rStyle w:val="Hyperlink"/>
           </w:rPr>
-          <w:t xml:space="preserve">swh:1:dir:5e644c3a487081b272b2c9b52bcd55caa89c4f85</w:t>
+          <w:t xml:space="preserve">swh:1:dir:da789e842d0af90f0fa50de522f0c4caae95e4e3</w:t>
         </w:r>
       </w:hyperlink>
       <w:r>
@@ -8878,7 +8878,7 @@
             <w:rStyle w:val="VerbatimChar"/>
             <w:rStyle w:val="Hyperlink"/>
           </w:rPr>
-          <w:t xml:space="preserve">swh:1:dir:1eb3b7e6d7e21239fedccf25a186af622ee6912e</w:t>
+          <w:t xml:space="preserve">swh:1:dir:506058af283d6d311a92d03b02adb9dca9f139de</w:t>
         </w:r>
       </w:hyperlink>
       <w:r>
@@ -8941,7 +8941,7 @@
             <w:rStyle w:val="VerbatimChar"/>
             <w:rStyle w:val="Hyperlink"/>
           </w:rPr>
-          <w:t xml:space="preserve">swh:1:dir:cfc3af2e8e1a0d9b639fdab0943731e608910731</w:t>
+          <w:t xml:space="preserve">swh:1:dir:4e689f4e2f4b272b8672142f4c81abd3e77392f9</w:t>
         </w:r>
       </w:hyperlink>
       <w:r>

</xml_diff>

<commit_message>
Track the docx files and manual changes (#245)
This build is based on
https://github.com/greenelab/meta-review/commit/a0c392bb2c48c69bbaafc5aa4640d64672c005e3.

This commit was created by the following Travis CI build and job:
https://travis-ci.org/greenelab/meta-review/builds/548755016
https://travis-ci.org/greenelab/meta-review/jobs/548755017

[ci skip]

The full commit message that triggered this build is copied below:

Track the docx files and manual changes (#245)
</commit_message>
<xml_diff>
--- a/manuscript.docx
+++ b/manuscript.docx
@@ -81,14 +81,14 @@
           <w:rPr>
             <w:rStyle w:val="Hyperlink"/>
           </w:rPr>
-          <w:t xml:space="preserve">greenelab/meta-review@eb7a64b</w:t>
-        </w:r>
-      </w:hyperlink>
-      <w:r>
-        <w:t xml:space="preserve"> </w:t>
-      </w:r>
-      <w:r>
-        <w:t xml:space="preserve">on June 14, 2019.</w:t>
+          <w:t xml:space="preserve">greenelab/meta-review@a0c392b</w:t>
+        </w:r>
+      </w:hyperlink>
+      <w:r>
+        <w:t xml:space="preserve"> </w:t>
+      </w:r>
+      <w:r>
+        <w:t xml:space="preserve">on June 21, 2019.</w:t>
       </w:r>
       <w:r>
         <w:t xml:space="preserve"> </w:t>

</xml_diff>

<commit_message>
Style of "webpage" & fix incorrect DOI in manual refs
This build is based on
https://github.com/greenelab/meta-review/commit/518779dbe69119070643064cefd1f687b8911cd5.

This commit was created by the following Travis CI build and job:
https://travis-ci.org/greenelab/meta-review/builds/550338188
https://travis-ci.org/greenelab/meta-review/jobs/550338189

[ci skip]

The full commit message that triggered this build is copied below:

Style of "webpage" & fix incorrect DOI in manual refs

Merges https://github.com/greenelab/meta-review/pull/247

* Fix incorrect DOI in manual references
Presumably this was a typo at some point in manual-references.json
https://github.com/greenelab/meta-review/issues/244#issuecomment-505199526

* Consistent style: "web page" to "webpage"
</commit_message>
<xml_diff>
--- a/manuscript.docx
+++ b/manuscript.docx
@@ -81,14 +81,14 @@
           <w:rPr>
             <w:rStyle w:val="Hyperlink"/>
           </w:rPr>
-          <w:t xml:space="preserve">greenelab/meta-review@a0c392b</w:t>
-        </w:r>
-      </w:hyperlink>
-      <w:r>
-        <w:t xml:space="preserve"> </w:t>
-      </w:r>
-      <w:r>
-        <w:t xml:space="preserve">on June 21, 2019.</w:t>
+          <w:t xml:space="preserve">greenelab/meta-review@518779d</w:t>
+        </w:r>
+      </w:hyperlink>
+      <w:r>
+        <w:t xml:space="preserve"> </w:t>
+      </w:r>
+      <w:r>
+        <w:t xml:space="preserve">on June 25, 2019.</w:t>
       </w:r>
       <w:r>
         <w:t xml:space="preserve"> </w:t>
@@ -436,7 +436,7 @@
         <w:t xml:space="preserve"> </w:t>
       </w:r>
       <w:r>
-        <w:t xml:space="preserve">When a manuscript’s source changes, the rendered outputs are rebuilt and republished to a web page.</w:t>
+        <w:t xml:space="preserve">When a manuscript’s source changes, the rendered outputs are rebuilt and republished to a webpage.</w:t>
       </w:r>
       <w:r>
         <w:t xml:space="preserve"> </w:t>
@@ -809,7 +809,7 @@
         <w:t xml:space="preserve"> </w:t>
       </w:r>
       <w:r>
-        <w:t xml:space="preserve">When text is changed, Manubot automatically updates the manuscript’s web page so that all authors can read and edit from the latest version.</w:t>
+        <w:t xml:space="preserve">When text is changed, Manubot automatically updates the manuscript’s webpage so that all authors can read and edit from the latest version.</w:t>
       </w:r>
       <w:r>
         <w:t xml:space="preserve"> </w:t>
@@ -9994,7 +9994,7 @@
           <w:rPr>
             <w:rStyle w:val="Hyperlink"/>
           </w:rPr>
-          <w:t xml:space="preserve">10.6084/m9.figshare77</w:t>
+          <w:t xml:space="preserve">10.6084/m9.figshare.5346577</w:t>
         </w:r>
       </w:hyperlink>
     </w:p>

</xml_diff>

<commit_message>
Add PLOS Comp Bio publication links and outputs
This build is based on
https://github.com/greenelab/meta-review/commit/22b94633509d9d9c8cf3cca92d4e41d784da1bff.

This commit was created by the following Travis CI build and job:
https://travis-ci.org/greenelab/meta-review/builds/550391304
https://travis-ci.org/greenelab/meta-review/jobs/550391305

[ci skip]

The full commit message that triggered this build is copied below:

Add PLOS Comp Bio publication links and outputs

Merges https://github.com/greenelab/meta-review/pull/248

* Mention PLOS Comp Bio publication

* Add PLOS Computational Biology outputs on 2019-06-25
These outputs correspond to the uncorrected proof and were downloaded
from the PLOS website at
https://journals.plos.org/ploscompbiol/article?id=10.1371/journal.pcbi.1007128
</commit_message>
<xml_diff>
--- a/manuscript.docx
+++ b/manuscript.docx
@@ -39,6 +39,43 @@
         <w:pStyle w:val="FirstParagraph"/>
       </w:pPr>
       <w:r>
+        <w:t xml:space="preserve">A DOI-citable version of this manuscript is available in</w:t>
+      </w:r>
+      <w:r>
+        <w:t xml:space="preserve"> </w:t>
+      </w:r>
+      <w:r>
+        <w:rPr>
+          <w:i/>
+        </w:rPr>
+        <w:t xml:space="preserve">PLOS Computational Biology</w:t>
+      </w:r>
+      <w:r>
+        <w:t xml:space="preserve"> </w:t>
+      </w:r>
+      <w:r>
+        <w:t xml:space="preserve">at</w:t>
+      </w:r>
+      <w:r>
+        <w:t xml:space="preserve"> </w:t>
+      </w:r>
+      <w:hyperlink r:id="rId20">
+        <w:r>
+          <w:rPr>
+            <w:rStyle w:val="Hyperlink"/>
+          </w:rPr>
+          <w:t xml:space="preserve">https://doi.org/10.1371/journal.pcbi.1007128</w:t>
+        </w:r>
+      </w:hyperlink>
+      <w:r>
+        <w:t xml:space="preserve">.</w:t>
+      </w:r>
+    </w:p>
+    <w:p>
+      <w:pPr>
+        <w:pStyle w:val="BodyText"/>
+      </w:pPr>
+      <w:r>
         <w:t xml:space="preserve"> </w:t>
       </w:r>
       <w:r>
@@ -50,7 +87,7 @@
       <w:r>
         <w:t xml:space="preserve">(</w:t>
       </w:r>
-      <w:hyperlink r:id="rId20">
+      <w:hyperlink r:id="rId21">
         <w:r>
           <w:rPr>
             <w:rStyle w:val="Hyperlink"/>
@@ -76,12 +113,12 @@
       <w:r>
         <w:t xml:space="preserve"> </w:t>
       </w:r>
-      <w:hyperlink r:id="rId21">
-        <w:r>
-          <w:rPr>
-            <w:rStyle w:val="Hyperlink"/>
-          </w:rPr>
-          <w:t xml:space="preserve">greenelab/meta-review@518779d</w:t>
+      <w:hyperlink r:id="rId22">
+        <w:r>
+          <w:rPr>
+            <w:rStyle w:val="Hyperlink"/>
+          </w:rPr>
+          <w:t xml:space="preserve">greenelab/meta-review@22b9463</w:t>
         </w:r>
       </w:hyperlink>
       <w:r>
@@ -98,11 +135,11 @@
       <w:pPr>
         <w:pStyle w:val="Heading2"/>
       </w:pPr>
-      <w:bookmarkStart w:id="22" w:name="authors"/>
+      <w:bookmarkStart w:id="23" w:name="authors"/>
       <w:r>
         <w:t xml:space="preserve">Authors</w:t>
       </w:r>
-      <w:bookmarkEnd w:id="22"/>
+      <w:bookmarkEnd w:id="23"/>
     </w:p>
     <w:p>
       <w:pPr>
@@ -298,7 +335,7 @@
         <w:t xml:space="preserve">Morgridge Institute for Research, Madison, Wisconsin, United States of America</w:t>
       </w:r>
     </w:p>
-    <w:bookmarkStart w:id="26" w:name="correspondence"/>
+    <w:bookmarkStart w:id="27" w:name="correspondence"/>
     <w:p>
       <w:pPr>
         <w:pStyle w:val="FirstParagraph"/>
@@ -309,7 +346,7 @@
       <w:r>
         <w:t xml:space="preserve"> </w:t>
       </w:r>
-      <w:hyperlink r:id="rId23">
+      <w:hyperlink r:id="rId24">
         <w:r>
           <w:rPr>
             <w:rStyle w:val="Hyperlink"/>
@@ -329,7 +366,7 @@
       <w:r>
         <w:t xml:space="preserve"> </w:t>
       </w:r>
-      <w:hyperlink r:id="rId24">
+      <w:hyperlink r:id="rId25">
         <w:r>
           <w:rPr>
             <w:rStyle w:val="Hyperlink"/>
@@ -346,7 +383,7 @@
       <w:r>
         <w:t xml:space="preserve"> </w:t>
       </w:r>
-      <w:hyperlink r:id="rId25">
+      <w:hyperlink r:id="rId26">
         <w:r>
           <w:rPr>
             <w:rStyle w:val="Hyperlink"/>
@@ -358,16 +395,16 @@
         <w:t xml:space="preserve">.</w:t>
       </w:r>
     </w:p>
-    <w:bookmarkEnd w:id="26"/>
+    <w:bookmarkEnd w:id="27"/>
     <w:p>
       <w:pPr>
         <w:pStyle w:val="Heading2"/>
       </w:pPr>
-      <w:bookmarkStart w:id="27" w:name="abstract"/>
+      <w:bookmarkStart w:id="28" w:name="abstract"/>
       <w:r>
         <w:t xml:space="preserve">Abstract</w:t>
       </w:r>
-      <w:bookmarkEnd w:id="27"/>
+      <w:bookmarkEnd w:id="28"/>
     </w:p>
     <w:p>
       <w:pPr>
@@ -391,7 +428,7 @@
       <w:r>
         <w:t xml:space="preserve"> </w:t>
       </w:r>
-      <w:hyperlink r:id="rId28">
+      <w:hyperlink r:id="rId29">
         <w:r>
           <w:rPr>
             <w:rStyle w:val="Hyperlink"/>
@@ -455,11 +492,11 @@
       <w:pPr>
         <w:pStyle w:val="Heading2"/>
       </w:pPr>
-      <w:bookmarkStart w:id="29" w:name="author-summary"/>
+      <w:bookmarkStart w:id="30" w:name="author-summary"/>
       <w:r>
         <w:t xml:space="preserve">Author summary</w:t>
       </w:r>
-      <w:bookmarkEnd w:id="29"/>
+      <w:bookmarkEnd w:id="30"/>
     </w:p>
     <w:p>
       <w:pPr>
@@ -539,11 +576,11 @@
       <w:pPr>
         <w:pStyle w:val="Heading2"/>
       </w:pPr>
-      <w:bookmarkStart w:id="30" w:name="introduction"/>
+      <w:bookmarkStart w:id="31" w:name="introduction"/>
       <w:r>
         <w:t xml:space="preserve">Introduction</w:t>
       </w:r>
-      <w:bookmarkEnd w:id="30"/>
+      <w:bookmarkEnd w:id="31"/>
     </w:p>
     <w:p>
       <w:pPr>
@@ -631,7 +668,7 @@
       <w:r>
         <w:t xml:space="preserve"> </w:t>
       </w:r>
-      <w:hyperlink r:id="rId28">
+      <w:hyperlink r:id="rId29">
         <w:r>
           <w:rPr>
             <w:rStyle w:val="Hyperlink"/>
@@ -725,7 +762,7 @@
       <w:r>
         <w:t xml:space="preserve">We initiated the Deep Review in August 2016 by creating a GitHub repository (</w:t>
       </w:r>
-      <w:hyperlink r:id="rId31">
+      <w:hyperlink r:id="rId32">
         <w:r>
           <w:rPr>
             <w:rStyle w:val="Hyperlink"/>
@@ -748,7 +785,7 @@
       <w:r>
         <w:t xml:space="preserve">From the start, we made the GitHub repository public under a Creative Commons Attribution License (</w:t>
       </w:r>
-      <w:hyperlink r:id="rId32">
+      <w:hyperlink r:id="rId33">
         <w:r>
           <w:rPr>
             <w:rStyle w:val="Hyperlink"/>
@@ -828,11 +865,11 @@
       <w:pPr>
         <w:pStyle w:val="Heading2"/>
       </w:pPr>
-      <w:bookmarkStart w:id="33" w:name="collaborative-writing-platforms"/>
+      <w:bookmarkStart w:id="34" w:name="collaborative-writing-platforms"/>
       <w:r>
         <w:t xml:space="preserve">Collaborative writing platforms</w:t>
       </w:r>
-      <w:bookmarkEnd w:id="33"/>
+      <w:bookmarkEnd w:id="34"/>
     </w:p>
     <w:p>
       <w:pPr>
@@ -920,7 +957,7 @@
       <w:r>
         <w:t xml:space="preserve"> </w:t>
       </w:r>
-      <w:hyperlink r:id="rId34">
+      <w:hyperlink r:id="rId35">
         <w:r>
           <w:rPr>
             <w:rStyle w:val="Hyperlink"/>
@@ -949,7 +986,7 @@
       <w:r>
         <w:t xml:space="preserve"> </w:t>
       </w:r>
-      <w:hyperlink r:id="rId35">
+      <w:hyperlink r:id="rId36">
         <w:r>
           <w:rPr>
             <w:rStyle w:val="Hyperlink"/>
@@ -2361,11 +2398,11 @@
       <w:pPr>
         <w:pStyle w:val="Heading2"/>
       </w:pPr>
-      <w:bookmarkStart w:id="36" w:name="contribution-workflow"/>
+      <w:bookmarkStart w:id="37" w:name="contribution-workflow"/>
       <w:r>
         <w:t xml:space="preserve">Manubot contribution workflow</w:t>
       </w:r>
-      <w:bookmarkEnd w:id="36"/>
+      <w:bookmarkEnd w:id="37"/>
     </w:p>
     <w:p>
       <w:pPr>
@@ -2611,7 +2648,7 @@
       <w:pPr>
         <w:pStyle w:val="CaptionedFigure"/>
       </w:pPr>
-      <w:bookmarkStart w:id="38" w:name="fig:workflow"/>
+      <w:bookmarkStart w:id="39" w:name="fig:workflow"/>
       <w:r>
         <w:drawing>
           <wp:inline>
@@ -2628,7 +2665,7 @@
                     </pic:cNvPicPr>
                   </pic:nvPicPr>
                   <pic:blipFill>
-                    <a:blip r:embed="rId37"/>
+                    <a:blip r:embed="rId38"/>
                     <a:stretch>
                       <a:fillRect/>
                     </a:stretch>
@@ -2654,7 +2691,7 @@
           </wp:inline>
         </w:drawing>
       </w:r>
-      <w:bookmarkEnd w:id="38"/>
+      <w:bookmarkEnd w:id="39"/>
     </w:p>
     <w:p>
       <w:pPr>
@@ -2732,7 +2769,7 @@
       <w:r>
         <w:t xml:space="preserve"> </w:t>
       </w:r>
-      <w:hyperlink r:id="rId39">
+      <w:hyperlink r:id="rId40">
         <w:r>
           <w:rPr>
             <w:rStyle w:val="Hyperlink"/>
@@ -2749,7 +2786,7 @@
       <w:r>
         <w:t xml:space="preserve"> </w:t>
       </w:r>
-      <w:hyperlink r:id="rId40">
+      <w:hyperlink r:id="rId41">
         <w:r>
           <w:rPr>
             <w:rStyle w:val="Hyperlink"/>
@@ -2827,7 +2864,7 @@
       <w:r>
         <w:t xml:space="preserve"> </w:t>
       </w:r>
-      <w:hyperlink r:id="rId41">
+      <w:hyperlink r:id="rId42">
         <w:r>
           <w:rPr>
             <w:rStyle w:val="Hyperlink"/>
@@ -2859,7 +2896,7 @@
       <w:pPr>
         <w:pStyle w:val="CaptionedFigure"/>
       </w:pPr>
-      <w:bookmarkStart w:id="43" w:name="fig:contrib"/>
+      <w:bookmarkStart w:id="44" w:name="fig:contrib"/>
       <w:r>
         <w:drawing>
           <wp:inline>
@@ -2876,7 +2913,7 @@
                     </pic:cNvPicPr>
                   </pic:nvPicPr>
                   <pic:blipFill>
-                    <a:blip r:embed="rId42"/>
+                    <a:blip r:embed="rId43"/>
                     <a:stretch>
                       <a:fillRect/>
                     </a:stretch>
@@ -2902,7 +2939,7 @@
           </wp:inline>
         </w:drawing>
       </w:r>
-      <w:bookmarkEnd w:id="43"/>
+      <w:bookmarkEnd w:id="44"/>
     </w:p>
     <w:p>
       <w:pPr>
@@ -3014,7 +3051,7 @@
       <w:r>
         <w:t xml:space="preserve"> </w:t>
       </w:r>
-      <w:hyperlink r:id="rId44">
+      <w:hyperlink r:id="rId45">
         <w:r>
           <w:rPr>
             <w:rStyle w:val="Hyperlink"/>
@@ -3060,7 +3097,7 @@
       <w:r>
         <w:t xml:space="preserve"> </w:t>
       </w:r>
-      <w:hyperlink r:id="rId45">
+      <w:hyperlink r:id="rId46">
         <w:r>
           <w:rPr>
             <w:rStyle w:val="Hyperlink"/>
@@ -3089,7 +3126,7 @@
       <w:r>
         <w:t xml:space="preserve"> </w:t>
       </w:r>
-      <w:hyperlink r:id="rId46">
+      <w:hyperlink r:id="rId47">
         <w:r>
           <w:rPr>
             <w:rStyle w:val="Hyperlink"/>
@@ -3181,11 +3218,11 @@
       <w:pPr>
         <w:pStyle w:val="Heading2"/>
       </w:pPr>
-      <w:bookmarkStart w:id="47" w:name="manubot-features"/>
+      <w:bookmarkStart w:id="48" w:name="manubot-features"/>
       <w:r>
         <w:t xml:space="preserve">Manubot features</w:t>
       </w:r>
-      <w:bookmarkEnd w:id="47"/>
+      <w:bookmarkEnd w:id="48"/>
     </w:p>
     <w:p>
       <w:pPr>
@@ -3287,7 +3324,7 @@
       <w:r>
         <w:t xml:space="preserve"> </w:t>
       </w:r>
-      <w:hyperlink r:id="rId48">
+      <w:hyperlink r:id="rId49">
         <w:r>
           <w:rPr>
             <w:rStyle w:val="Hyperlink"/>
@@ -3312,11 +3349,11 @@
       <w:pPr>
         <w:pStyle w:val="Heading3"/>
       </w:pPr>
-      <w:bookmarkStart w:id="49" w:name="markdown"/>
+      <w:bookmarkStart w:id="50" w:name="markdown"/>
       <w:r>
         <w:t xml:space="preserve">Markdown</w:t>
       </w:r>
-      <w:bookmarkEnd w:id="49"/>
+      <w:bookmarkEnd w:id="50"/>
     </w:p>
     <w:p>
       <w:pPr>
@@ -3334,7 +3371,7 @@
       <w:r>
         <w:t xml:space="preserve"> </w:t>
       </w:r>
-      <w:hyperlink r:id="rId50">
+      <w:hyperlink r:id="rId51">
         <w:r>
           <w:rPr>
             <w:rStyle w:val="Hyperlink"/>
@@ -3357,7 +3394,7 @@
       <w:r>
         <w:t xml:space="preserve"> </w:t>
       </w:r>
-      <w:hyperlink r:id="rId51">
+      <w:hyperlink r:id="rId52">
         <w:r>
           <w:rPr>
             <w:rStyle w:val="Hyperlink"/>
@@ -3409,7 +3446,7 @@
       <w:r>
         <w:t xml:space="preserve"> </w:t>
       </w:r>
-      <w:hyperlink r:id="rId52">
+      <w:hyperlink r:id="rId53">
         <w:r>
           <w:rPr>
             <w:rStyle w:val="VerbatimChar"/>
@@ -3433,7 +3470,7 @@
       <w:r>
         <w:t xml:space="preserve"> </w:t>
       </w:r>
-      <w:hyperlink r:id="rId53">
+      <w:hyperlink r:id="rId54">
         <w:r>
           <w:rPr>
             <w:rStyle w:val="Hyperlink"/>
@@ -3450,7 +3487,7 @@
       <w:r>
         <w:t xml:space="preserve"> </w:t>
       </w:r>
-      <w:hyperlink r:id="rId54">
+      <w:hyperlink r:id="rId55">
         <w:r>
           <w:rPr>
             <w:rStyle w:val="Hyperlink"/>
@@ -3492,11 +3529,11 @@
       <w:pPr>
         <w:pStyle w:val="Heading3"/>
       </w:pPr>
-      <w:bookmarkStart w:id="55" w:name="citation-by-identifier"/>
+      <w:bookmarkStart w:id="56" w:name="citation-by-identifier"/>
       <w:r>
         <w:t xml:space="preserve">Citation by identifier</w:t>
       </w:r>
-      <w:bookmarkEnd w:id="55"/>
+      <w:bookmarkEnd w:id="56"/>
     </w:p>
     <w:p>
       <w:pPr>
@@ -3549,7 +3586,7 @@
       <w:r>
         <w:t xml:space="preserve"> </w:t>
       </w:r>
-      <w:hyperlink r:id="rId56">
+      <w:hyperlink r:id="rId57">
         <w:r>
           <w:rPr>
             <w:rStyle w:val="Hyperlink"/>
@@ -3603,7 +3640,7 @@
       <w:r>
         <w:t xml:space="preserve"> </w:t>
       </w:r>
-      <w:hyperlink r:id="rId57">
+      <w:hyperlink r:id="rId58">
         <w:r>
           <w:rPr>
             <w:rStyle w:val="Hyperlink"/>
@@ -3623,7 +3660,7 @@
       <w:r>
         <w:t xml:space="preserve"> </w:t>
       </w:r>
-      <w:hyperlink r:id="rId58">
+      <w:hyperlink r:id="rId59">
         <w:r>
           <w:rPr>
             <w:rStyle w:val="Hyperlink"/>
@@ -3691,7 +3728,7 @@
       <w:r>
         <w:t xml:space="preserve"> </w:t>
       </w:r>
-      <w:hyperlink r:id="rId59">
+      <w:hyperlink r:id="rId60">
         <w:r>
           <w:rPr>
             <w:rStyle w:val="Hyperlink"/>
@@ -3708,7 +3745,7 @@
       <w:r>
         <w:t xml:space="preserve"> </w:t>
       </w:r>
-      <w:hyperlink r:id="rId60">
+      <w:hyperlink r:id="rId61">
         <w:r>
           <w:rPr>
             <w:rStyle w:val="Hyperlink"/>
@@ -3731,7 +3768,7 @@
       <w:r>
         <w:t xml:space="preserve"> </w:t>
       </w:r>
-      <w:hyperlink r:id="rId61">
+      <w:hyperlink r:id="rId62">
         <w:r>
           <w:rPr>
             <w:rStyle w:val="Hyperlink"/>
@@ -3924,7 +3961,7 @@
             <w:r>
               <w:t xml:space="preserve"> </w:t>
             </w:r>
-            <w:hyperlink r:id="rId62">
+            <w:hyperlink r:id="rId63">
               <w:r>
                 <w:rPr>
                   <w:rStyle w:val="Hyperlink"/>
@@ -4055,7 +4092,7 @@
             <w:r>
               <w:t xml:space="preserve"> </w:t>
             </w:r>
-            <w:hyperlink r:id="rId63">
+            <w:hyperlink r:id="rId64">
               <w:r>
                 <w:rPr>
                   <w:rStyle w:val="Hyperlink"/>
@@ -4126,7 +4163,7 @@
             <w:r>
               <w:t xml:space="preserve"> </w:t>
             </w:r>
-            <w:hyperlink r:id="rId64">
+            <w:hyperlink r:id="rId65">
               <w:r>
                 <w:rPr>
                   <w:rStyle w:val="Hyperlink"/>
@@ -4191,7 +4228,7 @@
               <w:pStyle w:val="Compact"/>
               <w:jc w:val="left"/>
             </w:pPr>
-            <w:hyperlink r:id="rId65">
+            <w:hyperlink r:id="rId66">
               <w:r>
                 <w:rPr>
                   <w:rStyle w:val="Hyperlink"/>
@@ -4256,7 +4293,7 @@
               <w:pStyle w:val="Compact"/>
               <w:jc w:val="left"/>
             </w:pPr>
-            <w:hyperlink r:id="rId66">
+            <w:hyperlink r:id="rId67">
               <w:r>
                 <w:rPr>
                   <w:rStyle w:val="Hyperlink"/>
@@ -4555,7 +4592,7 @@
       <w:r>
         <w:t xml:space="preserve"> </w:t>
       </w:r>
-      <w:hyperlink r:id="rId67">
+      <w:hyperlink r:id="rId68">
         <w:r>
           <w:rPr>
             <w:rStyle w:val="Hyperlink"/>
@@ -4610,7 +4647,7 @@
       <w:r>
         <w:t xml:space="preserve"> </w:t>
       </w:r>
-      <w:hyperlink r:id="rId68">
+      <w:hyperlink r:id="rId69">
         <w:r>
           <w:rPr>
             <w:rStyle w:val="Hyperlink"/>
@@ -4655,11 +4692,11 @@
       <w:pPr>
         <w:pStyle w:val="Heading3"/>
       </w:pPr>
-      <w:bookmarkStart w:id="69" w:name="format-conversion"/>
+      <w:bookmarkStart w:id="70" w:name="format-conversion"/>
       <w:r>
         <w:t xml:space="preserve">Format conversion</w:t>
       </w:r>
-      <w:bookmarkEnd w:id="69"/>
+      <w:bookmarkEnd w:id="70"/>
     </w:p>
     <w:p>
       <w:pPr>
@@ -4671,7 +4708,7 @@
       <w:r>
         <w:t xml:space="preserve"> </w:t>
       </w:r>
-      <w:hyperlink r:id="rId70">
+      <w:hyperlink r:id="rId71">
         <w:r>
           <w:rPr>
             <w:rStyle w:val="Hyperlink"/>
@@ -4694,7 +4731,7 @@
       <w:r>
         <w:t xml:space="preserve"> </w:t>
       </w:r>
-      <w:hyperlink r:id="rId71">
+      <w:hyperlink r:id="rId72">
         <w:r>
           <w:rPr>
             <w:rStyle w:val="Hyperlink"/>
@@ -4778,7 +4815,7 @@
       <w:r>
         <w:t xml:space="preserve"> </w:t>
       </w:r>
-      <w:hyperlink r:id="rId72">
+      <w:hyperlink r:id="rId73">
         <w:r>
           <w:rPr>
             <w:rStyle w:val="Hyperlink"/>
@@ -4792,7 +4829,7 @@
       <w:r>
         <w:t xml:space="preserve"> </w:t>
       </w:r>
-      <w:hyperlink r:id="rId73">
+      <w:hyperlink r:id="rId74">
         <w:r>
           <w:rPr>
             <w:rStyle w:val="Hyperlink"/>
@@ -4806,7 +4843,7 @@
       <w:r>
         <w:t xml:space="preserve"> </w:t>
       </w:r>
-      <w:hyperlink r:id="rId74">
+      <w:hyperlink r:id="rId75">
         <w:r>
           <w:rPr>
             <w:rStyle w:val="Hyperlink"/>
@@ -4850,11 +4887,11 @@
       <w:pPr>
         <w:pStyle w:val="Heading3"/>
       </w:pPr>
-      <w:bookmarkStart w:id="75" w:name="interactive-features-and-appearance"/>
+      <w:bookmarkStart w:id="76" w:name="interactive-features-and-appearance"/>
       <w:r>
         <w:t xml:space="preserve">Interactive features and appearance</w:t>
       </w:r>
-      <w:bookmarkEnd w:id="75"/>
+      <w:bookmarkEnd w:id="76"/>
     </w:p>
     <w:p>
       <w:pPr>
@@ -4958,7 +4995,7 @@
       <w:pPr>
         <w:pStyle w:val="CaptionedFigure"/>
       </w:pPr>
-      <w:bookmarkStart w:id="77" w:name="fig:plugins"/>
+      <w:bookmarkStart w:id="78" w:name="fig:plugins"/>
       <w:r>
         <w:drawing>
           <wp:inline>
@@ -4975,7 +5012,7 @@
                     </pic:cNvPicPr>
                   </pic:nvPicPr>
                   <pic:blipFill>
-                    <a:blip r:embed="rId76"/>
+                    <a:blip r:embed="rId77"/>
                     <a:stretch>
                       <a:fillRect/>
                     </a:stretch>
@@ -5001,7 +5038,7 @@
           </wp:inline>
         </w:drawing>
       </w:r>
-      <w:bookmarkEnd w:id="77"/>
+      <w:bookmarkEnd w:id="78"/>
     </w:p>
     <w:p>
       <w:pPr>
@@ -5028,7 +5065,7 @@
       <w:r>
         <w:t xml:space="preserve"> </w:t>
       </w:r>
-      <w:hyperlink r:id="rId78">
+      <w:hyperlink r:id="rId79">
         <w:r>
           <w:rPr>
             <w:rStyle w:val="Hyperlink"/>
@@ -5045,7 +5082,7 @@
       <w:r>
         <w:t xml:space="preserve"> </w:t>
       </w:r>
-      <w:hyperlink r:id="rId79">
+      <w:hyperlink r:id="rId80">
         <w:r>
           <w:rPr>
             <w:rStyle w:val="Hyperlink"/>
@@ -5059,7 +5096,7 @@
       <w:r>
         <w:t xml:space="preserve"> </w:t>
       </w:r>
-      <w:hyperlink r:id="rId80">
+      <w:hyperlink r:id="rId81">
         <w:r>
           <w:rPr>
             <w:rStyle w:val="Hyperlink"/>
@@ -5114,11 +5151,11 @@
       <w:pPr>
         <w:pStyle w:val="Heading3"/>
       </w:pPr>
-      <w:bookmarkStart w:id="81" w:name="continuous-publication"/>
+      <w:bookmarkStart w:id="82" w:name="continuous-publication"/>
       <w:r>
         <w:t xml:space="preserve">Continuous publication</w:t>
       </w:r>
-      <w:bookmarkEnd w:id="81"/>
+      <w:bookmarkEnd w:id="82"/>
     </w:p>
     <w:p>
       <w:pPr>
@@ -5173,7 +5210,7 @@
       <w:r>
         <w:t xml:space="preserve"> </w:t>
       </w:r>
-      <w:hyperlink r:id="rId82">
+      <w:hyperlink r:id="rId83">
         <w:r>
           <w:rPr>
             <w:rStyle w:val="Hyperlink"/>
@@ -5205,7 +5242,7 @@
       <w:r>
         <w:t xml:space="preserve"> </w:t>
       </w:r>
-      <w:hyperlink r:id="rId83">
+      <w:hyperlink r:id="rId84">
         <w:r>
           <w:rPr>
             <w:rStyle w:val="Hyperlink"/>
@@ -5233,7 +5270,7 @@
       <w:r>
         <w:t xml:space="preserve"> </w:t>
       </w:r>
-      <w:hyperlink r:id="rId84">
+      <w:hyperlink r:id="rId85">
         <w:r>
           <w:rPr>
             <w:rStyle w:val="Hyperlink"/>
@@ -5253,7 +5290,7 @@
       <w:r>
         <w:t xml:space="preserve"> </w:t>
       </w:r>
-      <w:hyperlink r:id="rId85">
+      <w:hyperlink r:id="rId86">
         <w:r>
           <w:rPr>
             <w:rStyle w:val="Hyperlink"/>
@@ -5276,7 +5313,7 @@
       <w:r>
         <w:t xml:space="preserve"> </w:t>
       </w:r>
-      <w:hyperlink r:id="rId86">
+      <w:hyperlink r:id="rId87">
         <w:r>
           <w:rPr>
             <w:rStyle w:val="VerbatimChar"/>
@@ -5294,7 +5331,7 @@
       <w:r>
         <w:t xml:space="preserve"> </w:t>
       </w:r>
-      <w:hyperlink r:id="rId87">
+      <w:hyperlink r:id="rId88">
         <w:r>
           <w:rPr>
             <w:rStyle w:val="VerbatimChar"/>
@@ -5318,7 +5355,7 @@
       <w:r>
         <w:t xml:space="preserve"> </w:t>
       </w:r>
-      <w:hyperlink r:id="rId88">
+      <w:hyperlink r:id="rId89">
         <w:r>
           <w:rPr>
             <w:rStyle w:val="Hyperlink"/>
@@ -5341,7 +5378,7 @@
       <w:r>
         <w:t xml:space="preserve"> </w:t>
       </w:r>
-      <w:hyperlink r:id="rId89">
+      <w:hyperlink r:id="rId90">
         <w:r>
           <w:rPr>
             <w:rStyle w:val="Hyperlink"/>
@@ -5357,11 +5394,11 @@
       <w:pPr>
         <w:pStyle w:val="Heading3"/>
       </w:pPr>
-      <w:bookmarkStart w:id="90" w:name="timestamping"/>
+      <w:bookmarkStart w:id="91" w:name="timestamping"/>
       <w:r>
         <w:t xml:space="preserve">Timestamping</w:t>
       </w:r>
-      <w:bookmarkEnd w:id="90"/>
+      <w:bookmarkEnd w:id="91"/>
     </w:p>
     <w:p>
       <w:pPr>
@@ -5429,7 +5466,7 @@
       <w:r>
         <w:t xml:space="preserve"> </w:t>
       </w:r>
-      <w:hyperlink r:id="rId91">
+      <w:hyperlink r:id="rId92">
         <w:r>
           <w:rPr>
             <w:rStyle w:val="Hyperlink"/>
@@ -5546,11 +5583,11 @@
       <w:pPr>
         <w:pStyle w:val="Heading3"/>
       </w:pPr>
-      <w:bookmarkStart w:id="92" w:name="reproducible-manuscripts"/>
+      <w:bookmarkStart w:id="93" w:name="reproducible-manuscripts"/>
       <w:r>
         <w:t xml:space="preserve">Reproducible manuscripts</w:t>
       </w:r>
-      <w:bookmarkEnd w:id="92"/>
+      <w:bookmarkEnd w:id="93"/>
     </w:p>
     <w:p>
       <w:pPr>
@@ -5696,11 +5733,11 @@
       <w:pPr>
         <w:pStyle w:val="Heading3"/>
       </w:pPr>
-      <w:bookmarkStart w:id="93" w:name="getting-started"/>
+      <w:bookmarkStart w:id="94" w:name="getting-started"/>
       <w:r>
         <w:t xml:space="preserve">Getting started</w:t>
       </w:r>
-      <w:bookmarkEnd w:id="93"/>
+      <w:bookmarkEnd w:id="94"/>
     </w:p>
     <w:p>
       <w:pPr>
@@ -5712,7 +5749,7 @@
       <w:r>
         <w:t xml:space="preserve"> </w:t>
       </w:r>
-      <w:hyperlink r:id="rId94">
+      <w:hyperlink r:id="rId95">
         <w:r>
           <w:rPr>
             <w:rStyle w:val="Hyperlink"/>
@@ -5732,7 +5769,7 @@
       <w:r>
         <w:t xml:space="preserve"> </w:t>
       </w:r>
-      <w:hyperlink r:id="rId95">
+      <w:hyperlink r:id="rId96">
         <w:r>
           <w:rPr>
             <w:rStyle w:val="Hyperlink"/>
@@ -5806,7 +5843,7 @@
       <w:r>
         <w:t xml:space="preserve"> </w:t>
       </w:r>
-      <w:hyperlink r:id="rId96">
+      <w:hyperlink r:id="rId97">
         <w:r>
           <w:rPr>
             <w:rStyle w:val="Hyperlink"/>
@@ -5840,7 +5877,7 @@
       <w:r>
         <w:t xml:space="preserve"> </w:t>
       </w:r>
-      <w:hyperlink r:id="rId97">
+      <w:hyperlink r:id="rId98">
         <w:r>
           <w:rPr>
             <w:rStyle w:val="Hyperlink"/>
@@ -5880,11 +5917,11 @@
       <w:pPr>
         <w:pStyle w:val="Heading3"/>
       </w:pPr>
-      <w:bookmarkStart w:id="98" w:name="existing-manuscripts"/>
+      <w:bookmarkStart w:id="99" w:name="existing-manuscripts"/>
       <w:r>
         <w:t xml:space="preserve">Existing manuscripts</w:t>
       </w:r>
-      <w:bookmarkEnd w:id="98"/>
+      <w:bookmarkEnd w:id="99"/>
     </w:p>
     <w:p>
       <w:pPr>
@@ -5902,7 +5939,7 @@
       <w:r>
         <w:t xml:space="preserve"> </w:t>
       </w:r>
-      <w:hyperlink r:id="rId99">
+      <w:hyperlink r:id="rId100">
         <w:r>
           <w:rPr>
             <w:rStyle w:val="Hyperlink"/>
@@ -5945,7 +5982,7 @@
       <w:r>
         <w:t xml:space="preserve"> </w:t>
       </w:r>
-      <w:hyperlink r:id="rId100">
+      <w:hyperlink r:id="rId101">
         <w:r>
           <w:rPr>
             <w:rStyle w:val="Hyperlink"/>
@@ -5965,7 +6002,7 @@
       <w:r>
         <w:t xml:space="preserve">Within hours, the authors used Markdown’s strikethrough formatting in Manubot to cross-out the errant sentences (</w:t>
       </w:r>
-      <w:hyperlink r:id="rId101">
+      <w:hyperlink r:id="rId102">
         <w:r>
           <w:rPr>
             <w:rStyle w:val="Hyperlink"/>
@@ -5979,7 +6016,7 @@
       <w:r>
         <w:t xml:space="preserve"> </w:t>
       </w:r>
-      <w:hyperlink r:id="rId102">
+      <w:hyperlink r:id="rId103">
         <w:r>
           <w:rPr>
             <w:rStyle w:val="Hyperlink"/>
@@ -5999,7 +6036,7 @@
       <w:r>
         <w:t xml:space="preserve"> </w:t>
       </w:r>
-      <w:hyperlink r:id="rId103">
+      <w:hyperlink r:id="rId104">
         <w:r>
           <w:rPr>
             <w:rStyle w:val="Hyperlink"/>
@@ -6028,7 +6065,7 @@
       <w:r>
         <w:t xml:space="preserve"> </w:t>
       </w:r>
-      <w:hyperlink r:id="rId104">
+      <w:hyperlink r:id="rId105">
         <w:r>
           <w:rPr>
             <w:rStyle w:val="Hyperlink"/>
@@ -6106,7 +6143,7 @@
       <w:r>
         <w:t xml:space="preserve"> </w:t>
       </w:r>
-      <w:hyperlink r:id="rId105">
+      <w:hyperlink r:id="rId106">
         <w:r>
           <w:rPr>
             <w:rStyle w:val="Hyperlink"/>
@@ -6117,7 +6154,7 @@
       <w:r>
         <w:t xml:space="preserve"> </w:t>
       </w:r>
-      <w:hyperlink r:id="rId106">
+      <w:hyperlink r:id="rId107">
         <w:r>
           <w:rPr>
             <w:rStyle w:val="Hyperlink"/>
@@ -6148,7 +6185,7 @@
       <w:r>
         <w:t xml:space="preserve"> </w:t>
       </w:r>
-      <w:hyperlink r:id="rId107">
+      <w:hyperlink r:id="rId108">
         <w:r>
           <w:rPr>
             <w:rStyle w:val="Hyperlink"/>
@@ -6179,7 +6216,7 @@
       <w:r>
         <w:t xml:space="preserve"> </w:t>
       </w:r>
-      <w:hyperlink r:id="rId108">
+      <w:hyperlink r:id="rId109">
         <w:r>
           <w:rPr>
             <w:rStyle w:val="Hyperlink"/>
@@ -6193,7 +6230,7 @@
       <w:r>
         <w:t xml:space="preserve"> </w:t>
       </w:r>
-      <w:hyperlink r:id="rId109">
+      <w:hyperlink r:id="rId110">
         <w:r>
           <w:rPr>
             <w:rStyle w:val="Hyperlink"/>
@@ -6224,7 +6261,7 @@
       <w:r>
         <w:t xml:space="preserve"> </w:t>
       </w:r>
-      <w:hyperlink r:id="rId79">
+      <w:hyperlink r:id="rId80">
         <w:r>
           <w:rPr>
             <w:rStyle w:val="Hyperlink"/>
@@ -6255,7 +6292,7 @@
       <w:r>
         <w:t xml:space="preserve"> </w:t>
       </w:r>
-      <w:hyperlink r:id="rId110">
+      <w:hyperlink r:id="rId111">
         <w:r>
           <w:rPr>
             <w:rStyle w:val="Hyperlink"/>
@@ -6292,7 +6329,7 @@
       <w:r>
         <w:t xml:space="preserve"> </w:t>
       </w:r>
-      <w:hyperlink r:id="rId111">
+      <w:hyperlink r:id="rId112">
         <w:r>
           <w:rPr>
             <w:rStyle w:val="Hyperlink"/>
@@ -6312,7 +6349,7 @@
       <w:r>
         <w:t xml:space="preserve"> </w:t>
       </w:r>
-      <w:hyperlink r:id="rId112">
+      <w:hyperlink r:id="rId113">
         <w:r>
           <w:rPr>
             <w:rStyle w:val="Hyperlink"/>
@@ -6326,7 +6363,7 @@
       <w:r>
         <w:t xml:space="preserve"> </w:t>
       </w:r>
-      <w:hyperlink r:id="rId113">
+      <w:hyperlink r:id="rId114">
         <w:r>
           <w:rPr>
             <w:rStyle w:val="Hyperlink"/>
@@ -6357,7 +6394,7 @@
       <w:r>
         <w:t xml:space="preserve"> </w:t>
       </w:r>
-      <w:hyperlink r:id="rId114">
+      <w:hyperlink r:id="rId115">
         <w:r>
           <w:rPr>
             <w:rStyle w:val="Hyperlink"/>
@@ -6371,7 +6408,7 @@
       <w:r>
         <w:t xml:space="preserve"> </w:t>
       </w:r>
-      <w:hyperlink r:id="rId115">
+      <w:hyperlink r:id="rId116">
         <w:r>
           <w:rPr>
             <w:rStyle w:val="Hyperlink"/>
@@ -6385,7 +6422,7 @@
       <w:r>
         <w:t xml:space="preserve"> </w:t>
       </w:r>
-      <w:hyperlink r:id="rId116">
+      <w:hyperlink r:id="rId117">
         <w:r>
           <w:rPr>
             <w:rStyle w:val="Hyperlink"/>
@@ -6416,7 +6453,7 @@
       <w:r>
         <w:t xml:space="preserve"> </w:t>
       </w:r>
-      <w:hyperlink r:id="rId117">
+      <w:hyperlink r:id="rId118">
         <w:r>
           <w:rPr>
             <w:rStyle w:val="Hyperlink"/>
@@ -6436,7 +6473,7 @@
       <w:r>
         <w:t xml:space="preserve"> </w:t>
       </w:r>
-      <w:hyperlink r:id="rId118">
+      <w:hyperlink r:id="rId119">
         <w:r>
           <w:rPr>
             <w:rStyle w:val="Hyperlink"/>
@@ -6470,7 +6507,7 @@
       <w:r>
         <w:t xml:space="preserve"> </w:t>
       </w:r>
-      <w:hyperlink r:id="rId119">
+      <w:hyperlink r:id="rId120">
         <w:r>
           <w:rPr>
             <w:rStyle w:val="Hyperlink"/>
@@ -6503,11 +6540,11 @@
       <w:pPr>
         <w:pStyle w:val="Heading3"/>
       </w:pPr>
-      <w:bookmarkStart w:id="120" w:name="citation-utilities"/>
+      <w:bookmarkStart w:id="121" w:name="citation-utilities"/>
       <w:r>
         <w:t xml:space="preserve">Citation utilities</w:t>
       </w:r>
-      <w:bookmarkEnd w:id="120"/>
+      <w:bookmarkEnd w:id="121"/>
     </w:p>
     <w:p>
       <w:pPr>
@@ -6528,7 +6565,7 @@
       <w:r>
         <w:t xml:space="preserve"> </w:t>
       </w:r>
-      <w:hyperlink r:id="rId121">
+      <w:hyperlink r:id="rId122">
         <w:r>
           <w:rPr>
             <w:rStyle w:val="Hyperlink"/>
@@ -6551,7 +6588,7 @@
       <w:r>
         <w:t xml:space="preserve"> </w:t>
       </w:r>
-      <w:hyperlink r:id="rId122">
+      <w:hyperlink r:id="rId123">
         <w:r>
           <w:rPr>
             <w:rStyle w:val="Hyperlink"/>
@@ -6706,7 +6743,7 @@
       <w:r>
         <w:t xml:space="preserve"> </w:t>
       </w:r>
-      <w:hyperlink r:id="rId123">
+      <w:hyperlink r:id="rId124">
         <w:r>
           <w:rPr>
             <w:rStyle w:val="Hyperlink"/>
@@ -6737,11 +6774,11 @@
       <w:pPr>
         <w:pStyle w:val="Heading3"/>
       </w:pPr>
-      <w:bookmarkStart w:id="124" w:name="future"/>
+      <w:bookmarkStart w:id="125" w:name="future"/>
       <w:r>
         <w:t xml:space="preserve">Future enhancements</w:t>
       </w:r>
-      <w:bookmarkEnd w:id="124"/>
+      <w:bookmarkEnd w:id="125"/>
     </w:p>
     <w:p>
       <w:pPr>
@@ -6856,7 +6893,7 @@
       <w:r>
         <w:t xml:space="preserve"> </w:t>
       </w:r>
-      <w:hyperlink r:id="rId125">
+      <w:hyperlink r:id="rId126">
         <w:r>
           <w:rPr>
             <w:rStyle w:val="Hyperlink"/>
@@ -6952,7 +6989,7 @@
       <w:r>
         <w:t xml:space="preserve"> </w:t>
       </w:r>
-      <w:hyperlink r:id="rId126">
+      <w:hyperlink r:id="rId127">
         <w:r>
           <w:rPr>
             <w:rStyle w:val="Hyperlink"/>
@@ -6971,11 +7008,11 @@
       <w:pPr>
         <w:pStyle w:val="Heading2"/>
       </w:pPr>
-      <w:bookmarkStart w:id="127" w:name="authorship"/>
+      <w:bookmarkStart w:id="128" w:name="authorship"/>
       <w:r>
         <w:t xml:space="preserve">Authorship</w:t>
       </w:r>
-      <w:bookmarkEnd w:id="127"/>
+      <w:bookmarkEnd w:id="128"/>
     </w:p>
     <w:p>
       <w:pPr>
@@ -7019,7 +7056,7 @@
       <w:r>
         <w:t xml:space="preserve"> </w:t>
       </w:r>
-      <w:hyperlink r:id="rId128">
+      <w:hyperlink r:id="rId129">
         <w:r>
           <w:rPr>
             <w:rStyle w:val="Hyperlink"/>
@@ -7105,7 +7142,7 @@
       <w:r>
         <w:t xml:space="preserve"> </w:t>
       </w:r>
-      <w:hyperlink r:id="rId129">
+      <w:hyperlink r:id="rId130">
         <w:r>
           <w:rPr>
             <w:rStyle w:val="Hyperlink"/>
@@ -7380,21 +7417,21 @@
       <w:pPr>
         <w:pStyle w:val="Heading2"/>
       </w:pPr>
-      <w:bookmarkStart w:id="130" w:name="discussion"/>
+      <w:bookmarkStart w:id="131" w:name="discussion"/>
       <w:r>
         <w:t xml:space="preserve">Discussion</w:t>
       </w:r>
-      <w:bookmarkEnd w:id="130"/>
+      <w:bookmarkEnd w:id="131"/>
     </w:p>
     <w:p>
       <w:pPr>
         <w:pStyle w:val="Heading3"/>
       </w:pPr>
-      <w:bookmarkStart w:id="131" w:name="collaborative-review-manuscripts"/>
+      <w:bookmarkStart w:id="132" w:name="collaborative-review-manuscripts"/>
       <w:r>
         <w:t xml:space="preserve">Collaborative review manuscripts</w:t>
       </w:r>
-      <w:bookmarkEnd w:id="131"/>
+      <w:bookmarkEnd w:id="132"/>
     </w:p>
     <w:p>
       <w:pPr>
@@ -7452,7 +7489,7 @@
       <w:r>
         <w:t xml:space="preserve"> </w:t>
       </w:r>
-      <w:hyperlink r:id="rId132">
+      <w:hyperlink r:id="rId133">
         <w:r>
           <w:rPr>
             <w:rStyle w:val="Hyperlink"/>
@@ -7568,11 +7605,11 @@
       <w:pPr>
         <w:pStyle w:val="Heading3"/>
       </w:pPr>
-      <w:bookmarkStart w:id="133" w:name="Xf361382fe91980fc285c101efbc7c5bfea28c1e"/>
+      <w:bookmarkStart w:id="134" w:name="Xf361382fe91980fc285c101efbc7c5bfea28c1e"/>
       <w:r>
         <w:t xml:space="preserve">Additional collaborative writing projects</w:t>
       </w:r>
-      <w:bookmarkEnd w:id="133"/>
+      <w:bookmarkEnd w:id="134"/>
     </w:p>
     <w:p>
       <w:pPr>
@@ -7627,7 +7664,7 @@
       <w:r>
         <w:t xml:space="preserve"> </w:t>
       </w:r>
-      <w:hyperlink r:id="rId134">
+      <w:hyperlink r:id="rId135">
         <w:r>
           <w:rPr>
             <w:rStyle w:val="Hyperlink"/>
@@ -7644,7 +7681,7 @@
       <w:r>
         <w:t xml:space="preserve"> </w:t>
       </w:r>
-      <w:hyperlink r:id="rId135">
+      <w:hyperlink r:id="rId136">
         <w:r>
           <w:rPr>
             <w:rStyle w:val="Hyperlink"/>
@@ -7742,7 +7779,7 @@
       <w:r>
         <w:t xml:space="preserve"> </w:t>
       </w:r>
-      <w:hyperlink r:id="rId136">
+      <w:hyperlink r:id="rId137">
         <w:r>
           <w:rPr>
             <w:rStyle w:val="Hyperlink"/>
@@ -7825,7 +7862,7 @@
       <w:r>
         <w:t xml:space="preserve"> </w:t>
       </w:r>
-      <w:hyperlink r:id="rId137">
+      <w:hyperlink r:id="rId138">
         <w:r>
           <w:rPr>
             <w:rStyle w:val="Hyperlink"/>
@@ -7990,7 +8027,7 @@
       <w:r>
         <w:t xml:space="preserve"> </w:t>
       </w:r>
-      <w:hyperlink r:id="rId138">
+      <w:hyperlink r:id="rId139">
         <w:r>
           <w:rPr>
             <w:rStyle w:val="Hyperlink"/>
@@ -8013,7 +8050,7 @@
       <w:r>
         <w:t xml:space="preserve"> </w:t>
       </w:r>
-      <w:hyperlink r:id="rId139">
+      <w:hyperlink r:id="rId140">
         <w:r>
           <w:rPr>
             <w:rStyle w:val="Hyperlink"/>
@@ -8030,7 +8067,7 @@
       <w:r>
         <w:t xml:space="preserve"> </w:t>
       </w:r>
-      <w:hyperlink r:id="rId140">
+      <w:hyperlink r:id="rId141">
         <w:r>
           <w:rPr>
             <w:rStyle w:val="Hyperlink"/>
@@ -8044,7 +8081,7 @@
       <w:r>
         <w:t xml:space="preserve"> </w:t>
       </w:r>
-      <w:hyperlink r:id="rId141">
+      <w:hyperlink r:id="rId142">
         <w:r>
           <w:rPr>
             <w:rStyle w:val="Hyperlink"/>
@@ -8235,7 +8272,7 @@
       <w:r>
         <w:t xml:space="preserve"> </w:t>
       </w:r>
-      <w:hyperlink r:id="rId142">
+      <w:hyperlink r:id="rId143">
         <w:r>
           <w:rPr>
             <w:rStyle w:val="Hyperlink"/>
@@ -8332,11 +8369,11 @@
       <w:pPr>
         <w:pStyle w:val="Heading3"/>
       </w:pPr>
-      <w:bookmarkStart w:id="143" w:name="limitations"/>
+      <w:bookmarkStart w:id="144" w:name="limitations"/>
       <w:r>
         <w:t xml:space="preserve">Limitations</w:t>
       </w:r>
-      <w:bookmarkEnd w:id="143"/>
+      <w:bookmarkEnd w:id="144"/>
     </w:p>
     <w:p>
       <w:pPr>
@@ -8386,7 +8423,7 @@
       <w:r>
         <w:t xml:space="preserve"> </w:t>
       </w:r>
-      <w:hyperlink r:id="rId144">
+      <w:hyperlink r:id="rId145">
         <w:r>
           <w:rPr>
             <w:rStyle w:val="Hyperlink"/>
@@ -8473,7 +8510,7 @@
       <w:r>
         <w:t xml:space="preserve">Conferences and open source projects have used codes of conduct to establish these norms (e.g. </w:t>
       </w:r>
-      <w:hyperlink r:id="rId145">
+      <w:hyperlink r:id="rId146">
         <w:r>
           <w:rPr>
             <w:rStyle w:val="Hyperlink"/>
@@ -8515,11 +8552,11 @@
       <w:pPr>
         <w:pStyle w:val="Heading3"/>
       </w:pPr>
-      <w:bookmarkStart w:id="146" w:name="manubot-in-the-context-of-open-science"/>
+      <w:bookmarkStart w:id="147" w:name="manubot-in-the-context-of-open-science"/>
       <w:r>
         <w:t xml:space="preserve">Manubot in the context of open science</w:t>
       </w:r>
-      <w:bookmarkEnd w:id="146"/>
+      <w:bookmarkEnd w:id="147"/>
     </w:p>
     <w:p>
       <w:pPr>
@@ -8784,11 +8821,11 @@
       <w:pPr>
         <w:pStyle w:val="Heading2"/>
       </w:pPr>
-      <w:bookmarkStart w:id="147" w:name="code-and-data-availability"/>
+      <w:bookmarkStart w:id="148" w:name="code-and-data-availability"/>
       <w:r>
         <w:t xml:space="preserve">Code and data availability</w:t>
       </w:r>
-      <w:bookmarkEnd w:id="147"/>
+      <w:bookmarkEnd w:id="148"/>
     </w:p>
     <w:p>
       <w:pPr>
@@ -8800,7 +8837,7 @@
       <w:r>
         <w:t xml:space="preserve"> </w:t>
       </w:r>
-      <w:hyperlink r:id="rId84">
+      <w:hyperlink r:id="rId85">
         <w:r>
           <w:rPr>
             <w:rStyle w:val="Hyperlink"/>
@@ -8817,7 +8854,7 @@
       <w:r>
         <w:t xml:space="preserve"> </w:t>
       </w:r>
-      <w:hyperlink r:id="rId148">
+      <w:hyperlink r:id="rId149">
         <w:r>
           <w:rPr>
             <w:rStyle w:val="VerbatimChar"/>
@@ -8844,7 +8881,7 @@
           <w:ilvl w:val="0"/>
         </w:numPr>
       </w:pPr>
-      <w:hyperlink r:id="rId48">
+      <w:hyperlink r:id="rId49">
         <w:r>
           <w:rPr>
             <w:rStyle w:val="Hyperlink"/>
@@ -8858,7 +8895,7 @@
       <w:r>
         <w:t xml:space="preserve">(</w:t>
       </w:r>
-      <w:hyperlink r:id="rId149">
+      <w:hyperlink r:id="rId150">
         <w:r>
           <w:rPr>
             <w:rStyle w:val="Hyperlink"/>
@@ -8872,7 +8909,7 @@
       <w:r>
         <w:t xml:space="preserve"> </w:t>
       </w:r>
-      <w:hyperlink r:id="rId150">
+      <w:hyperlink r:id="rId151">
         <w:r>
           <w:rPr>
             <w:rStyle w:val="VerbatimChar"/>
@@ -8887,7 +8924,7 @@
       <w:r>
         <w:t xml:space="preserve"> </w:t>
       </w:r>
-      <w:hyperlink r:id="rId121">
+      <w:hyperlink r:id="rId122">
         <w:r>
           <w:rPr>
             <w:rStyle w:val="Hyperlink"/>
@@ -8907,7 +8944,7 @@
           <w:ilvl w:val="0"/>
         </w:numPr>
       </w:pPr>
-      <w:hyperlink r:id="rId94">
+      <w:hyperlink r:id="rId95">
         <w:r>
           <w:rPr>
             <w:rStyle w:val="Hyperlink"/>
@@ -8921,7 +8958,7 @@
       <w:r>
         <w:t xml:space="preserve">(</w:t>
       </w:r>
-      <w:hyperlink r:id="rId151">
+      <w:hyperlink r:id="rId152">
         <w:r>
           <w:rPr>
             <w:rStyle w:val="Hyperlink"/>
@@ -8935,7 +8972,7 @@
       <w:r>
         <w:t xml:space="preserve"> </w:t>
       </w:r>
-      <w:hyperlink r:id="rId152">
+      <w:hyperlink r:id="rId153">
         <w:r>
           <w:rPr>
             <w:rStyle w:val="VerbatimChar"/>
@@ -8952,11 +8989,11 @@
       <w:pPr>
         <w:pStyle w:val="Heading2"/>
       </w:pPr>
-      <w:bookmarkStart w:id="153" w:name="supporting-information"/>
+      <w:bookmarkStart w:id="154" w:name="supporting-information"/>
       <w:r>
         <w:t xml:space="preserve">Supporting Information</w:t>
       </w:r>
-      <w:bookmarkEnd w:id="153"/>
+      <w:bookmarkEnd w:id="154"/>
     </w:p>
     <w:p>
       <w:pPr>
@@ -9003,7 +9040,7 @@
       <w:r>
         <w:t xml:space="preserve"> </w:t>
       </w:r>
-      <w:hyperlink r:id="rId154">
+      <w:hyperlink r:id="rId155">
         <w:r>
           <w:rPr>
             <w:rStyle w:val="Hyperlink"/>
@@ -9028,11 +9065,11 @@
       <w:pPr>
         <w:pStyle w:val="Heading2"/>
       </w:pPr>
-      <w:bookmarkStart w:id="155" w:name="acknowledgments"/>
+      <w:bookmarkStart w:id="156" w:name="acknowledgments"/>
       <w:r>
         <w:t xml:space="preserve">Acknowledgments</w:t>
       </w:r>
-      <w:bookmarkEnd w:id="155"/>
+      <w:bookmarkEnd w:id="156"/>
     </w:p>
     <w:p>
       <w:pPr>
@@ -9076,14 +9113,14 @@
       <w:pPr>
         <w:pStyle w:val="Heading2"/>
       </w:pPr>
-      <w:bookmarkStart w:id="156" w:name="references"/>
+      <w:bookmarkStart w:id="157" w:name="references"/>
       <w:r>
         <w:t xml:space="preserve">References</w:t>
       </w:r>
-      <w:bookmarkEnd w:id="156"/>
-    </w:p>
-    <w:bookmarkStart w:id="349" w:name="refs"/>
-    <w:bookmarkStart w:id="158" w:name="ref-1DiVJ3t6P"/>
+      <w:bookmarkEnd w:id="157"/>
+    </w:p>
+    <w:bookmarkStart w:id="350" w:name="refs"/>
+    <w:bookmarkStart w:id="159" w:name="ref-1DiVJ3t6P"/>
     <w:p>
       <w:pPr>
         <w:pStyle w:val="Bibliography"/>
@@ -9091,7 +9128,7 @@
       <w:r>
         <w:t xml:space="preserve">1. Nielsen M. Reinventing Discovery [Internet]. Princeton, NJ: Princeton University Press; 2011. doi:</w:t>
       </w:r>
-      <w:hyperlink r:id="rId157">
+      <w:hyperlink r:id="rId158">
         <w:r>
           <w:rPr>
             <w:rStyle w:val="Hyperlink"/>
@@ -9100,8 +9137,8 @@
         </w:r>
       </w:hyperlink>
     </w:p>
-    <w:bookmarkEnd w:id="158"/>
-    <w:bookmarkStart w:id="160" w:name="ref-IWBJQIkl"/>
+    <w:bookmarkEnd w:id="159"/>
+    <w:bookmarkStart w:id="161" w:name="ref-IWBJQIkl"/>
     <w:p>
       <w:pPr>
         <w:pStyle w:val="Bibliography"/>
@@ -9109,7 +9146,7 @@
       <w:r>
         <w:t xml:space="preserve">2. National Academies of Sciences, Engineering, and Medicine. Open Science by Design: Realizing a Vision for 21st Century Research [Internet]. National Academies Press; 2018. doi:</w:t>
       </w:r>
-      <w:hyperlink r:id="rId159">
+      <w:hyperlink r:id="rId160">
         <w:r>
           <w:rPr>
             <w:rStyle w:val="Hyperlink"/>
@@ -9118,8 +9155,8 @@
         </w:r>
       </w:hyperlink>
     </w:p>
-    <w:bookmarkEnd w:id="160"/>
-    <w:bookmarkStart w:id="162" w:name="ref-16CgM2x0z"/>
+    <w:bookmarkEnd w:id="161"/>
+    <w:bookmarkStart w:id="163" w:name="ref-16CgM2x0z"/>
     <w:p>
       <w:pPr>
         <w:pStyle w:val="Bibliography"/>
@@ -9130,7 +9167,7 @@
       <w:r>
         <w:t xml:space="preserve"> </w:t>
       </w:r>
-      <w:hyperlink r:id="rId161">
+      <w:hyperlink r:id="rId162">
         <w:r>
           <w:rPr>
             <w:rStyle w:val="Hyperlink"/>
@@ -9139,8 +9176,8 @@
         </w:r>
       </w:hyperlink>
     </w:p>
-    <w:bookmarkEnd w:id="162"/>
-    <w:bookmarkStart w:id="164" w:name="ref-12sHvZy1a"/>
+    <w:bookmarkEnd w:id="163"/>
+    <w:bookmarkStart w:id="165" w:name="ref-12sHvZy1a"/>
     <w:p>
       <w:pPr>
         <w:pStyle w:val="Bibliography"/>
@@ -9148,7 +9185,7 @@
       <w:r>
         <w:t xml:space="preserve">4. Khare R, Good BM, Leaman R, Su AI, Lu Z. Crowdsourcing in biomedicine: challenges and opportunities. Brief Bioinform. Oxford University Press; 2016;17: 23–32. doi:</w:t>
       </w:r>
-      <w:hyperlink r:id="rId163">
+      <w:hyperlink r:id="rId164">
         <w:r>
           <w:rPr>
             <w:rStyle w:val="Hyperlink"/>
@@ -9157,8 +9194,8 @@
         </w:r>
       </w:hyperlink>
     </w:p>
-    <w:bookmarkEnd w:id="164"/>
-    <w:bookmarkStart w:id="166" w:name="ref-PZMP42Ak"/>
+    <w:bookmarkEnd w:id="165"/>
+    <w:bookmarkStart w:id="167" w:name="ref-PZMP42Ak"/>
     <w:p>
       <w:pPr>
         <w:pStyle w:val="Bibliography"/>
@@ -9166,7 +9203,7 @@
       <w:r>
         <w:t xml:space="preserve">5. Ching T, Himmelstein DS, Beaulieu-Jones BK, Kalinin AA, Do BT, Way GP, et al. Opportunities and obstacles for deep learning in biology and medicine. J R Soc Interface. The Royal Society; 2018;15: 20170387. doi:</w:t>
       </w:r>
-      <w:hyperlink r:id="rId165">
+      <w:hyperlink r:id="rId166">
         <w:r>
           <w:rPr>
             <w:rStyle w:val="Hyperlink"/>
@@ -9175,8 +9212,8 @@
         </w:r>
       </w:hyperlink>
     </w:p>
-    <w:bookmarkEnd w:id="166"/>
-    <w:bookmarkStart w:id="168" w:name="ref-AylLD9F8"/>
+    <w:bookmarkEnd w:id="167"/>
+    <w:bookmarkStart w:id="169" w:name="ref-AylLD9F8"/>
     <w:p>
       <w:pPr>
         <w:pStyle w:val="Bibliography"/>
@@ -9184,7 +9221,7 @@
       <w:r>
         <w:t xml:space="preserve">6. Perkel JM. Scientific writing: the online cooperative. Nature. Springer Nature; 2014;514: 127–128. doi:</w:t>
       </w:r>
-      <w:hyperlink r:id="rId167">
+      <w:hyperlink r:id="rId168">
         <w:r>
           <w:rPr>
             <w:rStyle w:val="Hyperlink"/>
@@ -9193,8 +9230,8 @@
         </w:r>
       </w:hyperlink>
     </w:p>
-    <w:bookmarkEnd w:id="168"/>
-    <w:bookmarkStart w:id="170" w:name="ref-PlcxShQU"/>
+    <w:bookmarkEnd w:id="169"/>
+    <w:bookmarkStart w:id="171" w:name="ref-PlcxShQU"/>
     <w:p>
       <w:pPr>
         <w:pStyle w:val="Bibliography"/>
@@ -9202,7 +9239,7 @@
       <w:r>
         <w:t xml:space="preserve">7. Blischak JD, Davenport ER, Wilson G. A Quick Introduction to Version Control with Git and GitHub. Ouellette F, editor. PLoS Comput Biol. Public Library of Science (PLoS); 2016;12: e1004668. doi:</w:t>
       </w:r>
-      <w:hyperlink r:id="rId169">
+      <w:hyperlink r:id="rId170">
         <w:r>
           <w:rPr>
             <w:rStyle w:val="Hyperlink"/>
@@ -9211,8 +9248,8 @@
         </w:r>
       </w:hyperlink>
     </w:p>
-    <w:bookmarkEnd w:id="170"/>
-    <w:bookmarkStart w:id="172" w:name="ref-kEX5dgzK"/>
+    <w:bookmarkEnd w:id="171"/>
+    <w:bookmarkStart w:id="173" w:name="ref-kEX5dgzK"/>
     <w:p>
       <w:pPr>
         <w:pStyle w:val="Bibliography"/>
@@ -9220,7 +9257,7 @@
       <w:r>
         <w:t xml:space="preserve">8. Perez-Riverol Y, Gatto L, Wang R, Sachsenberg T, Uszkoreit J, Leprevost F da V, et al. Ten Simple Rules for Taking Advantage of Git and GitHub. Markel S, editor. PLoS Comput Biol. Public Library of Science (PLoS); 2016;12: e1004947. doi:</w:t>
       </w:r>
-      <w:hyperlink r:id="rId171">
+      <w:hyperlink r:id="rId172">
         <w:r>
           <w:rPr>
             <w:rStyle w:val="Hyperlink"/>
@@ -9229,8 +9266,8 @@
         </w:r>
       </w:hyperlink>
     </w:p>
-    <w:bookmarkEnd w:id="172"/>
-    <w:bookmarkStart w:id="174" w:name="ref-opQBBK06"/>
+    <w:bookmarkEnd w:id="173"/>
+    <w:bookmarkStart w:id="175" w:name="ref-opQBBK06"/>
     <w:p>
       <w:pPr>
         <w:pStyle w:val="Bibliography"/>
@@ -9241,7 +9278,7 @@
       <w:r>
         <w:t xml:space="preserve"> </w:t>
       </w:r>
-      <w:hyperlink r:id="rId173">
+      <w:hyperlink r:id="rId174">
         <w:r>
           <w:rPr>
             <w:rStyle w:val="Hyperlink"/>
@@ -9250,8 +9287,8 @@
         </w:r>
       </w:hyperlink>
     </w:p>
-    <w:bookmarkEnd w:id="174"/>
-    <w:bookmarkStart w:id="176" w:name="ref-tJKvnIaZ"/>
+    <w:bookmarkEnd w:id="175"/>
+    <w:bookmarkStart w:id="177" w:name="ref-tJKvnIaZ"/>
     <w:p>
       <w:pPr>
         <w:pStyle w:val="Bibliography"/>
@@ -9259,7 +9296,7 @@
       <w:r>
         <w:t xml:space="preserve">10. Ching T, Himmelstein DS, Beaulieu-Jones BK, Kalinin AA, Do BT, Way GP, et al. Opportunities And Obstacles For Deep Learning In Biology And Medicine [Internet]. bioRxiv. Cold Spring Harbor Laboratory; 2017. doi:</w:t>
       </w:r>
-      <w:hyperlink r:id="rId175">
+      <w:hyperlink r:id="rId176">
         <w:r>
           <w:rPr>
             <w:rStyle w:val="Hyperlink"/>
@@ -9268,8 +9305,8 @@
         </w:r>
       </w:hyperlink>
     </w:p>
-    <w:bookmarkEnd w:id="176"/>
-    <w:bookmarkStart w:id="178" w:name="ref-Q20Bxdsr"/>
+    <w:bookmarkEnd w:id="177"/>
+    <w:bookmarkStart w:id="179" w:name="ref-Q20Bxdsr"/>
     <w:p>
       <w:pPr>
         <w:pStyle w:val="Bibliography"/>
@@ -9277,7 +9314,7 @@
       <w:r>
         <w:t xml:space="preserve">11. Jupyter P, Bussonnier M, Forde J, Freeman J, Granger B, Head T, et al. Binder 2.0 - Reproducible, interactive, sharable environments for science at scale. Proceedings of the 17th Python in Science Conference. SciPy; 2018. doi:</w:t>
       </w:r>
-      <w:hyperlink r:id="rId177">
+      <w:hyperlink r:id="rId178">
         <w:r>
           <w:rPr>
             <w:rStyle w:val="Hyperlink"/>
@@ -9286,8 +9323,8 @@
         </w:r>
       </w:hyperlink>
     </w:p>
-    <w:bookmarkEnd w:id="178"/>
-    <w:bookmarkStart w:id="180" w:name="ref-17wKkS4DV"/>
+    <w:bookmarkEnd w:id="179"/>
+    <w:bookmarkStart w:id="181" w:name="ref-17wKkS4DV"/>
     <w:p>
       <w:pPr>
         <w:pStyle w:val="Bibliography"/>
@@ -9295,7 +9332,7 @@
       <w:r>
         <w:t xml:space="preserve">12. Krewinkel A, Winkler R. Formatting Open Science: agilely creating multiple document formats for academic manuscripts with Pandoc Scholar. PeerJ Computer Science. PeerJ; 2017;3: e112. doi:</w:t>
       </w:r>
-      <w:hyperlink r:id="rId179">
+      <w:hyperlink r:id="rId180">
         <w:r>
           <w:rPr>
             <w:rStyle w:val="Hyperlink"/>
@@ -9304,8 +9341,8 @@
         </w:r>
       </w:hyperlink>
     </w:p>
-    <w:bookmarkEnd w:id="180"/>
-    <w:bookmarkStart w:id="182" w:name="ref-9KfVIq3s"/>
+    <w:bookmarkEnd w:id="181"/>
+    <w:bookmarkStart w:id="183" w:name="ref-9KfVIq3s"/>
     <w:p>
       <w:pPr>
         <w:pStyle w:val="Bibliography"/>
@@ -9313,7 +9350,7 @@
       <w:r>
         <w:t xml:space="preserve">13. Fenner M, Scheliga K, Bartling S. Reference Management. Opening Science. Springer International Publishing; 2013. pp. 125–137. doi:</w:t>
       </w:r>
-      <w:hyperlink r:id="rId181">
+      <w:hyperlink r:id="rId182">
         <w:r>
           <w:rPr>
             <w:rStyle w:val="Hyperlink"/>
@@ -9322,8 +9359,8 @@
         </w:r>
       </w:hyperlink>
     </w:p>
-    <w:bookmarkEnd w:id="182"/>
-    <w:bookmarkStart w:id="184" w:name="ref-K7WVgf8X"/>
+    <w:bookmarkEnd w:id="183"/>
+    <w:bookmarkStart w:id="185" w:name="ref-K7WVgf8X"/>
     <w:p>
       <w:pPr>
         <w:pStyle w:val="Bibliography"/>
@@ -9331,7 +9368,7 @@
       <w:r>
         <w:t xml:space="preserve">14. Zhang Y. Comparison of Select Reference Management Tools. Medical Reference Services Quarterly. Informa UK Limited; 2012;31: 45–60. doi:</w:t>
       </w:r>
-      <w:hyperlink r:id="rId183">
+      <w:hyperlink r:id="rId184">
         <w:r>
           <w:rPr>
             <w:rStyle w:val="Hyperlink"/>
@@ -9340,8 +9377,8 @@
         </w:r>
       </w:hyperlink>
     </w:p>
-    <w:bookmarkEnd w:id="184"/>
-    <w:bookmarkStart w:id="186" w:name="ref-GKPtRdAw"/>
+    <w:bookmarkEnd w:id="185"/>
+    <w:bookmarkStart w:id="187" w:name="ref-GKPtRdAw"/>
     <w:p>
       <w:pPr>
         <w:pStyle w:val="Bibliography"/>
@@ -9358,7 +9395,7 @@
       <w:r>
         <w:t xml:space="preserve"> </w:t>
       </w:r>
-      <w:hyperlink r:id="rId185">
+      <w:hyperlink r:id="rId186">
         <w:r>
           <w:rPr>
             <w:rStyle w:val="Hyperlink"/>
@@ -9367,8 +9404,8 @@
         </w:r>
       </w:hyperlink>
     </w:p>
-    <w:bookmarkEnd w:id="186"/>
-    <w:bookmarkStart w:id="188" w:name="ref-LfJGtB83"/>
+    <w:bookmarkEnd w:id="187"/>
+    <w:bookmarkStart w:id="189" w:name="ref-LfJGtB83"/>
     <w:p>
       <w:pPr>
         <w:pStyle w:val="Bibliography"/>
@@ -9376,7 +9413,7 @@
       <w:r>
         <w:t xml:space="preserve">16. Knoepfler P. Reviewing post-publication peer review. Trends Genet. 2015;31: 221–3. doi:</w:t>
       </w:r>
-      <w:hyperlink r:id="rId187">
+      <w:hyperlink r:id="rId188">
         <w:r>
           <w:rPr>
             <w:rStyle w:val="Hyperlink"/>
@@ -9385,8 +9422,8 @@
         </w:r>
       </w:hyperlink>
     </w:p>
-    <w:bookmarkEnd w:id="188"/>
-    <w:bookmarkStart w:id="190" w:name="ref-Y2XyzLMc"/>
+    <w:bookmarkEnd w:id="189"/>
+    <w:bookmarkStart w:id="191" w:name="ref-Y2XyzLMc"/>
     <w:p>
       <w:pPr>
         <w:pStyle w:val="Bibliography"/>
@@ -9397,7 +9434,7 @@
       <w:r>
         <w:t xml:space="preserve"> </w:t>
       </w:r>
-      <w:hyperlink r:id="rId189">
+      <w:hyperlink r:id="rId190">
         <w:r>
           <w:rPr>
             <w:rStyle w:val="Hyperlink"/>
@@ -9406,8 +9443,8 @@
         </w:r>
       </w:hyperlink>
     </w:p>
-    <w:bookmarkEnd w:id="190"/>
-    <w:bookmarkStart w:id="191" w:name="ref-zBPP9YKu"/>
+    <w:bookmarkEnd w:id="191"/>
+    <w:bookmarkStart w:id="192" w:name="ref-zBPP9YKu"/>
     <w:p>
       <w:pPr>
         <w:pStyle w:val="Bibliography"/>
@@ -9419,8 +9456,8 @@
         <w:t xml:space="preserve"> </w:t>
       </w:r>
     </w:p>
-    <w:bookmarkEnd w:id="191"/>
-    <w:bookmarkStart w:id="193" w:name="ref-zBl3qgGT"/>
+    <w:bookmarkEnd w:id="192"/>
+    <w:bookmarkStart w:id="194" w:name="ref-zBl3qgGT"/>
     <w:p>
       <w:pPr>
         <w:pStyle w:val="Bibliography"/>
@@ -9431,7 +9468,7 @@
       <w:r>
         <w:t xml:space="preserve"> </w:t>
       </w:r>
-      <w:hyperlink r:id="rId192">
+      <w:hyperlink r:id="rId193">
         <w:r>
           <w:rPr>
             <w:rStyle w:val="Hyperlink"/>
@@ -9440,8 +9477,8 @@
         </w:r>
       </w:hyperlink>
     </w:p>
-    <w:bookmarkEnd w:id="193"/>
-    <w:bookmarkStart w:id="195" w:name="ref-QhC8yJ7V"/>
+    <w:bookmarkEnd w:id="194"/>
+    <w:bookmarkStart w:id="196" w:name="ref-QhC8yJ7V"/>
     <w:p>
       <w:pPr>
         <w:pStyle w:val="Bibliography"/>
@@ -9452,7 +9489,7 @@
       <w:r>
         <w:t xml:space="preserve"> </w:t>
       </w:r>
-      <w:hyperlink r:id="rId194">
+      <w:hyperlink r:id="rId195">
         <w:r>
           <w:rPr>
             <w:rStyle w:val="Hyperlink"/>
@@ -9461,8 +9498,8 @@
         </w:r>
       </w:hyperlink>
     </w:p>
-    <w:bookmarkEnd w:id="195"/>
-    <w:bookmarkStart w:id="197" w:name="ref-J6sGnQp1"/>
+    <w:bookmarkEnd w:id="196"/>
+    <w:bookmarkStart w:id="198" w:name="ref-J6sGnQp1"/>
     <w:p>
       <w:pPr>
         <w:pStyle w:val="Bibliography"/>
@@ -9473,7 +9510,7 @@
       <w:r>
         <w:t xml:space="preserve"> </w:t>
       </w:r>
-      <w:hyperlink r:id="rId196">
+      <w:hyperlink r:id="rId197">
         <w:r>
           <w:rPr>
             <w:rStyle w:val="Hyperlink"/>
@@ -9482,8 +9519,8 @@
         </w:r>
       </w:hyperlink>
     </w:p>
-    <w:bookmarkEnd w:id="197"/>
-    <w:bookmarkStart w:id="199" w:name="ref-pqBLIXzp"/>
+    <w:bookmarkEnd w:id="198"/>
+    <w:bookmarkStart w:id="200" w:name="ref-pqBLIXzp"/>
     <w:p>
       <w:pPr>
         <w:pStyle w:val="Bibliography"/>
@@ -9491,7 +9528,7 @@
       <w:r>
         <w:t xml:space="preserve">22. Avasthi P, Soragni A, Bembenek JN. Journal clubs in the time of preprints. eLife. eLife Sciences Publications, Ltd; 2018;7. doi:</w:t>
       </w:r>
-      <w:hyperlink r:id="rId198">
+      <w:hyperlink r:id="rId199">
         <w:r>
           <w:rPr>
             <w:rStyle w:val="Hyperlink"/>
@@ -9500,8 +9537,8 @@
         </w:r>
       </w:hyperlink>
     </w:p>
-    <w:bookmarkEnd w:id="199"/>
-    <w:bookmarkStart w:id="201" w:name="ref-aAKJEII"/>
+    <w:bookmarkEnd w:id="200"/>
+    <w:bookmarkStart w:id="202" w:name="ref-aAKJEII"/>
     <w:p>
       <w:pPr>
         <w:pStyle w:val="Bibliography"/>
@@ -9512,7 +9549,7 @@
       <w:r>
         <w:t xml:space="preserve"> </w:t>
       </w:r>
-      <w:hyperlink r:id="rId200">
+      <w:hyperlink r:id="rId201">
         <w:r>
           <w:rPr>
             <w:rStyle w:val="Hyperlink"/>
@@ -9521,8 +9558,8 @@
         </w:r>
       </w:hyperlink>
     </w:p>
-    <w:bookmarkEnd w:id="201"/>
-    <w:bookmarkStart w:id="203" w:name="ref-w4n6Qtun"/>
+    <w:bookmarkEnd w:id="202"/>
+    <w:bookmarkStart w:id="204" w:name="ref-w4n6Qtun"/>
     <w:p>
       <w:pPr>
         <w:pStyle w:val="Bibliography"/>
@@ -9533,7 +9570,7 @@
       <w:r>
         <w:t xml:space="preserve"> </w:t>
       </w:r>
-      <w:hyperlink r:id="rId202">
+      <w:hyperlink r:id="rId203">
         <w:r>
           <w:rPr>
             <w:rStyle w:val="Hyperlink"/>
@@ -9542,8 +9579,8 @@
         </w:r>
       </w:hyperlink>
     </w:p>
-    <w:bookmarkEnd w:id="203"/>
-    <w:bookmarkStart w:id="205" w:name="ref-LHrRxRb0"/>
+    <w:bookmarkEnd w:id="204"/>
+    <w:bookmarkStart w:id="206" w:name="ref-LHrRxRb0"/>
     <w:p>
       <w:pPr>
         <w:pStyle w:val="Bibliography"/>
@@ -9554,7 +9591,7 @@
       <w:r>
         <w:t xml:space="preserve"> </w:t>
       </w:r>
-      <w:hyperlink r:id="rId204">
+      <w:hyperlink r:id="rId205">
         <w:r>
           <w:rPr>
             <w:rStyle w:val="Hyperlink"/>
@@ -9563,8 +9600,8 @@
         </w:r>
       </w:hyperlink>
     </w:p>
-    <w:bookmarkEnd w:id="205"/>
-    <w:bookmarkStart w:id="207" w:name="ref-AAwqxolU"/>
+    <w:bookmarkEnd w:id="206"/>
+    <w:bookmarkStart w:id="208" w:name="ref-AAwqxolU"/>
     <w:p>
       <w:pPr>
         <w:pStyle w:val="Bibliography"/>
@@ -9572,7 +9609,7 @@
       <w:r>
         <w:t xml:space="preserve">26. Huh S. Journal Article Tag Suite 1.0: National Information Standards Organization standard of journal extensible markup language. Sci Ed. Korean Council of Science Editors; 2014;1: 99–104. doi:</w:t>
       </w:r>
-      <w:hyperlink r:id="rId206">
+      <w:hyperlink r:id="rId207">
         <w:r>
           <w:rPr>
             <w:rStyle w:val="Hyperlink"/>
@@ -9581,8 +9618,8 @@
         </w:r>
       </w:hyperlink>
     </w:p>
-    <w:bookmarkEnd w:id="207"/>
-    <w:bookmarkStart w:id="209" w:name="ref-bCyfIm6z"/>
+    <w:bookmarkEnd w:id="208"/>
+    <w:bookmarkStart w:id="210" w:name="ref-bCyfIm6z"/>
     <w:p>
       <w:pPr>
         <w:pStyle w:val="Bibliography"/>
@@ -9590,7 +9627,7 @@
       <w:r>
         <w:t xml:space="preserve">27. Needleman MH. NISO Z39.96-201x, JATS: Journal Article Tag Suite. Serials Review. Informa UK Limited; 2012;38: 213–214. doi:</w:t>
       </w:r>
-      <w:hyperlink r:id="rId208">
+      <w:hyperlink r:id="rId209">
         <w:r>
           <w:rPr>
             <w:rStyle w:val="Hyperlink"/>
@@ -9599,8 +9636,8 @@
         </w:r>
       </w:hyperlink>
     </w:p>
-    <w:bookmarkEnd w:id="209"/>
-    <w:bookmarkStart w:id="211" w:name="ref-6eVHYGML"/>
+    <w:bookmarkEnd w:id="210"/>
+    <w:bookmarkStart w:id="212" w:name="ref-6eVHYGML"/>
     <w:p>
       <w:pPr>
         <w:pStyle w:val="Bibliography"/>
@@ -9608,7 +9645,7 @@
       <w:r>
         <w:t xml:space="preserve">28. Perkel JM. Data visualization tools drive interactivity and reproducibility in online publishing. Nature. Springer Nature; 2018;554: 133–134. doi:</w:t>
       </w:r>
-      <w:hyperlink r:id="rId210">
+      <w:hyperlink r:id="rId211">
         <w:r>
           <w:rPr>
             <w:rStyle w:val="Hyperlink"/>
@@ -9617,8 +9654,8 @@
         </w:r>
       </w:hyperlink>
     </w:p>
-    <w:bookmarkEnd w:id="211"/>
-    <w:bookmarkStart w:id="213" w:name="ref-nyZChH5b"/>
+    <w:bookmarkEnd w:id="212"/>
+    <w:bookmarkStart w:id="214" w:name="ref-nyZChH5b"/>
     <w:p>
       <w:pPr>
         <w:pStyle w:val="Bibliography"/>
@@ -9626,7 +9663,7 @@
       <w:r>
         <w:t xml:space="preserve">29. Satyanarayan A, Moritz D, Wongsuphasawat K, Heer J. Vega-Lite: A Grammar of Interactive Graphics. IEEE Trans Visual Comput Graphics. Institute of Electrical and Electronics Engineers (IEEE); 2017;23: 341–350. doi:</w:t>
       </w:r>
-      <w:hyperlink r:id="rId212">
+      <w:hyperlink r:id="rId213">
         <w:r>
           <w:rPr>
             <w:rStyle w:val="Hyperlink"/>
@@ -9635,8 +9672,8 @@
         </w:r>
       </w:hyperlink>
     </w:p>
-    <w:bookmarkEnd w:id="213"/>
-    <w:bookmarkStart w:id="215" w:name="ref-18w6XKsQO"/>
+    <w:bookmarkEnd w:id="214"/>
+    <w:bookmarkStart w:id="216" w:name="ref-18w6XKsQO"/>
     <w:p>
       <w:pPr>
         <w:pStyle w:val="Bibliography"/>
@@ -9644,7 +9681,7 @@
       <w:r>
         <w:t xml:space="preserve">30. Silver A. Collaborative software development made easy. Nature. Springer Nature; 2017;550: 143–144. doi:</w:t>
       </w:r>
-      <w:hyperlink r:id="rId214">
+      <w:hyperlink r:id="rId215">
         <w:r>
           <w:rPr>
             <w:rStyle w:val="Hyperlink"/>
@@ -9653,8 +9690,8 @@
         </w:r>
       </w:hyperlink>
     </w:p>
-    <w:bookmarkEnd w:id="215"/>
-    <w:bookmarkStart w:id="217" w:name="ref-Qh7xTLwz"/>
+    <w:bookmarkEnd w:id="216"/>
+    <w:bookmarkStart w:id="218" w:name="ref-Qh7xTLwz"/>
     <w:p>
       <w:pPr>
         <w:pStyle w:val="Bibliography"/>
@@ -9662,7 +9699,7 @@
       <w:r>
         <w:t xml:space="preserve">31. Beaulieu-Jones BK, Greene CS. Reproducibility of computational workflows is automated using continuous analysis. Nat Biotechnol. Springer Nature; 2017;35: 342–346. doi:</w:t>
       </w:r>
-      <w:hyperlink r:id="rId216">
+      <w:hyperlink r:id="rId217">
         <w:r>
           <w:rPr>
             <w:rStyle w:val="Hyperlink"/>
@@ -9671,8 +9708,8 @@
         </w:r>
       </w:hyperlink>
     </w:p>
-    <w:bookmarkEnd w:id="217"/>
-    <w:bookmarkStart w:id="219" w:name="ref-lXvpQxeN"/>
+    <w:bookmarkEnd w:id="218"/>
+    <w:bookmarkStart w:id="220" w:name="ref-lXvpQxeN"/>
     <w:p>
       <w:pPr>
         <w:pStyle w:val="Bibliography"/>
@@ -9680,7 +9717,7 @@
       <w:r>
         <w:t xml:space="preserve">32. Yenni GM, Christensen EM, Bledsoe EK, Supp SR, Diaz RM, White EP, et al. Developing a modern data workflow for evolving data [Internet]. bioRxiv. Cold Spring Harbor Laboratory; 2018. doi:</w:t>
       </w:r>
-      <w:hyperlink r:id="rId218">
+      <w:hyperlink r:id="rId219">
         <w:r>
           <w:rPr>
             <w:rStyle w:val="Hyperlink"/>
@@ -9689,8 +9726,8 @@
         </w:r>
       </w:hyperlink>
     </w:p>
-    <w:bookmarkEnd w:id="219"/>
-    <w:bookmarkStart w:id="221" w:name="ref-vHuGhm4k"/>
+    <w:bookmarkEnd w:id="220"/>
+    <w:bookmarkStart w:id="222" w:name="ref-vHuGhm4k"/>
     <w:p>
       <w:pPr>
         <w:pStyle w:val="Bibliography"/>
@@ -9698,7 +9735,7 @@
       <w:r>
         <w:t xml:space="preserve">33. Vale RD, Hyman AA. Priority of discovery in the life sciences. eLife. eLife Sciences Publications, Ltd; 2016;5. doi:</w:t>
       </w:r>
-      <w:hyperlink r:id="rId220">
+      <w:hyperlink r:id="rId221">
         <w:r>
           <w:rPr>
             <w:rStyle w:val="Hyperlink"/>
@@ -9707,8 +9744,8 @@
         </w:r>
       </w:hyperlink>
     </w:p>
-    <w:bookmarkEnd w:id="221"/>
-    <w:bookmarkStart w:id="223" w:name="ref-6MR50hyY"/>
+    <w:bookmarkEnd w:id="222"/>
+    <w:bookmarkStart w:id="224" w:name="ref-6MR50hyY"/>
     <w:p>
       <w:pPr>
         <w:pStyle w:val="Bibliography"/>
@@ -9719,7 +9756,7 @@
       <w:r>
         <w:t xml:space="preserve"> </w:t>
       </w:r>
-      <w:hyperlink r:id="rId222">
+      <w:hyperlink r:id="rId223">
         <w:r>
           <w:rPr>
             <w:rStyle w:val="Hyperlink"/>
@@ -9728,8 +9765,8 @@
         </w:r>
       </w:hyperlink>
     </w:p>
-    <w:bookmarkEnd w:id="223"/>
-    <w:bookmarkStart w:id="225" w:name="ref-QBWMEuxW"/>
+    <w:bookmarkEnd w:id="224"/>
+    <w:bookmarkStart w:id="226" w:name="ref-QBWMEuxW"/>
     <w:p>
       <w:pPr>
         <w:pStyle w:val="Bibliography"/>
@@ -9740,7 +9777,7 @@
       <w:r>
         <w:t xml:space="preserve"> </w:t>
       </w:r>
-      <w:hyperlink r:id="rId224">
+      <w:hyperlink r:id="rId225">
         <w:r>
           <w:rPr>
             <w:rStyle w:val="Hyperlink"/>
@@ -9749,8 +9786,8 @@
         </w:r>
       </w:hyperlink>
     </w:p>
-    <w:bookmarkEnd w:id="225"/>
-    <w:bookmarkStart w:id="227" w:name="ref-qh60RjR0"/>
+    <w:bookmarkEnd w:id="226"/>
+    <w:bookmarkStart w:id="228" w:name="ref-qh60RjR0"/>
     <w:p>
       <w:pPr>
         <w:pStyle w:val="Bibliography"/>
@@ -9758,7 +9795,7 @@
       <w:r>
         <w:t xml:space="preserve">36. Heaven D. Bitcoin for the biological literature. Nature. Springer Nature; 2019;566: 141–142. doi:</w:t>
       </w:r>
-      <w:hyperlink r:id="rId226">
+      <w:hyperlink r:id="rId227">
         <w:r>
           <w:rPr>
             <w:rStyle w:val="Hyperlink"/>
@@ -9767,8 +9804,8 @@
         </w:r>
       </w:hyperlink>
     </w:p>
-    <w:bookmarkEnd w:id="227"/>
-    <w:bookmarkStart w:id="228" w:name="ref-6yyYojgV"/>
+    <w:bookmarkEnd w:id="228"/>
+    <w:bookmarkStart w:id="229" w:name="ref-6yyYojgV"/>
     <w:p>
       <w:pPr>
         <w:pStyle w:val="Bibliography"/>
@@ -9779,7 +9816,7 @@
       <w:r>
         <w:t xml:space="preserve"> </w:t>
       </w:r>
-      <w:hyperlink r:id="rId118">
+      <w:hyperlink r:id="rId119">
         <w:r>
           <w:rPr>
             <w:rStyle w:val="Hyperlink"/>
@@ -9788,8 +9825,8 @@
         </w:r>
       </w:hyperlink>
     </w:p>
-    <w:bookmarkEnd w:id="228"/>
-    <w:bookmarkStart w:id="230" w:name="ref-1DG704X8Q"/>
+    <w:bookmarkEnd w:id="229"/>
+    <w:bookmarkStart w:id="231" w:name="ref-1DG704X8Q"/>
     <w:p>
       <w:pPr>
         <w:pStyle w:val="Bibliography"/>
@@ -9800,7 +9837,7 @@
       <w:r>
         <w:t xml:space="preserve"> </w:t>
       </w:r>
-      <w:hyperlink r:id="rId229">
+      <w:hyperlink r:id="rId230">
         <w:r>
           <w:rPr>
             <w:rStyle w:val="Hyperlink"/>
@@ -9809,8 +9846,8 @@
         </w:r>
       </w:hyperlink>
     </w:p>
-    <w:bookmarkEnd w:id="230"/>
-    <w:bookmarkStart w:id="232" w:name="ref-sWD9uVuF"/>
+    <w:bookmarkEnd w:id="231"/>
+    <w:bookmarkStart w:id="233" w:name="ref-sWD9uVuF"/>
     <w:p>
       <w:pPr>
         <w:pStyle w:val="Bibliography"/>
@@ -9821,7 +9858,7 @@
       <w:r>
         <w:t xml:space="preserve"> </w:t>
       </w:r>
-      <w:hyperlink r:id="rId231">
+      <w:hyperlink r:id="rId232">
         <w:r>
           <w:rPr>
             <w:rStyle w:val="Hyperlink"/>
@@ -9830,8 +9867,8 @@
         </w:r>
       </w:hyperlink>
     </w:p>
-    <w:bookmarkEnd w:id="232"/>
-    <w:bookmarkStart w:id="234" w:name="ref-IhliSZDo"/>
+    <w:bookmarkEnd w:id="233"/>
+    <w:bookmarkStart w:id="235" w:name="ref-IhliSZDo"/>
     <w:p>
       <w:pPr>
         <w:pStyle w:val="Bibliography"/>
@@ -9839,7 +9876,7 @@
       <w:r>
         <w:t xml:space="preserve">40. Himmelstein DS, Romero AR, Levernier JG, Munro TA, McLaughlin SR, Greshake Tzovaras B, et al. Sci-Hub provides access to nearly all scholarly literature. eLife. eLife Sciences Publications, Ltd; 2018;7. doi:</w:t>
       </w:r>
-      <w:hyperlink r:id="rId233">
+      <w:hyperlink r:id="rId234">
         <w:r>
           <w:rPr>
             <w:rStyle w:val="Hyperlink"/>
@@ -9848,8 +9885,8 @@
         </w:r>
       </w:hyperlink>
     </w:p>
-    <w:bookmarkEnd w:id="234"/>
-    <w:bookmarkStart w:id="236" w:name="ref-9IrsqXRa"/>
+    <w:bookmarkEnd w:id="235"/>
+    <w:bookmarkStart w:id="237" w:name="ref-9IrsqXRa"/>
     <w:p>
       <w:pPr>
         <w:pStyle w:val="Bibliography"/>
@@ -9857,7 +9894,7 @@
       <w:r>
         <w:t xml:space="preserve">41. Callaway E, Castelvecchi D, Cyranoski D, Gibney E, Ledford H, Lee JJ, et al. 2017 in news: The science events that shaped the year. Nature. Springer Nature; 2017;552: 304–307. doi:</w:t>
       </w:r>
-      <w:hyperlink r:id="rId235">
+      <w:hyperlink r:id="rId236">
         <w:r>
           <w:rPr>
             <w:rStyle w:val="Hyperlink"/>
@@ -9866,8 +9903,8 @@
         </w:r>
       </w:hyperlink>
     </w:p>
-    <w:bookmarkEnd w:id="236"/>
-    <w:bookmarkStart w:id="238" w:name="ref-LGjXBQ7t"/>
+    <w:bookmarkEnd w:id="237"/>
+    <w:bookmarkStart w:id="239" w:name="ref-LGjXBQ7t"/>
     <w:p>
       <w:pPr>
         <w:pStyle w:val="Bibliography"/>
@@ -9875,7 +9912,7 @@
       <w:r>
         <w:t xml:space="preserve">42. Bruse N, van Heeringen SJ. GimmeMotifs: an analysis framework for transcription factor motif analysis [Internet]. bioRxiv. Cold Spring Harbor Laboratory; 2018. doi:</w:t>
       </w:r>
-      <w:hyperlink r:id="rId237">
+      <w:hyperlink r:id="rId238">
         <w:r>
           <w:rPr>
             <w:rStyle w:val="Hyperlink"/>
@@ -9884,8 +9921,8 @@
         </w:r>
       </w:hyperlink>
     </w:p>
-    <w:bookmarkEnd w:id="238"/>
-    <w:bookmarkStart w:id="240" w:name="ref-15QSXk9Cl"/>
+    <w:bookmarkEnd w:id="239"/>
+    <w:bookmarkStart w:id="241" w:name="ref-15QSXk9Cl"/>
     <w:p>
       <w:pPr>
         <w:pStyle w:val="Bibliography"/>
@@ -9893,7 +9930,7 @@
       <w:r>
         <w:t xml:space="preserve">43. Silva JPN, Lopes SV, Grilo DJ, Hensel Z. Plasmids for Independently Tunable, Low-Noise Expression of Two Genes. Ellermeier CD, editor. mSphere. American Society for Microbiology; 2019;4. doi:</w:t>
       </w:r>
-      <w:hyperlink r:id="rId239">
+      <w:hyperlink r:id="rId240">
         <w:r>
           <w:rPr>
             <w:rStyle w:val="Hyperlink"/>
@@ -9902,8 +9939,8 @@
         </w:r>
       </w:hyperlink>
     </w:p>
-    <w:bookmarkEnd w:id="240"/>
-    <w:bookmarkStart w:id="242" w:name="ref-faKuBkfY"/>
+    <w:bookmarkEnd w:id="241"/>
+    <w:bookmarkStart w:id="243" w:name="ref-faKuBkfY"/>
     <w:p>
       <w:pPr>
         <w:pStyle w:val="Bibliography"/>
@@ -9914,7 +9951,7 @@
       <w:r>
         <w:t xml:space="preserve"> </w:t>
       </w:r>
-      <w:hyperlink r:id="rId241">
+      <w:hyperlink r:id="rId242">
         <w:r>
           <w:rPr>
             <w:rStyle w:val="Hyperlink"/>
@@ -9923,8 +9960,8 @@
         </w:r>
       </w:hyperlink>
     </w:p>
-    <w:bookmarkEnd w:id="242"/>
-    <w:bookmarkStart w:id="244" w:name="ref-17a3WKGzu"/>
+    <w:bookmarkEnd w:id="243"/>
+    <w:bookmarkStart w:id="245" w:name="ref-17a3WKGzu"/>
     <w:p>
       <w:pPr>
         <w:pStyle w:val="Bibliography"/>
@@ -9932,7 +9969,7 @@
       <w:r>
         <w:t xml:space="preserve">45. Le TT, Fu W, Moore JH. Scaling tree-based automated machine learning to biomedical big data with a feature set selector. Kelso J, editor. Bioinformatics. Oxford University Press (OUP); 2019; doi:</w:t>
       </w:r>
-      <w:hyperlink r:id="rId243">
+      <w:hyperlink r:id="rId244">
         <w:r>
           <w:rPr>
             <w:rStyle w:val="Hyperlink"/>
@@ -9941,8 +9978,8 @@
         </w:r>
       </w:hyperlink>
     </w:p>
-    <w:bookmarkEnd w:id="244"/>
-    <w:bookmarkStart w:id="246" w:name="ref-r2krHy6V"/>
+    <w:bookmarkEnd w:id="245"/>
+    <w:bookmarkStart w:id="247" w:name="ref-r2krHy6V"/>
     <w:p>
       <w:pPr>
         <w:pStyle w:val="Bibliography"/>
@@ -9950,7 +9987,7 @@
       <w:r>
         <w:t xml:space="preserve">46. Hickey G, Heller D, Monlong J, Sibbesen JA, Siren J, Eizenga J, et al. Genotyping structural variants in pangenome graphs using the vg toolkit [Internet]. bioRxiv. Cold Spring Harbor Laboratory; 2019. doi:</w:t>
       </w:r>
-      <w:hyperlink r:id="rId245">
+      <w:hyperlink r:id="rId246">
         <w:r>
           <w:rPr>
             <w:rStyle w:val="Hyperlink"/>
@@ -9959,8 +9996,8 @@
         </w:r>
       </w:hyperlink>
     </w:p>
-    <w:bookmarkEnd w:id="246"/>
-    <w:bookmarkStart w:id="248" w:name="ref-WkeOa3Qo"/>
+    <w:bookmarkEnd w:id="247"/>
+    <w:bookmarkStart w:id="249" w:name="ref-WkeOa3Qo"/>
     <w:p>
       <w:pPr>
         <w:pStyle w:val="Bibliography"/>
@@ -9971,7 +10008,7 @@
       <w:r>
         <w:t xml:space="preserve"> </w:t>
       </w:r>
-      <w:hyperlink r:id="rId247">
+      <w:hyperlink r:id="rId248">
         <w:r>
           <w:rPr>
             <w:rStyle w:val="Hyperlink"/>
@@ -9980,8 +10017,8 @@
         </w:r>
       </w:hyperlink>
     </w:p>
-    <w:bookmarkEnd w:id="248"/>
-    <w:bookmarkStart w:id="250" w:name="ref-15nwuvjrA"/>
+    <w:bookmarkEnd w:id="249"/>
+    <w:bookmarkStart w:id="251" w:name="ref-15nwuvjrA"/>
     <w:p>
       <w:pPr>
         <w:pStyle w:val="Bibliography"/>
@@ -9989,7 +10026,7 @@
       <w:r>
         <w:t xml:space="preserve">48. Zietz M. Vagelos Report Summer 2017. Figshare; 2017; doi:</w:t>
       </w:r>
-      <w:hyperlink r:id="rId249">
+      <w:hyperlink r:id="rId250">
         <w:r>
           <w:rPr>
             <w:rStyle w:val="Hyperlink"/>
@@ -9998,8 +10035,8 @@
         </w:r>
       </w:hyperlink>
     </w:p>
-    <w:bookmarkEnd w:id="250"/>
-    <w:bookmarkStart w:id="252" w:name="ref-u9DGTIX"/>
+    <w:bookmarkEnd w:id="251"/>
+    <w:bookmarkStart w:id="253" w:name="ref-u9DGTIX"/>
     <w:p>
       <w:pPr>
         <w:pStyle w:val="Bibliography"/>
@@ -10010,7 +10047,7 @@
       <w:r>
         <w:t xml:space="preserve"> </w:t>
       </w:r>
-      <w:hyperlink r:id="rId251">
+      <w:hyperlink r:id="rId252">
         <w:r>
           <w:rPr>
             <w:rStyle w:val="Hyperlink"/>
@@ -10019,8 +10056,8 @@
         </w:r>
       </w:hyperlink>
     </w:p>
-    <w:bookmarkEnd w:id="252"/>
-    <w:bookmarkStart w:id="254" w:name="ref-O21tn8vf"/>
+    <w:bookmarkEnd w:id="253"/>
+    <w:bookmarkStart w:id="255" w:name="ref-O21tn8vf"/>
     <w:p>
       <w:pPr>
         <w:pStyle w:val="Bibliography"/>
@@ -10028,7 +10065,7 @@
       <w:r>
         <w:t xml:space="preserve">50. Himmelstein DS, Lizee A, Hessler C, Brueggeman L, Chen SL, Hadley D, et al. Systematic integration of biomedical knowledge prioritizes drugs for repurposing. eLife. eLife Sciences Publications, Ltd; 2017;6. doi:</w:t>
       </w:r>
-      <w:hyperlink r:id="rId253">
+      <w:hyperlink r:id="rId254">
         <w:r>
           <w:rPr>
             <w:rStyle w:val="Hyperlink"/>
@@ -10037,8 +10074,8 @@
         </w:r>
       </w:hyperlink>
     </w:p>
-    <w:bookmarkEnd w:id="254"/>
-    <w:bookmarkStart w:id="256" w:name="ref-tQy0rfF4"/>
+    <w:bookmarkEnd w:id="255"/>
+    <w:bookmarkStart w:id="257" w:name="ref-tQy0rfF4"/>
     <w:p>
       <w:pPr>
         <w:pStyle w:val="Bibliography"/>
@@ -10046,7 +10083,7 @@
       <w:r>
         <w:t xml:space="preserve">51. Avsec Ž, Kreuzhuber R, Israeli J, Xu N, Cheng J, Shrikumar A, et al. The Kipoi repository accelerates community exchange and reuse of predictive models for genomics. Nat Biotechnol. Springer Science and Business Media LLC; 2019;37: 592–600. doi:</w:t>
       </w:r>
-      <w:hyperlink r:id="rId255">
+      <w:hyperlink r:id="rId256">
         <w:r>
           <w:rPr>
             <w:rStyle w:val="Hyperlink"/>
@@ -10055,8 +10092,8 @@
         </w:r>
       </w:hyperlink>
     </w:p>
-    <w:bookmarkEnd w:id="256"/>
-    <w:bookmarkStart w:id="258" w:name="ref-xpw2aizK"/>
+    <w:bookmarkEnd w:id="257"/>
+    <w:bookmarkStart w:id="259" w:name="ref-xpw2aizK"/>
     <w:p>
       <w:pPr>
         <w:pStyle w:val="Bibliography"/>
@@ -10064,7 +10101,7 @@
       <w:r>
         <w:t xml:space="preserve">52. Smith AM, Niemeyer KE, Katz DS, Barba LA, Githinji G, Gymrek M, et al. Journal of Open Source Software (JOSS): design and first-year review. PeerJ Computer Science. PeerJ; 2018;4: e147. doi:</w:t>
       </w:r>
-      <w:hyperlink r:id="rId257">
+      <w:hyperlink r:id="rId258">
         <w:r>
           <w:rPr>
             <w:rStyle w:val="Hyperlink"/>
@@ -10073,8 +10110,8 @@
         </w:r>
       </w:hyperlink>
     </w:p>
-    <w:bookmarkEnd w:id="258"/>
-    <w:bookmarkStart w:id="260" w:name="ref-14ahyJcvY"/>
+    <w:bookmarkEnd w:id="259"/>
+    <w:bookmarkStart w:id="261" w:name="ref-14ahyJcvY"/>
     <w:p>
       <w:pPr>
         <w:pStyle w:val="Bibliography"/>
@@ -10082,7 +10119,7 @@
       <w:r>
         <w:t xml:space="preserve">53. Marušić A, Bošnjak L, Jerončić A. A Systematic Review of Research on the Meaning, Ethics and Practices of Authorship across Scholarly Disciplines. Jefferson T, editor. PLoS ONE. Public Library of Science (PLoS); 2011;6: e23477. doi:</w:t>
       </w:r>
-      <w:hyperlink r:id="rId259">
+      <w:hyperlink r:id="rId260">
         <w:r>
           <w:rPr>
             <w:rStyle w:val="Hyperlink"/>
@@ -10091,8 +10128,8 @@
         </w:r>
       </w:hyperlink>
     </w:p>
-    <w:bookmarkEnd w:id="260"/>
-    <w:bookmarkStart w:id="262" w:name="ref-RK9sIADd"/>
+    <w:bookmarkEnd w:id="261"/>
+    <w:bookmarkStart w:id="263" w:name="ref-RK9sIADd"/>
     <w:p>
       <w:pPr>
         <w:pStyle w:val="Bibliography"/>
@@ -10100,7 +10137,7 @@
       <w:r>
         <w:t xml:space="preserve">54. Gøtzsche PC, Kassirer JP, Woolley KL, Wager E, Jacobs A, Gertel A, et al. What Should Be Done To Tackle Ghostwriting in the Medical Literature? PLoS Med. Public Library of Science (PLoS); 2009;6: e1000023. doi:</w:t>
       </w:r>
-      <w:hyperlink r:id="rId261">
+      <w:hyperlink r:id="rId262">
         <w:r>
           <w:rPr>
             <w:rStyle w:val="Hyperlink"/>
@@ -10109,8 +10146,8 @@
         </w:r>
       </w:hyperlink>
     </w:p>
-    <w:bookmarkEnd w:id="262"/>
-    <w:bookmarkStart w:id="264" w:name="ref-vzcNEQll"/>
+    <w:bookmarkEnd w:id="263"/>
+    <w:bookmarkStart w:id="265" w:name="ref-vzcNEQll"/>
     <w:p>
       <w:pPr>
         <w:pStyle w:val="Bibliography"/>
@@ -10118,7 +10155,7 @@
       <w:r>
         <w:t xml:space="preserve">55. Frassl MA, Hamilton DP, Denfeld BA, de Eyto E, Hampton SE, Keller PS, et al. Ten simple rules for collaboratively writing a multi-authored paper. Lewitter F, editor. PLoS Comput Biol. Public Library of Science (PLoS); 2018;14: e1006508. doi:</w:t>
       </w:r>
-      <w:hyperlink r:id="rId263">
+      <w:hyperlink r:id="rId264">
         <w:r>
           <w:rPr>
             <w:rStyle w:val="Hyperlink"/>
@@ -10127,8 +10164,8 @@
         </w:r>
       </w:hyperlink>
     </w:p>
-    <w:bookmarkEnd w:id="264"/>
-    <w:bookmarkStart w:id="266" w:name="ref-e2rpsIbt"/>
+    <w:bookmarkEnd w:id="265"/>
+    <w:bookmarkStart w:id="267" w:name="ref-e2rpsIbt"/>
     <w:p>
       <w:pPr>
         <w:pStyle w:val="Bibliography"/>
@@ -10139,7 +10176,7 @@
       <w:r>
         <w:t xml:space="preserve"> </w:t>
       </w:r>
-      <w:hyperlink r:id="rId265">
+      <w:hyperlink r:id="rId266">
         <w:r>
           <w:rPr>
             <w:rStyle w:val="Hyperlink"/>
@@ -10148,8 +10185,8 @@
         </w:r>
       </w:hyperlink>
     </w:p>
-    <w:bookmarkEnd w:id="266"/>
-    <w:bookmarkStart w:id="268" w:name="ref-15YfJWkEd"/>
+    <w:bookmarkEnd w:id="267"/>
+    <w:bookmarkStart w:id="269" w:name="ref-15YfJWkEd"/>
     <w:p>
       <w:pPr>
         <w:pStyle w:val="Bibliography"/>
@@ -10157,7 +10194,7 @@
       <w:r>
         <w:t xml:space="preserve">57. Aad G, Abbott B, Abdallah J, Abdinov O, Aben R, Abolins M, et al. Combined Measurement of the Higgs Boson Mass in pp Collisions at sqrt[s]=7 and 8 TeV with the ATLAS and CMS Experiments. Phys Rev Lett. American Physical Society (APS); 2015;114. doi:</w:t>
       </w:r>
-      <w:hyperlink r:id="rId267">
+      <w:hyperlink r:id="rId268">
         <w:r>
           <w:rPr>
             <w:rStyle w:val="Hyperlink"/>
@@ -10166,8 +10203,8 @@
         </w:r>
       </w:hyperlink>
     </w:p>
-    <w:bookmarkEnd w:id="268"/>
-    <w:bookmarkStart w:id="270" w:name="ref-Szy8sdWq"/>
+    <w:bookmarkEnd w:id="269"/>
+    <w:bookmarkStart w:id="271" w:name="ref-Szy8sdWq"/>
     <w:p>
       <w:pPr>
         <w:pStyle w:val="Bibliography"/>
@@ -10175,7 +10212,7 @@
       <w:r>
         <w:t xml:space="preserve">58. Leung W, Shaffer CD, Reed LK, Smith ST, Barshop W, Dirkes W, et al. Drosophila Muller F Elements Maintain a Distinct Set of Genomic Properties Over 40 Million Years of Evolution. G3. Genetics Society of America; 2015;5: 719–740. doi:</w:t>
       </w:r>
-      <w:hyperlink r:id="rId269">
+      <w:hyperlink r:id="rId270">
         <w:r>
           <w:rPr>
             <w:rStyle w:val="Hyperlink"/>
@@ -10184,8 +10221,8 @@
         </w:r>
       </w:hyperlink>
     </w:p>
-    <w:bookmarkEnd w:id="270"/>
-    <w:bookmarkStart w:id="272" w:name="ref-NGOit8L2"/>
+    <w:bookmarkEnd w:id="271"/>
+    <w:bookmarkStart w:id="273" w:name="ref-NGOit8L2"/>
     <w:p>
       <w:pPr>
         <w:pStyle w:val="Bibliography"/>
@@ -10193,7 +10230,7 @@
       <w:r>
         <w:t xml:space="preserve">59. Woolston C. Fruit-fly paper has 1,000 authors. Nature. Springer Nature; 2015;521: 263–263. doi:</w:t>
       </w:r>
-      <w:hyperlink r:id="rId271">
+      <w:hyperlink r:id="rId272">
         <w:r>
           <w:rPr>
             <w:rStyle w:val="Hyperlink"/>
@@ -10202,8 +10239,8 @@
         </w:r>
       </w:hyperlink>
     </w:p>
-    <w:bookmarkEnd w:id="272"/>
-    <w:bookmarkStart w:id="274" w:name="ref-nahdPyLb"/>
+    <w:bookmarkEnd w:id="273"/>
+    <w:bookmarkStart w:id="275" w:name="ref-nahdPyLb"/>
     <w:p>
       <w:pPr>
         <w:pStyle w:val="Bibliography"/>
@@ -10211,7 +10248,7 @@
       <w:r>
         <w:t xml:space="preserve">60. Castelvecchi D. Physics paper sets record with more than 5,000 authors. Nature. Springer Nature; 2015; doi:</w:t>
       </w:r>
-      <w:hyperlink r:id="rId273">
+      <w:hyperlink r:id="rId274">
         <w:r>
           <w:rPr>
             <w:rStyle w:val="Hyperlink"/>
@@ -10220,8 +10257,8 @@
         </w:r>
       </w:hyperlink>
     </w:p>
-    <w:bookmarkEnd w:id="274"/>
-    <w:bookmarkStart w:id="276" w:name="ref-Rhm4AK0j"/>
+    <w:bookmarkEnd w:id="275"/>
+    <w:bookmarkStart w:id="277" w:name="ref-Rhm4AK0j"/>
     <w:p>
       <w:pPr>
         <w:pStyle w:val="Bibliography"/>
@@ -10229,7 +10266,7 @@
       <w:r>
         <w:t xml:space="preserve">61. Pautasso M. Ten Simple Rules for Writing a Literature Review. Bourne PE, editor. PLoS Comput Biol. Public Library of Science (PLoS); 2013;9: e1003149. doi:</w:t>
       </w:r>
-      <w:hyperlink r:id="rId275">
+      <w:hyperlink r:id="rId276">
         <w:r>
           <w:rPr>
             <w:rStyle w:val="Hyperlink"/>
@@ -10238,8 +10275,8 @@
         </w:r>
       </w:hyperlink>
     </w:p>
-    <w:bookmarkEnd w:id="276"/>
-    <w:bookmarkStart w:id="278" w:name="ref-jYs2OUFW"/>
+    <w:bookmarkEnd w:id="277"/>
+    <w:bookmarkStart w:id="279" w:name="ref-jYs2OUFW"/>
     <w:p>
       <w:pPr>
         <w:pStyle w:val="Bibliography"/>
@@ -10247,7 +10284,7 @@
       <w:r>
         <w:t xml:space="preserve">62. Bastian H. A Stronger Post-Publication Culture Is Needed for Better Science. PLoS Med. Public Library of Science (PLoS); 2014;11: e1001772. doi:</w:t>
       </w:r>
-      <w:hyperlink r:id="rId277">
+      <w:hyperlink r:id="rId278">
         <w:r>
           <w:rPr>
             <w:rStyle w:val="Hyperlink"/>
@@ -10256,8 +10293,8 @@
         </w:r>
       </w:hyperlink>
     </w:p>
-    <w:bookmarkEnd w:id="278"/>
-    <w:bookmarkStart w:id="280" w:name="ref-HflJ6Hy5"/>
+    <w:bookmarkEnd w:id="279"/>
+    <w:bookmarkStart w:id="281" w:name="ref-HflJ6Hy5"/>
     <w:p>
       <w:pPr>
         <w:pStyle w:val="Bibliography"/>
@@ -10265,7 +10302,7 @@
       <w:r>
         <w:t xml:space="preserve">63. Hunter J. Post-Publication Peer Review: Opening Up Scientific Conversation. Front Comput Neurosci. Frontiers Media SA; 2012;6. doi:</w:t>
       </w:r>
-      <w:hyperlink r:id="rId279">
+      <w:hyperlink r:id="rId280">
         <w:r>
           <w:rPr>
             <w:rStyle w:val="Hyperlink"/>
@@ -10274,8 +10311,8 @@
         </w:r>
       </w:hyperlink>
     </w:p>
-    <w:bookmarkEnd w:id="280"/>
-    <w:bookmarkStart w:id="282" w:name="ref-uw5bep8P"/>
+    <w:bookmarkEnd w:id="281"/>
+    <w:bookmarkStart w:id="283" w:name="ref-uw5bep8P"/>
     <w:p>
       <w:pPr>
         <w:pStyle w:val="Bibliography"/>
@@ -10283,7 +10320,7 @@
       <w:r>
         <w:t xml:space="preserve">64. Markie M. Post-publication peer review, in all its guises, is here to stay. Insights the UKSG journal. Ubiquity Press, Ltd. 2015;28: 107–110. doi:</w:t>
       </w:r>
-      <w:hyperlink r:id="rId281">
+      <w:hyperlink r:id="rId282">
         <w:r>
           <w:rPr>
             <w:rStyle w:val="Hyperlink"/>
@@ -10292,8 +10329,8 @@
         </w:r>
       </w:hyperlink>
     </w:p>
-    <w:bookmarkEnd w:id="282"/>
-    <w:bookmarkStart w:id="284" w:name="ref-RExXs8is"/>
+    <w:bookmarkEnd w:id="283"/>
+    <w:bookmarkStart w:id="285" w:name="ref-RExXs8is"/>
     <w:p>
       <w:pPr>
         <w:pStyle w:val="Bibliography"/>
@@ -10304,7 +10341,7 @@
       <w:r>
         <w:t xml:space="preserve"> </w:t>
       </w:r>
-      <w:hyperlink r:id="rId283">
+      <w:hyperlink r:id="rId284">
         <w:r>
           <w:rPr>
             <w:rStyle w:val="Hyperlink"/>
@@ -10313,8 +10350,8 @@
         </w:r>
       </w:hyperlink>
     </w:p>
-    <w:bookmarkEnd w:id="284"/>
-    <w:bookmarkStart w:id="286" w:name="ref-MhC1nPDK"/>
+    <w:bookmarkEnd w:id="285"/>
+    <w:bookmarkStart w:id="287" w:name="ref-MhC1nPDK"/>
     <w:p>
       <w:pPr>
         <w:pStyle w:val="Bibliography"/>
@@ -10325,7 +10362,7 @@
       <w:r>
         <w:t xml:space="preserve"> </w:t>
       </w:r>
-      <w:hyperlink r:id="rId285">
+      <w:hyperlink r:id="rId286">
         <w:r>
           <w:rPr>
             <w:rStyle w:val="Hyperlink"/>
@@ -10334,8 +10371,8 @@
         </w:r>
       </w:hyperlink>
     </w:p>
-    <w:bookmarkEnd w:id="286"/>
-    <w:bookmarkStart w:id="288" w:name="ref-52Q1v5nS"/>
+    <w:bookmarkEnd w:id="287"/>
+    <w:bookmarkStart w:id="289" w:name="ref-52Q1v5nS"/>
     <w:p>
       <w:pPr>
         <w:pStyle w:val="Bibliography"/>
@@ -10343,7 +10380,7 @@
       <w:r>
         <w:t xml:space="preserve">67. Tennant JP, Dugan JM, Graziotin D, Jacques DC, Waldner F, Mietchen D, et al. A multi-disciplinary perspective on emergent and future innovations in peer review. F1000Res. F1000 ( Faculty of 1000 Ltd); 2017;6: 1151. doi:</w:t>
       </w:r>
-      <w:hyperlink r:id="rId287">
+      <w:hyperlink r:id="rId288">
         <w:r>
           <w:rPr>
             <w:rStyle w:val="Hyperlink"/>
@@ -10352,8 +10389,8 @@
         </w:r>
       </w:hyperlink>
     </w:p>
-    <w:bookmarkEnd w:id="288"/>
-    <w:bookmarkStart w:id="290" w:name="ref-82ZjWq3i"/>
+    <w:bookmarkEnd w:id="289"/>
+    <w:bookmarkStart w:id="291" w:name="ref-82ZjWq3i"/>
     <w:p>
       <w:pPr>
         <w:pStyle w:val="Bibliography"/>
@@ -10361,7 +10398,7 @@
       <w:r>
         <w:t xml:space="preserve">68. Vrieze J. Nearly 100 scientists spent 2 months on Google Docs to redefine the p-value. Here’s what they came up with. Science. American Association for the Advancement of Science (AAAS); 2018; doi:</w:t>
       </w:r>
-      <w:hyperlink r:id="rId289">
+      <w:hyperlink r:id="rId290">
         <w:r>
           <w:rPr>
             <w:rStyle w:val="Hyperlink"/>
@@ -10370,8 +10407,8 @@
         </w:r>
       </w:hyperlink>
     </w:p>
-    <w:bookmarkEnd w:id="290"/>
-    <w:bookmarkStart w:id="292" w:name="ref-HXpnCQu1"/>
+    <w:bookmarkEnd w:id="291"/>
+    <w:bookmarkStart w:id="293" w:name="ref-HXpnCQu1"/>
     <w:p>
       <w:pPr>
         <w:pStyle w:val="Bibliography"/>
@@ -10379,7 +10416,7 @@
       <w:r>
         <w:t xml:space="preserve">69. Lakens D, Adolfi FG, Albers CJ, Anvari F, Apps MAJ, Argamon SE, et al. Justify your alpha. Nat Hum Behav. Springer Nature; 2018;2: 168–171. doi:</w:t>
       </w:r>
-      <w:hyperlink r:id="rId291">
+      <w:hyperlink r:id="rId292">
         <w:r>
           <w:rPr>
             <w:rStyle w:val="Hyperlink"/>
@@ -10388,8 +10425,8 @@
         </w:r>
       </w:hyperlink>
     </w:p>
-    <w:bookmarkEnd w:id="292"/>
-    <w:bookmarkStart w:id="294" w:name="ref-Xs2yPQcr"/>
+    <w:bookmarkEnd w:id="293"/>
+    <w:bookmarkStart w:id="295" w:name="ref-Xs2yPQcr"/>
     <w:p>
       <w:pPr>
         <w:pStyle w:val="Bibliography"/>
@@ -10406,7 +10443,7 @@
       <w:r>
         <w:t xml:space="preserve"> </w:t>
       </w:r>
-      <w:hyperlink r:id="rId293">
+      <w:hyperlink r:id="rId294">
         <w:r>
           <w:rPr>
             <w:rStyle w:val="Hyperlink"/>
@@ -10415,8 +10452,8 @@
         </w:r>
       </w:hyperlink>
     </w:p>
-    <w:bookmarkEnd w:id="294"/>
-    <w:bookmarkStart w:id="296" w:name="ref-H0XkaC8S"/>
+    <w:bookmarkEnd w:id="295"/>
+    <w:bookmarkStart w:id="297" w:name="ref-H0XkaC8S"/>
     <w:p>
       <w:pPr>
         <w:pStyle w:val="Bibliography"/>
@@ -10424,7 +10461,7 @@
       <w:r>
         <w:t xml:space="preserve">71. Mobley DL, Shirts MR, Zuckerman DM. Why we need the Living Journal of Computational Molecular Science. LiveCoMS. 2017; 2031. doi:</w:t>
       </w:r>
-      <w:hyperlink r:id="rId295">
+      <w:hyperlink r:id="rId296">
         <w:r>
           <w:rPr>
             <w:rStyle w:val="Hyperlink"/>
@@ -10433,8 +10470,8 @@
         </w:r>
       </w:hyperlink>
     </w:p>
-    <w:bookmarkEnd w:id="296"/>
-    <w:bookmarkStart w:id="298" w:name="ref-Bu8VxdWB"/>
+    <w:bookmarkEnd w:id="297"/>
+    <w:bookmarkStart w:id="299" w:name="ref-Bu8VxdWB"/>
     <w:p>
       <w:pPr>
         <w:pStyle w:val="Bibliography"/>
@@ -10442,7 +10479,7 @@
       <w:r>
         <w:t xml:space="preserve">72. Goodman A, Peek J, Accomazzi A, Beaumont C, Borgman CL, Chen H-HH, et al. The “Paper” of the Future [Internet]. Authorea. Authorea, Inc. doi:</w:t>
       </w:r>
-      <w:hyperlink r:id="rId297">
+      <w:hyperlink r:id="rId298">
         <w:r>
           <w:rPr>
             <w:rStyle w:val="Hyperlink"/>
@@ -10451,8 +10488,8 @@
         </w:r>
       </w:hyperlink>
     </w:p>
-    <w:bookmarkEnd w:id="298"/>
-    <w:bookmarkStart w:id="300" w:name="ref-WDvu1SAV"/>
+    <w:bookmarkEnd w:id="299"/>
+    <w:bookmarkStart w:id="301" w:name="ref-WDvu1SAV"/>
     <w:p>
       <w:pPr>
         <w:pStyle w:val="Bibliography"/>
@@ -10460,7 +10497,7 @@
       <w:r>
         <w:t xml:space="preserve">73. Pepe A, Cantiello M, Nicholson J. The arXiv of the future will not look like the arXiv [Internet]. Authorea. Authorea, Inc. doi:</w:t>
       </w:r>
-      <w:hyperlink r:id="rId299">
+      <w:hyperlink r:id="rId300">
         <w:r>
           <w:rPr>
             <w:rStyle w:val="Hyperlink"/>
@@ -10469,8 +10506,8 @@
         </w:r>
       </w:hyperlink>
     </w:p>
-    <w:bookmarkEnd w:id="300"/>
-    <w:bookmarkStart w:id="302" w:name="ref-ILhLpgTs"/>
+    <w:bookmarkEnd w:id="301"/>
+    <w:bookmarkStart w:id="303" w:name="ref-ILhLpgTs"/>
     <w:p>
       <w:pPr>
         <w:pStyle w:val="Bibliography"/>
@@ -10481,7 +10518,7 @@
       <w:r>
         <w:t xml:space="preserve"> </w:t>
       </w:r>
-      <w:hyperlink r:id="rId301">
+      <w:hyperlink r:id="rId302">
         <w:r>
           <w:rPr>
             <w:rStyle w:val="Hyperlink"/>
@@ -10490,8 +10527,8 @@
         </w:r>
       </w:hyperlink>
     </w:p>
-    <w:bookmarkEnd w:id="302"/>
-    <w:bookmarkStart w:id="304" w:name="ref-1BISa1RLr"/>
+    <w:bookmarkEnd w:id="303"/>
+    <w:bookmarkStart w:id="305" w:name="ref-1BISa1RLr"/>
     <w:p>
       <w:pPr>
         <w:pStyle w:val="Bibliography"/>
@@ -10499,7 +10536,7 @@
       <w:r>
         <w:t xml:space="preserve">75. Xie Y. bookdown [Internet]. Chapman &amp;Hall/CRC The R Series. CRC Press; 2016. doi:</w:t>
       </w:r>
-      <w:hyperlink r:id="rId303">
+      <w:hyperlink r:id="rId304">
         <w:r>
           <w:rPr>
             <w:rStyle w:val="Hyperlink"/>
@@ -10508,8 +10545,8 @@
         </w:r>
       </w:hyperlink>
     </w:p>
-    <w:bookmarkEnd w:id="304"/>
-    <w:bookmarkStart w:id="306" w:name="ref-1CblcIDkq"/>
+    <w:bookmarkEnd w:id="305"/>
+    <w:bookmarkStart w:id="307" w:name="ref-1CblcIDkq"/>
     <w:p>
       <w:pPr>
         <w:pStyle w:val="Bibliography"/>
@@ -10517,7 +10554,7 @@
       <w:r>
         <w:t xml:space="preserve">76. Davis S, Ramos M, Shepherd L, Turaga N, Geistlinger L, Morgan MT, et al. Orchestrating a community-developed computational workshop and accompanying training materials. F1000Res. F1000 ( Faculty of 1000 Ltd); 2018;7: 1656. doi:</w:t>
       </w:r>
-      <w:hyperlink r:id="rId305">
+      <w:hyperlink r:id="rId306">
         <w:r>
           <w:rPr>
             <w:rStyle w:val="Hyperlink"/>
@@ -10526,8 +10563,8 @@
         </w:r>
       </w:hyperlink>
     </w:p>
-    <w:bookmarkEnd w:id="306"/>
-    <w:bookmarkStart w:id="308" w:name="ref-nqeDrtsc"/>
+    <w:bookmarkEnd w:id="307"/>
+    <w:bookmarkStart w:id="309" w:name="ref-nqeDrtsc"/>
     <w:p>
       <w:pPr>
         <w:pStyle w:val="Bibliography"/>
@@ -10538,7 +10575,7 @@
       <w:r>
         <w:t xml:space="preserve"> </w:t>
       </w:r>
-      <w:hyperlink r:id="rId307">
+      <w:hyperlink r:id="rId308">
         <w:r>
           <w:rPr>
             <w:rStyle w:val="Hyperlink"/>
@@ -10547,8 +10584,8 @@
         </w:r>
       </w:hyperlink>
     </w:p>
-    <w:bookmarkEnd w:id="308"/>
-    <w:bookmarkStart w:id="310" w:name="ref-ujrfOBM1"/>
+    <w:bookmarkEnd w:id="309"/>
+    <w:bookmarkStart w:id="311" w:name="ref-ujrfOBM1"/>
     <w:p>
       <w:pPr>
         <w:pStyle w:val="Bibliography"/>
@@ -10556,7 +10593,7 @@
       <w:r>
         <w:t xml:space="preserve">78. Bartling S, Friesike S, editors. Opening Science [Internet]. Springer International Publishing; 2014. doi:</w:t>
       </w:r>
-      <w:hyperlink r:id="rId309">
+      <w:hyperlink r:id="rId310">
         <w:r>
           <w:rPr>
             <w:rStyle w:val="Hyperlink"/>
@@ -10565,8 +10602,8 @@
         </w:r>
       </w:hyperlink>
     </w:p>
-    <w:bookmarkEnd w:id="310"/>
-    <w:bookmarkStart w:id="312" w:name="ref-MHNCSD5I"/>
+    <w:bookmarkEnd w:id="311"/>
+    <w:bookmarkStart w:id="313" w:name="ref-MHNCSD5I"/>
     <w:p>
       <w:pPr>
         <w:pStyle w:val="Bibliography"/>
@@ -10574,7 +10611,7 @@
       <w:r>
         <w:t xml:space="preserve">79. Olah C, Satyanarayan A, Johnson I, Carter S, Schubert L, Ye K, et al. The Building Blocks of Interpretability. Distill. Distill Working Group; 2018;3. doi:</w:t>
       </w:r>
-      <w:hyperlink r:id="rId311">
+      <w:hyperlink r:id="rId312">
         <w:r>
           <w:rPr>
             <w:rStyle w:val="Hyperlink"/>
@@ -10583,8 +10620,8 @@
         </w:r>
       </w:hyperlink>
     </w:p>
-    <w:bookmarkEnd w:id="312"/>
-    <w:bookmarkStart w:id="314" w:name="ref-1ESo5MNnB"/>
+    <w:bookmarkEnd w:id="313"/>
+    <w:bookmarkStart w:id="315" w:name="ref-1ESo5MNnB"/>
     <w:p>
       <w:pPr>
         <w:pStyle w:val="Bibliography"/>
@@ -10595,7 +10632,7 @@
       <w:r>
         <w:t xml:space="preserve"> </w:t>
       </w:r>
-      <w:hyperlink r:id="rId313">
+      <w:hyperlink r:id="rId314">
         <w:r>
           <w:rPr>
             <w:rStyle w:val="Hyperlink"/>
@@ -10604,8 +10641,8 @@
         </w:r>
       </w:hyperlink>
     </w:p>
-    <w:bookmarkEnd w:id="314"/>
-    <w:bookmarkStart w:id="316" w:name="ref-BWMf57EM"/>
+    <w:bookmarkEnd w:id="315"/>
+    <w:bookmarkStart w:id="317" w:name="ref-BWMf57EM"/>
     <w:p>
       <w:pPr>
         <w:pStyle w:val="Bibliography"/>
@@ -10616,7 +10653,7 @@
       <w:r>
         <w:t xml:space="preserve"> </w:t>
       </w:r>
-      <w:hyperlink r:id="rId315">
+      <w:hyperlink r:id="rId316">
         <w:r>
           <w:rPr>
             <w:rStyle w:val="Hyperlink"/>
@@ -10625,8 +10662,8 @@
         </w:r>
       </w:hyperlink>
     </w:p>
-    <w:bookmarkEnd w:id="316"/>
-    <w:bookmarkStart w:id="318" w:name="ref-KLKZcPlg"/>
+    <w:bookmarkEnd w:id="317"/>
+    <w:bookmarkStart w:id="319" w:name="ref-KLKZcPlg"/>
     <w:p>
       <w:pPr>
         <w:pStyle w:val="Bibliography"/>
@@ -10637,7 +10674,7 @@
       <w:r>
         <w:t xml:space="preserve"> </w:t>
       </w:r>
-      <w:hyperlink r:id="rId317">
+      <w:hyperlink r:id="rId318">
         <w:r>
           <w:rPr>
             <w:rStyle w:val="Hyperlink"/>
@@ -10646,8 +10683,8 @@
         </w:r>
       </w:hyperlink>
     </w:p>
-    <w:bookmarkEnd w:id="318"/>
-    <w:bookmarkStart w:id="320" w:name="ref-8o1nWux7"/>
+    <w:bookmarkEnd w:id="319"/>
+    <w:bookmarkStart w:id="321" w:name="ref-8o1nWux7"/>
     <w:p>
       <w:pPr>
         <w:pStyle w:val="Bibliography"/>
@@ -10655,7 +10692,7 @@
       <w:r>
         <w:t xml:space="preserve">83. Rougier NP, Hinsen K, Alexandre F, Arildsen T, Barba LA, Benureau FCY, et al. Sustainable computational science: the ReScience initiative. PeerJ Computer Science. PeerJ; 2017;3: e142. doi:</w:t>
       </w:r>
-      <w:hyperlink r:id="rId319">
+      <w:hyperlink r:id="rId320">
         <w:r>
           <w:rPr>
             <w:rStyle w:val="Hyperlink"/>
@@ -10664,8 +10701,8 @@
         </w:r>
       </w:hyperlink>
     </w:p>
-    <w:bookmarkEnd w:id="320"/>
-    <w:bookmarkStart w:id="322" w:name="ref-1ESYVbN4H"/>
+    <w:bookmarkEnd w:id="321"/>
+    <w:bookmarkStart w:id="323" w:name="ref-1ESYVbN4H"/>
     <w:p>
       <w:pPr>
         <w:pStyle w:val="Bibliography"/>
@@ -10673,7 +10710,7 @@
       <w:r>
         <w:t xml:space="preserve">84. Editors D. Distill Update 2018. Distill. Distill Working Group; 2018;3. doi:</w:t>
       </w:r>
-      <w:hyperlink r:id="rId321">
+      <w:hyperlink r:id="rId322">
         <w:r>
           <w:rPr>
             <w:rStyle w:val="Hyperlink"/>
@@ -10682,8 +10719,8 @@
         </w:r>
       </w:hyperlink>
     </w:p>
-    <w:bookmarkEnd w:id="322"/>
-    <w:bookmarkStart w:id="324" w:name="ref-vf9t7xMG"/>
+    <w:bookmarkEnd w:id="323"/>
+    <w:bookmarkStart w:id="325" w:name="ref-vf9t7xMG"/>
     <w:p>
       <w:pPr>
         <w:pStyle w:val="Bibliography"/>
@@ -10691,7 +10728,7 @@
       <w:r>
         <w:t xml:space="preserve">85. Wu Y, Wang N, Kropczynski J, Carroll JM. The appropriation of GitHub for curation. PeerJ Computer Science. PeerJ; 2017;3: e134. doi:</w:t>
       </w:r>
-      <w:hyperlink r:id="rId323">
+      <w:hyperlink r:id="rId324">
         <w:r>
           <w:rPr>
             <w:rStyle w:val="Hyperlink"/>
@@ -10700,8 +10737,8 @@
         </w:r>
       </w:hyperlink>
     </w:p>
-    <w:bookmarkEnd w:id="324"/>
-    <w:bookmarkStart w:id="326" w:name="ref-NuDPNceu"/>
+    <w:bookmarkEnd w:id="325"/>
+    <w:bookmarkStart w:id="327" w:name="ref-NuDPNceu"/>
     <w:p>
       <w:pPr>
         <w:pStyle w:val="Bibliography"/>
@@ -10709,7 +10746,7 @@
       <w:r>
         <w:t xml:space="preserve">86. Wagner C, Prasarnphanich P. Innovating Collaborative Content Creation: The Role of Altruism and Wiki Technology. 2007 40th Annual Hawaii International Conference on System Sciences (HICSS’07). IEEE; 2007. doi:</w:t>
       </w:r>
-      <w:hyperlink r:id="rId325">
+      <w:hyperlink r:id="rId326">
         <w:r>
           <w:rPr>
             <w:rStyle w:val="Hyperlink"/>
@@ -10718,8 +10755,8 @@
         </w:r>
       </w:hyperlink>
     </w:p>
-    <w:bookmarkEnd w:id="326"/>
-    <w:bookmarkStart w:id="328" w:name="ref-bY9cHRxB"/>
+    <w:bookmarkEnd w:id="327"/>
+    <w:bookmarkStart w:id="329" w:name="ref-bY9cHRxB"/>
     <w:p>
       <w:pPr>
         <w:pStyle w:val="Bibliography"/>
@@ -10727,7 +10764,7 @@
       <w:r>
         <w:t xml:space="preserve">87. Tourani P, Adams B, Serebrenik A. Code of conduct in open source projects. 2017 IEEE 24th International Conference on Software Analysis, Evolution and Reengineering (SANER). IEEE; 2017. doi:</w:t>
       </w:r>
-      <w:hyperlink r:id="rId327">
+      <w:hyperlink r:id="rId328">
         <w:r>
           <w:rPr>
             <w:rStyle w:val="Hyperlink"/>
@@ -10736,8 +10773,8 @@
         </w:r>
       </w:hyperlink>
     </w:p>
-    <w:bookmarkEnd w:id="328"/>
-    <w:bookmarkStart w:id="330" w:name="ref-PuP45jrB"/>
+    <w:bookmarkEnd w:id="329"/>
+    <w:bookmarkStart w:id="331" w:name="ref-PuP45jrB"/>
     <w:p>
       <w:pPr>
         <w:pStyle w:val="Bibliography"/>
@@ -10745,7 +10782,7 @@
       <w:r>
         <w:t xml:space="preserve">88. Tennant JP, Waldner F, Jacques DC, Masuzzo P, Collister LB, Hartgerink CHJ. The academic, economic and societal impacts of Open Access: an evidence-based review. F1000Res. F1000 ( Faculty of 1000 Ltd); 2016;5: 632. doi:</w:t>
       </w:r>
-      <w:hyperlink r:id="rId329">
+      <w:hyperlink r:id="rId330">
         <w:r>
           <w:rPr>
             <w:rStyle w:val="Hyperlink"/>
@@ -10754,8 +10791,8 @@
         </w:r>
       </w:hyperlink>
     </w:p>
-    <w:bookmarkEnd w:id="330"/>
-    <w:bookmarkStart w:id="332" w:name="ref-HQfvK1OF"/>
+    <w:bookmarkEnd w:id="331"/>
+    <w:bookmarkStart w:id="333" w:name="ref-HQfvK1OF"/>
     <w:p>
       <w:pPr>
         <w:pStyle w:val="Bibliography"/>
@@ -10763,7 +10800,7 @@
       <w:r>
         <w:t xml:space="preserve">89. McKiernan EC, Bourne PE, Brown CT, Buck S, Kenall A, Lin J, et al. How open science helps researchers succeed. eLife. eLife Sciences Publications, Ltd; 2016;5. doi:</w:t>
       </w:r>
-      <w:hyperlink r:id="rId331">
+      <w:hyperlink r:id="rId332">
         <w:r>
           <w:rPr>
             <w:rStyle w:val="Hyperlink"/>
@@ -10772,8 +10809,8 @@
         </w:r>
       </w:hyperlink>
     </w:p>
-    <w:bookmarkEnd w:id="332"/>
-    <w:bookmarkStart w:id="334" w:name="ref-g6WVoxNy"/>
+    <w:bookmarkEnd w:id="333"/>
+    <w:bookmarkStart w:id="335" w:name="ref-g6WVoxNy"/>
     <w:p>
       <w:pPr>
         <w:pStyle w:val="Bibliography"/>
@@ -10781,7 +10818,7 @@
       <w:r>
         <w:t xml:space="preserve">90. Stodden V. The Legal Framework for Reproducible Scientific Research: Licensing and Copyright. Comput Sci Eng. Institute of Electrical and Electronics Engineers (IEEE); 2009;11: 35–40. doi:</w:t>
       </w:r>
-      <w:hyperlink r:id="rId333">
+      <w:hyperlink r:id="rId334">
         <w:r>
           <w:rPr>
             <w:rStyle w:val="Hyperlink"/>
@@ -10790,8 +10827,8 @@
         </w:r>
       </w:hyperlink>
     </w:p>
-    <w:bookmarkEnd w:id="334"/>
-    <w:bookmarkStart w:id="336" w:name="ref-137tbemL9"/>
+    <w:bookmarkEnd w:id="335"/>
+    <w:bookmarkStart w:id="337" w:name="ref-137tbemL9"/>
     <w:p>
       <w:pPr>
         <w:pStyle w:val="Bibliography"/>
@@ -10799,7 +10836,7 @@
       <w:r>
         <w:t xml:space="preserve">91. Oxenham S. Legal confusion threatens to slow data science. Nature. Springer Nature; 2016;536: 16–17. doi:</w:t>
       </w:r>
-      <w:hyperlink r:id="rId335">
+      <w:hyperlink r:id="rId336">
         <w:r>
           <w:rPr>
             <w:rStyle w:val="Hyperlink"/>
@@ -10808,8 +10845,8 @@
         </w:r>
       </w:hyperlink>
     </w:p>
-    <w:bookmarkEnd w:id="336"/>
-    <w:bookmarkStart w:id="338" w:name="ref-gvyja7v1"/>
+    <w:bookmarkEnd w:id="337"/>
+    <w:bookmarkStart w:id="339" w:name="ref-gvyja7v1"/>
     <w:p>
       <w:pPr>
         <w:pStyle w:val="Bibliography"/>
@@ -10817,7 +10854,7 @@
       <w:r>
         <w:t xml:space="preserve">92. Stodden V, McNutt M, Bailey DH, Deelman E, Gil Y, Hanson B, et al. Enhancing reproducibility for computational methods. Science. American Association for the Advancement of Science (AAAS); 2016;354: 1240–1241. doi:</w:t>
       </w:r>
-      <w:hyperlink r:id="rId337">
+      <w:hyperlink r:id="rId338">
         <w:r>
           <w:rPr>
             <w:rStyle w:val="Hyperlink"/>
@@ -10826,8 +10863,8 @@
         </w:r>
       </w:hyperlink>
     </w:p>
-    <w:bookmarkEnd w:id="338"/>
-    <w:bookmarkStart w:id="340" w:name="ref-rgo1TZr"/>
+    <w:bookmarkEnd w:id="339"/>
+    <w:bookmarkStart w:id="341" w:name="ref-rgo1TZr"/>
     <w:p>
       <w:pPr>
         <w:pStyle w:val="Bibliography"/>
@@ -10835,7 +10872,7 @@
       <w:r>
         <w:t xml:space="preserve">93. Ince DC, Hatton L, Graham-Cumming J. The case for open computer programs. Nature. Springer Nature; 2012;482: 485–488. doi:</w:t>
       </w:r>
-      <w:hyperlink r:id="rId339">
+      <w:hyperlink r:id="rId340">
         <w:r>
           <w:rPr>
             <w:rStyle w:val="Hyperlink"/>
@@ -10844,8 +10881,8 @@
         </w:r>
       </w:hyperlink>
     </w:p>
-    <w:bookmarkEnd w:id="340"/>
-    <w:bookmarkStart w:id="342" w:name="ref-1A97a4UwU"/>
+    <w:bookmarkEnd w:id="341"/>
+    <w:bookmarkStart w:id="343" w:name="ref-1A97a4UwU"/>
     <w:p>
       <w:pPr>
         <w:pStyle w:val="Bibliography"/>
@@ -10853,7 +10890,7 @@
       <w:r>
         <w:t xml:space="preserve">94. Molloy JC. The Open Knowledge Foundation: Open Data Means Better Science. PLoS Biol. Public Library of Science (PLoS); 2011;9: e1001195. doi:</w:t>
       </w:r>
-      <w:hyperlink r:id="rId341">
+      <w:hyperlink r:id="rId342">
         <w:r>
           <w:rPr>
             <w:rStyle w:val="Hyperlink"/>
@@ -10862,8 +10899,8 @@
         </w:r>
       </w:hyperlink>
     </w:p>
-    <w:bookmarkEnd w:id="342"/>
-    <w:bookmarkStart w:id="344" w:name="ref-17EdosXzD"/>
+    <w:bookmarkEnd w:id="343"/>
+    <w:bookmarkStart w:id="345" w:name="ref-17EdosXzD"/>
     <w:p>
       <w:pPr>
         <w:pStyle w:val="Bibliography"/>
@@ -10871,7 +10908,7 @@
       <w:r>
         <w:t xml:space="preserve">95. Patil C, Siegel V. This revolution will be digitized: online tools for radical collaboration. Disease Models &amp; Mechanisms. The Company of Biologists; 2009;2: 201–205. doi:</w:t>
       </w:r>
-      <w:hyperlink r:id="rId343">
+      <w:hyperlink r:id="rId344">
         <w:r>
           <w:rPr>
             <w:rStyle w:val="Hyperlink"/>
@@ -10880,8 +10917,8 @@
         </w:r>
       </w:hyperlink>
     </w:p>
-    <w:bookmarkEnd w:id="344"/>
-    <w:bookmarkStart w:id="346" w:name="ref-1pWYlPj4"/>
+    <w:bookmarkEnd w:id="345"/>
+    <w:bookmarkStart w:id="347" w:name="ref-1pWYlPj4"/>
     <w:p>
       <w:pPr>
         <w:pStyle w:val="Bibliography"/>
@@ -10889,7 +10926,7 @@
       <w:r>
         <w:t xml:space="preserve">96. Mietchen D, Mounce R, Penev L. Publishing the research process. RIO. Pensoft Publishers; 2015;1: e7547. doi:</w:t>
       </w:r>
-      <w:hyperlink r:id="rId345">
+      <w:hyperlink r:id="rId346">
         <w:r>
           <w:rPr>
             <w:rStyle w:val="Hyperlink"/>
@@ -10898,8 +10935,8 @@
         </w:r>
       </w:hyperlink>
     </w:p>
-    <w:bookmarkEnd w:id="346"/>
-    <w:bookmarkStart w:id="348" w:name="ref-LaBVNb71"/>
+    <w:bookmarkEnd w:id="347"/>
+    <w:bookmarkStart w:id="349" w:name="ref-LaBVNb71"/>
     <w:p>
       <w:pPr>
         <w:pStyle w:val="Bibliography"/>
@@ -10907,7 +10944,7 @@
       <w:r>
         <w:t xml:space="preserve">97. Slochower D, Himmelstein D. How to edit a manuscript on GitHub with Manubot [Internet]. Figshare; 2019. doi:</w:t>
       </w:r>
-      <w:hyperlink r:id="rId347">
+      <w:hyperlink r:id="rId348">
         <w:r>
           <w:rPr>
             <w:rStyle w:val="Hyperlink"/>
@@ -10916,8 +10953,8 @@
         </w:r>
       </w:hyperlink>
     </w:p>
-    <w:bookmarkEnd w:id="348"/>
     <w:bookmarkEnd w:id="349"/>
+    <w:bookmarkEnd w:id="350"/>
     <w:sectPr>
       <w:pgSz w:w="12240" w:h="15840"/>
       <w:pgMar w:top="1440" w:right="1440" w:bottom="1440" w:left="1440" w:header="720" w:footer="720" w:gutter="0"/>

</xml_diff>

<commit_message>
PR: upgrade rootstock on 2019-07-09
This build is based on
https://github.com/greenelab/meta-review/commit/9e918275ba33e726a281466c0df94ce45e740d7e.

This commit was created by the following Travis CI build and job:
https://travis-ci.org/greenelab/meta-review/builds/556427612
https://travis-ci.org/greenelab/meta-review/jobs/556427613

[ci skip]

The full commit message that triggered this build is copied below:

PR: upgrade rootstock on 2019-07-09

Merges https://github.com/greenelab/meta-review/pull/251

Includes updated deploy.sh SSH private key scripts.
Will help test whether the SSH connection still works with encrypted files.
</commit_message>
<xml_diff>
--- a/manuscript.docx
+++ b/manuscript.docx
@@ -118,14 +118,14 @@
           <w:rPr>
             <w:rStyle w:val="Hyperlink"/>
           </w:rPr>
-          <w:t xml:space="preserve">greenelab/meta-review@22b9463</w:t>
-        </w:r>
-      </w:hyperlink>
-      <w:r>
-        <w:t xml:space="preserve"> </w:t>
-      </w:r>
-      <w:r>
-        <w:t xml:space="preserve">on June 25, 2019.</w:t>
+          <w:t xml:space="preserve">greenelab/meta-review@9e91827</w:t>
+        </w:r>
+      </w:hyperlink>
+      <w:r>
+        <w:t xml:space="preserve"> </w:t>
+      </w:r>
+      <w:r>
+        <w:t xml:space="preserve">on July 9, 2019.</w:t>
       </w:r>
       <w:r>
         <w:t xml:space="preserve"> </w:t>

</xml_diff>